<commit_message>
python installation, first program
</commit_message>
<xml_diff>
--- a/Building_Engineering_Applications_With_Python.docx
+++ b/Building_Engineering_Applications_With_Python.docx
@@ -3660,6 +3660,108 @@
       </w:r>
     </w:p>
     <w:p>
+      <w:r>
+        <w:t>------------------------------------------------------------------Updated</w:t>
+      </w:r>
+    </w:p>
+    <w:p>
+      <w:pPr>
+        <w:pStyle w:val="NormalWeb"/>
+        <w:pBdr>
+          <w:top w:val="single" w:sz="2" w:space="0" w:color="D9D9E3"/>
+          <w:left w:val="single" w:sz="2" w:space="0" w:color="D9D9E3"/>
+          <w:bottom w:val="single" w:sz="2" w:space="0" w:color="D9D9E3"/>
+          <w:right w:val="single" w:sz="2" w:space="0" w:color="D9D9E3"/>
+        </w:pBdr>
+        <w:spacing w:before="0" w:beforeAutospacing="0" w:after="300" w:afterAutospacing="0"/>
+        <w:rPr>
+          <w:rFonts w:ascii="Segoe UI" w:hAnsi="Segoe UI" w:cs="Segoe UI"/>
+          <w:color w:val="374151"/>
+        </w:rPr>
+      </w:pPr>
+    </w:p>
+    <w:p>
+      <w:pPr>
+        <w:pStyle w:val="NormalWeb"/>
+        <w:pBdr>
+          <w:top w:val="single" w:sz="2" w:space="0" w:color="D9D9E3"/>
+          <w:left w:val="single" w:sz="2" w:space="0" w:color="D9D9E3"/>
+          <w:bottom w:val="single" w:sz="2" w:space="0" w:color="D9D9E3"/>
+          <w:right w:val="single" w:sz="2" w:space="0" w:color="D9D9E3"/>
+        </w:pBdr>
+        <w:spacing w:before="0" w:beforeAutospacing="0" w:after="300" w:afterAutospacing="0"/>
+        <w:rPr>
+          <w:rFonts w:ascii="Segoe UI" w:hAnsi="Segoe UI" w:cs="Segoe UI"/>
+          <w:color w:val="374151"/>
+        </w:rPr>
+      </w:pPr>
+      <w:r>
+        <w:rPr>
+          <w:rFonts w:ascii="Segoe UI" w:hAnsi="Segoe UI" w:cs="Segoe UI"/>
+          <w:color w:val="374151"/>
+        </w:rPr>
+        <w:t>Python becomes one of the most widely used programming languages in recent times. From the stack overflow trends you can see the comparison with other languages.</w:t>
+      </w:r>
+    </w:p>
+    <w:p>
+      <w:pPr>
+        <w:pStyle w:val="NormalWeb"/>
+        <w:pBdr>
+          <w:top w:val="single" w:sz="2" w:space="0" w:color="D9D9E3"/>
+          <w:left w:val="single" w:sz="2" w:space="0" w:color="D9D9E3"/>
+          <w:bottom w:val="single" w:sz="2" w:space="0" w:color="D9D9E3"/>
+          <w:right w:val="single" w:sz="2" w:space="0" w:color="D9D9E3"/>
+        </w:pBdr>
+        <w:spacing w:before="0" w:beforeAutospacing="0" w:after="300" w:afterAutospacing="0"/>
+        <w:rPr>
+          <w:rFonts w:ascii="Segoe UI" w:hAnsi="Segoe UI" w:cs="Segoe UI"/>
+          <w:color w:val="374151"/>
+        </w:rPr>
+      </w:pPr>
+      <w:r>
+        <w:rPr>
+          <w:rFonts w:ascii="Segoe UI" w:hAnsi="Segoe UI" w:cs="Segoe UI"/>
+          <w:color w:val="374151"/>
+        </w:rPr>
+        <w:lastRenderedPageBreak/>
+        <w:drawing>
+          <wp:inline distT="0" distB="0" distL="0" distR="0" wp14:anchorId="701A73AC" wp14:editId="41D48119">
+            <wp:extent cx="5692633" cy="3939881"/>
+            <wp:effectExtent l="0" t="0" r="3810" b="3810"/>
+            <wp:docPr id="1101082511" name="Picture 1" descr="A graph of different colored lines&#10;&#10;Description automatically generated"/>
+            <wp:cNvGraphicFramePr>
+              <a:graphicFrameLocks xmlns:a="http://schemas.openxmlformats.org/drawingml/2006/main" noChangeAspect="1"/>
+            </wp:cNvGraphicFramePr>
+            <a:graphic xmlns:a="http://schemas.openxmlformats.org/drawingml/2006/main">
+              <a:graphicData uri="http://schemas.openxmlformats.org/drawingml/2006/picture">
+                <pic:pic xmlns:pic="http://schemas.openxmlformats.org/drawingml/2006/picture">
+                  <pic:nvPicPr>
+                    <pic:cNvPr id="1101082511" name="Picture 1" descr="A graph of different colored lines&#10;&#10;Description automatically generated"/>
+                    <pic:cNvPicPr/>
+                  </pic:nvPicPr>
+                  <pic:blipFill>
+                    <a:blip r:embed="rId10"/>
+                    <a:stretch>
+                      <a:fillRect/>
+                    </a:stretch>
+                  </pic:blipFill>
+                  <pic:spPr>
+                    <a:xfrm>
+                      <a:off x="0" y="0"/>
+                      <a:ext cx="5692633" cy="3939881"/>
+                    </a:xfrm>
+                    <a:prstGeom prst="rect">
+                      <a:avLst/>
+                    </a:prstGeom>
+                  </pic:spPr>
+                </pic:pic>
+              </a:graphicData>
+            </a:graphic>
+          </wp:inline>
+        </w:drawing>
+      </w:r>
+    </w:p>
+    <w:p>
       <w:pPr>
         <w:pStyle w:val="NormalWeb"/>
         <w:pBdr>
@@ -3684,6 +3786,243 @@
     </w:p>
     <w:p>
       <w:pPr>
+        <w:pStyle w:val="NormalWeb"/>
+        <w:pBdr>
+          <w:top w:val="single" w:sz="2" w:space="0" w:color="D9D9E3"/>
+          <w:left w:val="single" w:sz="2" w:space="0" w:color="D9D9E3"/>
+          <w:bottom w:val="single" w:sz="2" w:space="0" w:color="D9D9E3"/>
+          <w:right w:val="single" w:sz="2" w:space="0" w:color="D9D9E3"/>
+        </w:pBdr>
+        <w:spacing w:before="300" w:beforeAutospacing="0" w:after="300" w:afterAutospacing="0"/>
+        <w:rPr>
+          <w:rFonts w:ascii="Segoe UI" w:hAnsi="Segoe UI" w:cs="Segoe UI"/>
+          <w:color w:val="374151"/>
+        </w:rPr>
+      </w:pPr>
+      <w:r>
+        <w:rPr>
+          <w:rFonts w:ascii="Segoe UI" w:hAnsi="Segoe UI" w:cs="Segoe UI"/>
+          <w:color w:val="374151"/>
+        </w:rPr>
+        <w:t xml:space="preserve">There are other GUI libraries available in python like </w:t>
+      </w:r>
+      <w:proofErr w:type="spellStart"/>
+      <w:r>
+        <w:rPr>
+          <w:rFonts w:ascii="Segoe UI" w:hAnsi="Segoe UI" w:cs="Segoe UI"/>
+          <w:color w:val="374151"/>
+        </w:rPr>
+        <w:t>tkinter</w:t>
+      </w:r>
+      <w:proofErr w:type="spellEnd"/>
+      <w:r>
+        <w:rPr>
+          <w:rFonts w:ascii="Segoe UI" w:hAnsi="Segoe UI" w:cs="Segoe UI"/>
+          <w:color w:val="374151"/>
+        </w:rPr>
+        <w:t xml:space="preserve">, </w:t>
+      </w:r>
+      <w:proofErr w:type="spellStart"/>
+      <w:r>
+        <w:rPr>
+          <w:rFonts w:ascii="Segoe UI" w:hAnsi="Segoe UI" w:cs="Segoe UI"/>
+          <w:color w:val="374151"/>
+        </w:rPr>
+        <w:t>pyqt</w:t>
+      </w:r>
+      <w:proofErr w:type="spellEnd"/>
+      <w:r>
+        <w:rPr>
+          <w:rFonts w:ascii="Segoe UI" w:hAnsi="Segoe UI" w:cs="Segoe UI"/>
+          <w:color w:val="374151"/>
+        </w:rPr>
+        <w:t xml:space="preserve">, </w:t>
+      </w:r>
+      <w:proofErr w:type="spellStart"/>
+      <w:r>
+        <w:rPr>
+          <w:rFonts w:ascii="Segoe UI" w:hAnsi="Segoe UI" w:cs="Segoe UI"/>
+          <w:color w:val="374151"/>
+        </w:rPr>
+        <w:t>pyside</w:t>
+      </w:r>
+      <w:proofErr w:type="spellEnd"/>
+      <w:r>
+        <w:rPr>
+          <w:rFonts w:ascii="Segoe UI" w:hAnsi="Segoe UI" w:cs="Segoe UI"/>
+          <w:color w:val="374151"/>
+        </w:rPr>
+        <w:t xml:space="preserve">, etc. </w:t>
+      </w:r>
+      <w:r>
+        <w:rPr>
+          <w:rFonts w:ascii="Segoe UI" w:hAnsi="Segoe UI" w:cs="Segoe UI"/>
+          <w:color w:val="374151"/>
+        </w:rPr>
+        <w:t>PyQt6</w:t>
+      </w:r>
+      <w:r>
+        <w:rPr>
+          <w:rFonts w:ascii="Segoe UI" w:hAnsi="Segoe UI" w:cs="Segoe UI"/>
+          <w:color w:val="374151"/>
+        </w:rPr>
+        <w:t xml:space="preserve">is one of the famous </w:t>
+      </w:r>
+      <w:proofErr w:type="gramStart"/>
+      <w:r>
+        <w:rPr>
+          <w:rFonts w:ascii="Segoe UI" w:hAnsi="Segoe UI" w:cs="Segoe UI"/>
+          <w:color w:val="374151"/>
+        </w:rPr>
+        <w:t>library</w:t>
+      </w:r>
+      <w:proofErr w:type="gramEnd"/>
+      <w:r>
+        <w:rPr>
+          <w:rFonts w:ascii="Segoe UI" w:hAnsi="Segoe UI" w:cs="Segoe UI"/>
+          <w:color w:val="374151"/>
+        </w:rPr>
+        <w:t xml:space="preserve"> used for developing good looking GUI. </w:t>
+      </w:r>
+      <w:r>
+        <w:rPr>
+          <w:rFonts w:ascii="Segoe UI" w:hAnsi="Segoe UI" w:cs="Segoe UI"/>
+          <w:color w:val="374151"/>
+        </w:rPr>
+        <w:t>PyQt6</w:t>
+      </w:r>
+      <w:r>
+        <w:rPr>
+          <w:rFonts w:ascii="Segoe UI" w:hAnsi="Segoe UI" w:cs="Segoe UI"/>
+          <w:color w:val="374151"/>
+        </w:rPr>
+        <w:t xml:space="preserve"> provides features to create rich looking application with wide range of components. Below </w:t>
+      </w:r>
+      <w:proofErr w:type="gramStart"/>
+      <w:r>
+        <w:rPr>
+          <w:rFonts w:ascii="Segoe UI" w:hAnsi="Segoe UI" w:cs="Segoe UI"/>
+          <w:color w:val="374151"/>
+        </w:rPr>
+        <w:t>is</w:t>
+      </w:r>
+      <w:proofErr w:type="gramEnd"/>
+      <w:r>
+        <w:rPr>
+          <w:rFonts w:ascii="Segoe UI" w:hAnsi="Segoe UI" w:cs="Segoe UI"/>
+          <w:color w:val="374151"/>
+        </w:rPr>
+        <w:t xml:space="preserve"> the trends in using GUI library in python. When compared to other libraries PyQt6 is helpful in creating complex applications and gives more provision for customizations. Below is the current trend in market for python GUI libraries </w:t>
+      </w:r>
+      <w:proofErr w:type="spellStart"/>
+      <w:r>
+        <w:rPr>
+          <w:rFonts w:ascii="Segoe UI" w:hAnsi="Segoe UI" w:cs="Segoe UI"/>
+          <w:color w:val="374151"/>
+        </w:rPr>
+        <w:t>tkinter</w:t>
+      </w:r>
+      <w:proofErr w:type="spellEnd"/>
+      <w:r>
+        <w:rPr>
+          <w:rFonts w:ascii="Segoe UI" w:hAnsi="Segoe UI" w:cs="Segoe UI"/>
+          <w:color w:val="374151"/>
+        </w:rPr>
+        <w:t xml:space="preserve">, </w:t>
+      </w:r>
+      <w:proofErr w:type="spellStart"/>
+      <w:r>
+        <w:rPr>
+          <w:rFonts w:ascii="Segoe UI" w:hAnsi="Segoe UI" w:cs="Segoe UI"/>
+          <w:color w:val="374151"/>
+        </w:rPr>
+        <w:t>PyQt</w:t>
+      </w:r>
+      <w:proofErr w:type="spellEnd"/>
+      <w:r>
+        <w:rPr>
+          <w:rFonts w:ascii="Segoe UI" w:hAnsi="Segoe UI" w:cs="Segoe UI"/>
+          <w:color w:val="374151"/>
+        </w:rPr>
+        <w:t xml:space="preserve"> and </w:t>
+      </w:r>
+      <w:proofErr w:type="spellStart"/>
+      <w:r>
+        <w:rPr>
+          <w:rFonts w:ascii="Segoe UI" w:hAnsi="Segoe UI" w:cs="Segoe UI"/>
+          <w:color w:val="374151"/>
+        </w:rPr>
+        <w:t>pySide</w:t>
+      </w:r>
+      <w:proofErr w:type="spellEnd"/>
+      <w:r>
+        <w:rPr>
+          <w:rFonts w:ascii="Segoe UI" w:hAnsi="Segoe UI" w:cs="Segoe UI"/>
+          <w:color w:val="374151"/>
+        </w:rPr>
+        <w:t>.</w:t>
+      </w:r>
+    </w:p>
+    <w:p>
+      <w:pPr>
+        <w:pStyle w:val="NormalWeb"/>
+        <w:pBdr>
+          <w:top w:val="single" w:sz="2" w:space="0" w:color="D9D9E3"/>
+          <w:left w:val="single" w:sz="2" w:space="0" w:color="D9D9E3"/>
+          <w:bottom w:val="single" w:sz="2" w:space="0" w:color="D9D9E3"/>
+          <w:right w:val="single" w:sz="2" w:space="0" w:color="D9D9E3"/>
+        </w:pBdr>
+        <w:spacing w:before="300" w:beforeAutospacing="0" w:after="300" w:afterAutospacing="0"/>
+        <w:rPr>
+          <w:rFonts w:ascii="Segoe UI" w:hAnsi="Segoe UI" w:cs="Segoe UI"/>
+          <w:color w:val="374151"/>
+        </w:rPr>
+      </w:pPr>
+      <w:r>
+        <w:rPr>
+          <w:rFonts w:ascii="Segoe UI" w:hAnsi="Segoe UI" w:cs="Segoe UI"/>
+          <w:color w:val="374151"/>
+        </w:rPr>
+        <w:lastRenderedPageBreak/>
+        <w:drawing>
+          <wp:inline distT="0" distB="0" distL="0" distR="0" wp14:anchorId="6812DF3A" wp14:editId="370A9BEC">
+            <wp:extent cx="5639289" cy="4115157"/>
+            <wp:effectExtent l="0" t="0" r="0" b="0"/>
+            <wp:docPr id="1216788754" name="Picture 1"/>
+            <wp:cNvGraphicFramePr>
+              <a:graphicFrameLocks xmlns:a="http://schemas.openxmlformats.org/drawingml/2006/main" noChangeAspect="1"/>
+            </wp:cNvGraphicFramePr>
+            <a:graphic xmlns:a="http://schemas.openxmlformats.org/drawingml/2006/main">
+              <a:graphicData uri="http://schemas.openxmlformats.org/drawingml/2006/picture">
+                <pic:pic xmlns:pic="http://schemas.openxmlformats.org/drawingml/2006/picture">
+                  <pic:nvPicPr>
+                    <pic:cNvPr id="1216788754" name=""/>
+                    <pic:cNvPicPr/>
+                  </pic:nvPicPr>
+                  <pic:blipFill>
+                    <a:blip r:embed="rId11"/>
+                    <a:stretch>
+                      <a:fillRect/>
+                    </a:stretch>
+                  </pic:blipFill>
+                  <pic:spPr>
+                    <a:xfrm>
+                      <a:off x="0" y="0"/>
+                      <a:ext cx="5639289" cy="4115157"/>
+                    </a:xfrm>
+                    <a:prstGeom prst="rect">
+                      <a:avLst/>
+                    </a:prstGeom>
+                  </pic:spPr>
+                </pic:pic>
+              </a:graphicData>
+            </a:graphic>
+          </wp:inline>
+        </w:drawing>
+      </w:r>
+    </w:p>
+    <w:p>
+      <w:pPr>
         <w:pStyle w:val="Heading2"/>
         <w:pBdr>
           <w:top w:val="single" w:sz="2" w:space="0" w:color="D9D9E3"/>
@@ -3725,15 +4064,7 @@
           <w:rFonts w:ascii="Segoe UI" w:hAnsi="Segoe UI" w:cs="Segoe UI"/>
           <w:color w:val="374151"/>
         </w:rPr>
-        <w:t xml:space="preserve">This book is designed to be a comprehensive guide to PyQt6, covering everything from the basics of Python and PyQt6 to advanced topics such as real-time data </w:t>
-      </w:r>
-      <w:r>
-        <w:rPr>
-          <w:rFonts w:ascii="Segoe UI" w:hAnsi="Segoe UI" w:cs="Segoe UI"/>
-          <w:color w:val="374151"/>
-        </w:rPr>
-        <w:lastRenderedPageBreak/>
-        <w:t>visualization and signal processing. Here's an overview of what you can expect to learn:</w:t>
+        <w:t>This book is designed to be a comprehensive guide to PyQt6, covering everything from the basics of Python and PyQt6 to advanced topics such as real-time data visualization and signal processing. Here's an overview of what you can expect to learn:</w:t>
       </w:r>
     </w:p>
     <w:p>
@@ -4014,6 +4345,7 @@
           <w:color w:val="374151"/>
           <w:bdr w:val="single" w:sz="2" w:space="0" w:color="D9D9E3" w:frame="1"/>
         </w:rPr>
+        <w:lastRenderedPageBreak/>
         <w:t>Real-Time Data Visualization</w:t>
       </w:r>
       <w:r>
@@ -4207,7 +4539,6 @@
         <w:rPr>
           <w:rFonts w:ascii="Segoe UI" w:hAnsi="Segoe UI" w:cs="Segoe UI"/>
         </w:rPr>
-        <w:lastRenderedPageBreak/>
         <w:t>Let's Get Started!</w:t>
       </w:r>
       <w:bookmarkEnd w:id="6"/>
@@ -4375,6 +4706,257 @@
       <w:pPr>
         <w:rPr>
           <w:rFonts w:ascii="Segoe UI" w:hAnsi="Segoe UI" w:cs="Segoe UI"/>
+          <w:sz w:val="24"/>
+          <w:szCs w:val="24"/>
+        </w:rPr>
+      </w:pPr>
+    </w:p>
+    <w:p>
+      <w:pPr>
+        <w:rPr>
+          <w:rFonts w:ascii="Segoe UI" w:hAnsi="Segoe UI" w:cs="Segoe UI"/>
+          <w:sz w:val="24"/>
+          <w:szCs w:val="24"/>
+        </w:rPr>
+      </w:pPr>
+    </w:p>
+    <w:p/>
+    <w:p/>
+    <w:p>
+      <w:r>
+        <w:lastRenderedPageBreak/>
+        <w:t>------------------------------------------------------------------Updated</w:t>
+      </w:r>
+    </w:p>
+    <w:p>
+      <w:pPr>
+        <w:pStyle w:val="Heading2"/>
+        <w:pBdr>
+          <w:top w:val="single" w:sz="2" w:space="0" w:color="D9D9E3"/>
+          <w:left w:val="single" w:sz="2" w:space="0" w:color="D9D9E3"/>
+          <w:bottom w:val="single" w:sz="2" w:space="0" w:color="D9D9E3"/>
+          <w:right w:val="single" w:sz="2" w:space="0" w:color="D9D9E3"/>
+        </w:pBdr>
+        <w:rPr>
+          <w:rFonts w:ascii="Segoe UI" w:hAnsi="Segoe UI" w:cs="Segoe UI"/>
+        </w:rPr>
+      </w:pPr>
+      <w:r>
+        <w:rPr>
+          <w:rFonts w:ascii="Segoe UI" w:hAnsi="Segoe UI" w:cs="Segoe UI"/>
+        </w:rPr>
+        <w:t>Python</w:t>
+      </w:r>
+      <w:r>
+        <w:rPr>
+          <w:rFonts w:ascii="Segoe UI" w:hAnsi="Segoe UI" w:cs="Segoe UI"/>
+        </w:rPr>
+        <w:t xml:space="preserve"> Installation:</w:t>
+      </w:r>
+    </w:p>
+    <w:p>
+      <w:pPr>
+        <w:rPr>
+          <w:rFonts w:ascii="Segoe UI" w:hAnsi="Segoe UI" w:cs="Segoe UI"/>
+          <w:sz w:val="24"/>
+          <w:szCs w:val="24"/>
+        </w:rPr>
+      </w:pPr>
+      <w:r>
+        <w:rPr>
+          <w:rFonts w:ascii="Segoe UI" w:hAnsi="Segoe UI" w:cs="Segoe UI"/>
+          <w:sz w:val="24"/>
+          <w:szCs w:val="24"/>
+        </w:rPr>
+        <w:t xml:space="preserve">Before we start on leaning python lets get python installed in our machine. </w:t>
+      </w:r>
+      <w:r>
+        <w:rPr>
+          <w:rFonts w:ascii="Segoe UI" w:hAnsi="Segoe UI" w:cs="Segoe UI"/>
+          <w:sz w:val="24"/>
+          <w:szCs w:val="24"/>
+        </w:rPr>
+        <w:t xml:space="preserve">Its good to </w:t>
+      </w:r>
+      <w:r>
+        <w:rPr>
+          <w:rFonts w:ascii="Segoe UI" w:hAnsi="Segoe UI" w:cs="Segoe UI"/>
+          <w:sz w:val="24"/>
+          <w:szCs w:val="24"/>
+        </w:rPr>
+        <w:t xml:space="preserve">read the book </w:t>
+      </w:r>
+      <w:r>
+        <w:rPr>
+          <w:rFonts w:ascii="Segoe UI" w:hAnsi="Segoe UI" w:cs="Segoe UI"/>
+          <w:sz w:val="24"/>
+          <w:szCs w:val="24"/>
+        </w:rPr>
+        <w:t>but</w:t>
+      </w:r>
+      <w:r>
+        <w:rPr>
+          <w:rFonts w:ascii="Segoe UI" w:hAnsi="Segoe UI" w:cs="Segoe UI"/>
+          <w:sz w:val="24"/>
+          <w:szCs w:val="24"/>
+        </w:rPr>
+        <w:t xml:space="preserve"> also get our hand dirty by doing some sample programs for better understanding.</w:t>
+      </w:r>
+    </w:p>
+    <w:p>
+      <w:pPr>
+        <w:rPr>
+          <w:rFonts w:ascii="Segoe UI" w:hAnsi="Segoe UI" w:cs="Segoe UI"/>
+          <w:sz w:val="24"/>
+          <w:szCs w:val="24"/>
+        </w:rPr>
+      </w:pPr>
+      <w:r>
+        <w:rPr>
+          <w:rFonts w:ascii="Segoe UI" w:hAnsi="Segoe UI" w:cs="Segoe UI"/>
+          <w:sz w:val="24"/>
+          <w:szCs w:val="24"/>
+        </w:rPr>
+        <w:t xml:space="preserve">To install Python, you can download from below </w:t>
+      </w:r>
+      <w:proofErr w:type="spellStart"/>
+      <w:r>
+        <w:rPr>
+          <w:rFonts w:ascii="Segoe UI" w:hAnsi="Segoe UI" w:cs="Segoe UI"/>
+          <w:sz w:val="24"/>
+          <w:szCs w:val="24"/>
+        </w:rPr>
+        <w:t>url</w:t>
+      </w:r>
+      <w:proofErr w:type="spellEnd"/>
+      <w:r>
+        <w:rPr>
+          <w:rFonts w:ascii="Segoe UI" w:hAnsi="Segoe UI" w:cs="Segoe UI"/>
+          <w:sz w:val="24"/>
+          <w:szCs w:val="24"/>
+        </w:rPr>
+        <w:t xml:space="preserve">. You can download the latest version and for specific OS like windows, </w:t>
+      </w:r>
+      <w:proofErr w:type="spellStart"/>
+      <w:r>
+        <w:rPr>
+          <w:rFonts w:ascii="Segoe UI" w:hAnsi="Segoe UI" w:cs="Segoe UI"/>
+          <w:sz w:val="24"/>
+          <w:szCs w:val="24"/>
+        </w:rPr>
+        <w:t>macOs</w:t>
+      </w:r>
+      <w:proofErr w:type="spellEnd"/>
+      <w:r>
+        <w:rPr>
+          <w:rFonts w:ascii="Segoe UI" w:hAnsi="Segoe UI" w:cs="Segoe UI"/>
+          <w:sz w:val="24"/>
+          <w:szCs w:val="24"/>
+        </w:rPr>
+        <w:t>, Linux/UNIX or other. In case you need different version that will be also available in the same page. You can have more the one version of python installed in your machine.</w:t>
+      </w:r>
+    </w:p>
+    <w:p>
+      <w:pPr>
+        <w:rPr>
+          <w:rFonts w:ascii="Segoe UI" w:hAnsi="Segoe UI" w:cs="Segoe UI"/>
+          <w:sz w:val="24"/>
+          <w:szCs w:val="24"/>
+        </w:rPr>
+      </w:pPr>
+      <w:hyperlink r:id="rId12" w:history="1">
+        <w:r>
+          <w:rPr>
+            <w:rStyle w:val="Hyperlink"/>
+            <w:rFonts w:ascii="Segoe UI" w:hAnsi="Segoe UI" w:cs="Segoe UI"/>
+            <w:sz w:val="24"/>
+            <w:szCs w:val="24"/>
+          </w:rPr>
+          <w:t>https://www.python.org/downloads/</w:t>
+        </w:r>
+      </w:hyperlink>
+      <w:r>
+        <w:rPr>
+          <w:rFonts w:ascii="Segoe UI" w:hAnsi="Segoe UI" w:cs="Segoe UI"/>
+          <w:sz w:val="24"/>
+          <w:szCs w:val="24"/>
+        </w:rPr>
+        <w:t xml:space="preserve"> </w:t>
+      </w:r>
+    </w:p>
+    <w:p>
+      <w:pPr>
+        <w:rPr>
+          <w:rFonts w:ascii="Segoe UI" w:hAnsi="Segoe UI" w:cs="Segoe UI"/>
+          <w:sz w:val="24"/>
+          <w:szCs w:val="24"/>
+        </w:rPr>
+      </w:pPr>
+    </w:p>
+    <w:p>
+      <w:pPr>
+        <w:rPr>
+          <w:rFonts w:ascii="Segoe UI" w:hAnsi="Segoe UI" w:cs="Segoe UI"/>
+          <w:sz w:val="24"/>
+          <w:szCs w:val="24"/>
+        </w:rPr>
+      </w:pPr>
+      <w:r>
+        <w:rPr>
+          <w:rFonts w:ascii="Segoe UI" w:hAnsi="Segoe UI" w:cs="Segoe UI"/>
+          <w:sz w:val="24"/>
+          <w:szCs w:val="24"/>
+        </w:rPr>
+        <w:drawing>
+          <wp:inline distT="0" distB="0" distL="0" distR="0" wp14:anchorId="7A1BD35A" wp14:editId="709CC243">
+            <wp:extent cx="5731510" cy="2345690"/>
+            <wp:effectExtent l="0" t="0" r="0" b="0"/>
+            <wp:docPr id="2090252226" name="Picture 1" descr="A screenshot of a computer&#10;&#10;Description automatically generated"/>
+            <wp:cNvGraphicFramePr>
+              <a:graphicFrameLocks xmlns:a="http://schemas.openxmlformats.org/drawingml/2006/main" noChangeAspect="1"/>
+            </wp:cNvGraphicFramePr>
+            <a:graphic xmlns:a="http://schemas.openxmlformats.org/drawingml/2006/main">
+              <a:graphicData uri="http://schemas.openxmlformats.org/drawingml/2006/picture">
+                <pic:pic xmlns:pic="http://schemas.openxmlformats.org/drawingml/2006/picture">
+                  <pic:nvPicPr>
+                    <pic:cNvPr id="2090252226" name="Picture 1" descr="A screenshot of a computer&#10;&#10;Description automatically generated"/>
+                    <pic:cNvPicPr/>
+                  </pic:nvPicPr>
+                  <pic:blipFill>
+                    <a:blip r:embed="rId13"/>
+                    <a:stretch>
+                      <a:fillRect/>
+                    </a:stretch>
+                  </pic:blipFill>
+                  <pic:spPr>
+                    <a:xfrm>
+                      <a:off x="0" y="0"/>
+                      <a:ext cx="5731510" cy="2345690"/>
+                    </a:xfrm>
+                    <a:prstGeom prst="rect">
+                      <a:avLst/>
+                    </a:prstGeom>
+                  </pic:spPr>
+                </pic:pic>
+              </a:graphicData>
+            </a:graphic>
+          </wp:inline>
+        </w:drawing>
+      </w:r>
+    </w:p>
+    <w:p>
+      <w:pPr>
+        <w:rPr>
+          <w:rFonts w:ascii="Segoe UI" w:hAnsi="Segoe UI" w:cs="Segoe UI"/>
+          <w:sz w:val="24"/>
+          <w:szCs w:val="24"/>
+        </w:rPr>
+      </w:pPr>
+    </w:p>
+    <w:p>
+      <w:pPr>
+        <w:rPr>
+          <w:rFonts w:ascii="Segoe UI" w:hAnsi="Segoe UI" w:cs="Segoe UI"/>
           <w:b/>
           <w:bCs/>
           <w:sz w:val="24"/>
@@ -4384,11 +4966,563 @@
       <w:r>
         <w:rPr>
           <w:rFonts w:ascii="Segoe UI" w:hAnsi="Segoe UI" w:cs="Segoe UI"/>
+          <w:sz w:val="24"/>
+          <w:szCs w:val="24"/>
+        </w:rPr>
+        <w:t>Once you download the python</w:t>
+      </w:r>
+      <w:r>
+        <w:rPr>
+          <w:rFonts w:ascii="Segoe UI" w:hAnsi="Segoe UI" w:cs="Segoe UI"/>
+          <w:sz w:val="24"/>
+          <w:szCs w:val="24"/>
+        </w:rPr>
+        <w:t xml:space="preserve"> </w:t>
+      </w:r>
+      <w:r>
+        <w:rPr>
+          <w:rFonts w:ascii="Segoe UI" w:hAnsi="Segoe UI" w:cs="Segoe UI"/>
+          <w:sz w:val="24"/>
+          <w:szCs w:val="24"/>
+        </w:rPr>
+        <w:t xml:space="preserve">exe </w:t>
+      </w:r>
+      <w:r>
+        <w:rPr>
+          <w:rFonts w:ascii="Segoe UI" w:hAnsi="Segoe UI" w:cs="Segoe UI"/>
+          <w:sz w:val="24"/>
+          <w:szCs w:val="24"/>
+        </w:rPr>
+        <w:t xml:space="preserve">file, double click to run the installer. Before clicking </w:t>
+      </w:r>
+      <w:r>
+        <w:rPr>
+          <w:rFonts w:ascii="Segoe UI" w:hAnsi="Segoe UI" w:cs="Segoe UI"/>
           <w:b/>
           <w:bCs/>
           <w:sz w:val="24"/>
           <w:szCs w:val="24"/>
         </w:rPr>
+        <w:t>Install Now</w:t>
+      </w:r>
+      <w:r>
+        <w:rPr>
+          <w:rFonts w:ascii="Segoe UI" w:hAnsi="Segoe UI" w:cs="Segoe UI"/>
+          <w:sz w:val="24"/>
+          <w:szCs w:val="24"/>
+        </w:rPr>
+        <w:t xml:space="preserve"> select </w:t>
+      </w:r>
+      <w:r>
+        <w:rPr>
+          <w:rFonts w:ascii="Segoe UI" w:hAnsi="Segoe UI" w:cs="Segoe UI"/>
+          <w:b/>
+          <w:bCs/>
+          <w:sz w:val="24"/>
+          <w:szCs w:val="24"/>
+        </w:rPr>
+        <w:t>Add</w:t>
+      </w:r>
+      <w:r>
+        <w:rPr>
+          <w:rFonts w:ascii="Segoe UI" w:hAnsi="Segoe UI" w:cs="Segoe UI"/>
+          <w:sz w:val="24"/>
+          <w:szCs w:val="24"/>
+        </w:rPr>
+        <w:t xml:space="preserve"> </w:t>
+      </w:r>
+      <w:r>
+        <w:rPr>
+          <w:rFonts w:ascii="Segoe UI" w:hAnsi="Segoe UI" w:cs="Segoe UI"/>
+          <w:b/>
+          <w:bCs/>
+          <w:sz w:val="24"/>
+          <w:szCs w:val="24"/>
+        </w:rPr>
+        <w:t>python.exe to PATH</w:t>
+      </w:r>
+      <w:r>
+        <w:rPr>
+          <w:rFonts w:ascii="Segoe UI" w:hAnsi="Segoe UI" w:cs="Segoe UI"/>
+          <w:b/>
+          <w:bCs/>
+          <w:sz w:val="24"/>
+          <w:szCs w:val="24"/>
+        </w:rPr>
+        <w:t>.</w:t>
+      </w:r>
+    </w:p>
+    <w:p>
+      <w:pPr>
+        <w:rPr>
+          <w:rFonts w:ascii="Segoe UI" w:hAnsi="Segoe UI" w:cs="Segoe UI"/>
+          <w:sz w:val="24"/>
+          <w:szCs w:val="24"/>
+        </w:rPr>
+      </w:pPr>
+      <w:r>
+        <w:rPr>
+          <w:rFonts w:ascii="Segoe UI" w:hAnsi="Segoe UI" w:cs="Segoe UI"/>
+          <w:sz w:val="24"/>
+          <w:szCs w:val="24"/>
+        </w:rPr>
+        <w:lastRenderedPageBreak/>
+        <w:drawing>
+          <wp:inline distT="0" distB="0" distL="0" distR="0" wp14:anchorId="7C3FB69C" wp14:editId="33A5AC86">
+            <wp:extent cx="5731510" cy="3537585"/>
+            <wp:effectExtent l="0" t="0" r="0" b="0"/>
+            <wp:docPr id="695534162" name="Picture 1" descr="A screen shot of a computer&#10;&#10;Description automatically generated"/>
+            <wp:cNvGraphicFramePr>
+              <a:graphicFrameLocks xmlns:a="http://schemas.openxmlformats.org/drawingml/2006/main" noChangeAspect="1"/>
+            </wp:cNvGraphicFramePr>
+            <a:graphic xmlns:a="http://schemas.openxmlformats.org/drawingml/2006/main">
+              <a:graphicData uri="http://schemas.openxmlformats.org/drawingml/2006/picture">
+                <pic:pic xmlns:pic="http://schemas.openxmlformats.org/drawingml/2006/picture">
+                  <pic:nvPicPr>
+                    <pic:cNvPr id="695534162" name="Picture 1" descr="A screen shot of a computer&#10;&#10;Description automatically generated"/>
+                    <pic:cNvPicPr/>
+                  </pic:nvPicPr>
+                  <pic:blipFill>
+                    <a:blip r:embed="rId14"/>
+                    <a:stretch>
+                      <a:fillRect/>
+                    </a:stretch>
+                  </pic:blipFill>
+                  <pic:spPr>
+                    <a:xfrm>
+                      <a:off x="0" y="0"/>
+                      <a:ext cx="5731510" cy="3537585"/>
+                    </a:xfrm>
+                    <a:prstGeom prst="rect">
+                      <a:avLst/>
+                    </a:prstGeom>
+                  </pic:spPr>
+                </pic:pic>
+              </a:graphicData>
+            </a:graphic>
+          </wp:inline>
+        </w:drawing>
+      </w:r>
+    </w:p>
+    <w:p>
+      <w:pPr>
+        <w:rPr>
+          <w:rFonts w:ascii="Segoe UI" w:hAnsi="Segoe UI" w:cs="Segoe UI"/>
+          <w:sz w:val="24"/>
+          <w:szCs w:val="24"/>
+        </w:rPr>
+      </w:pPr>
+    </w:p>
+    <w:p>
+      <w:pPr>
+        <w:rPr>
+          <w:rFonts w:ascii="Segoe UI" w:hAnsi="Segoe UI" w:cs="Segoe UI"/>
+          <w:sz w:val="24"/>
+          <w:szCs w:val="24"/>
+        </w:rPr>
+      </w:pPr>
+      <w:r>
+        <w:rPr>
+          <w:rFonts w:ascii="Segoe UI" w:hAnsi="Segoe UI" w:cs="Segoe UI"/>
+          <w:sz w:val="24"/>
+          <w:szCs w:val="24"/>
+        </w:rPr>
+        <w:t>Once your installation is done you can verify the installed python by using python –version command.</w:t>
+      </w:r>
+    </w:p>
+    <w:p>
+      <w:pPr>
+        <w:rPr>
+          <w:rFonts w:ascii="Segoe UI" w:hAnsi="Segoe UI" w:cs="Segoe UI"/>
+          <w:b/>
+          <w:bCs/>
+          <w:sz w:val="24"/>
+          <w:szCs w:val="24"/>
+        </w:rPr>
+      </w:pPr>
+      <w:r>
+        <w:rPr>
+          <w:rFonts w:ascii="Segoe UI" w:hAnsi="Segoe UI" w:cs="Segoe UI"/>
+          <w:b/>
+          <w:bCs/>
+          <w:sz w:val="24"/>
+          <w:szCs w:val="24"/>
+        </w:rPr>
+        <w:drawing>
+          <wp:inline distT="0" distB="0" distL="0" distR="0" wp14:anchorId="0579EA1F" wp14:editId="3117684D">
+            <wp:extent cx="5731510" cy="1533525"/>
+            <wp:effectExtent l="0" t="0" r="0" b="0"/>
+            <wp:docPr id="2061760966" name="Picture 1" descr="A screenshot of a computer&#10;&#10;Description automatically generated"/>
+            <wp:cNvGraphicFramePr>
+              <a:graphicFrameLocks xmlns:a="http://schemas.openxmlformats.org/drawingml/2006/main" noChangeAspect="1"/>
+            </wp:cNvGraphicFramePr>
+            <a:graphic xmlns:a="http://schemas.openxmlformats.org/drawingml/2006/main">
+              <a:graphicData uri="http://schemas.openxmlformats.org/drawingml/2006/picture">
+                <pic:pic xmlns:pic="http://schemas.openxmlformats.org/drawingml/2006/picture">
+                  <pic:nvPicPr>
+                    <pic:cNvPr id="2061760966" name="Picture 1" descr="A screenshot of a computer&#10;&#10;Description automatically generated"/>
+                    <pic:cNvPicPr/>
+                  </pic:nvPicPr>
+                  <pic:blipFill>
+                    <a:blip r:embed="rId15"/>
+                    <a:stretch>
+                      <a:fillRect/>
+                    </a:stretch>
+                  </pic:blipFill>
+                  <pic:spPr>
+                    <a:xfrm>
+                      <a:off x="0" y="0"/>
+                      <a:ext cx="5731510" cy="1533525"/>
+                    </a:xfrm>
+                    <a:prstGeom prst="rect">
+                      <a:avLst/>
+                    </a:prstGeom>
+                  </pic:spPr>
+                </pic:pic>
+              </a:graphicData>
+            </a:graphic>
+          </wp:inline>
+        </w:drawing>
+      </w:r>
+    </w:p>
+    <w:p>
+      <w:pPr>
+        <w:rPr>
+          <w:rFonts w:ascii="Segoe UI" w:hAnsi="Segoe UI" w:cs="Segoe UI"/>
+          <w:sz w:val="24"/>
+          <w:szCs w:val="24"/>
+        </w:rPr>
+      </w:pPr>
+      <w:r>
+        <w:rPr>
+          <w:rFonts w:ascii="Segoe UI" w:hAnsi="Segoe UI" w:cs="Segoe UI"/>
+          <w:sz w:val="24"/>
+          <w:szCs w:val="24"/>
+        </w:rPr>
+        <w:t>To write Python program we should have</w:t>
+      </w:r>
+      <w:r>
+        <w:rPr>
+          <w:rFonts w:ascii="Segoe UI" w:hAnsi="Segoe UI" w:cs="Segoe UI"/>
+          <w:sz w:val="24"/>
+          <w:szCs w:val="24"/>
+        </w:rPr>
+        <w:t xml:space="preserve"> your preferred text editor or integrated development environment (IDE), whether it's PyCharm, Visual Studio Code, or an</w:t>
+      </w:r>
+      <w:r>
+        <w:rPr>
+          <w:rFonts w:ascii="Segoe UI" w:hAnsi="Segoe UI" w:cs="Segoe UI"/>
+          <w:sz w:val="24"/>
+          <w:szCs w:val="24"/>
+        </w:rPr>
+        <w:t>y other tool you prefer.</w:t>
+      </w:r>
+    </w:p>
+    <w:p>
+      <w:pPr>
+        <w:rPr>
+          <w:rFonts w:ascii="Segoe UI" w:hAnsi="Segoe UI" w:cs="Segoe UI"/>
+          <w:sz w:val="24"/>
+          <w:szCs w:val="24"/>
+        </w:rPr>
+      </w:pPr>
+    </w:p>
+    <w:p>
+      <w:pPr>
+        <w:rPr>
+          <w:rFonts w:ascii="Segoe UI" w:hAnsi="Segoe UI" w:cs="Segoe UI"/>
+          <w:sz w:val="24"/>
+          <w:szCs w:val="24"/>
+        </w:rPr>
+      </w:pPr>
+      <w:r>
+        <w:rPr>
+          <w:rFonts w:ascii="Segoe UI" w:hAnsi="Segoe UI" w:cs="Segoe UI"/>
+          <w:sz w:val="24"/>
+          <w:szCs w:val="24"/>
+        </w:rPr>
+        <w:t>Let’s</w:t>
+      </w:r>
+      <w:r>
+        <w:rPr>
+          <w:rFonts w:ascii="Segoe UI" w:hAnsi="Segoe UI" w:cs="Segoe UI"/>
+          <w:sz w:val="24"/>
+          <w:szCs w:val="24"/>
+        </w:rPr>
+        <w:t xml:space="preserve"> write our first program using python</w:t>
+      </w:r>
+      <w:r>
+        <w:rPr>
+          <w:rFonts w:ascii="Segoe UI" w:hAnsi="Segoe UI" w:cs="Segoe UI"/>
+          <w:sz w:val="24"/>
+          <w:szCs w:val="24"/>
+        </w:rPr>
+        <w:t xml:space="preserve">. We have created a </w:t>
+      </w:r>
+      <w:proofErr w:type="spellStart"/>
+      <w:r>
+        <w:rPr>
+          <w:rFonts w:ascii="Segoe UI" w:hAnsi="Segoe UI" w:cs="Segoe UI"/>
+          <w:sz w:val="24"/>
+          <w:szCs w:val="24"/>
+        </w:rPr>
+        <w:t>Github</w:t>
+      </w:r>
+      <w:proofErr w:type="spellEnd"/>
+      <w:r>
+        <w:rPr>
+          <w:rFonts w:ascii="Segoe UI" w:hAnsi="Segoe UI" w:cs="Segoe UI"/>
+          <w:sz w:val="24"/>
+          <w:szCs w:val="24"/>
+        </w:rPr>
+        <w:t xml:space="preserve"> repository for all the examples we are going to discuss in this book. You can refer in case you have doubt.</w:t>
+      </w:r>
+    </w:p>
+    <w:p>
+      <w:pPr>
+        <w:rPr>
+          <w:rFonts w:ascii="Segoe UI" w:hAnsi="Segoe UI" w:cs="Segoe UI"/>
+          <w:sz w:val="24"/>
+          <w:szCs w:val="24"/>
+        </w:rPr>
+      </w:pPr>
+      <w:r>
+        <w:rPr>
+          <w:rFonts w:ascii="Segoe UI" w:hAnsi="Segoe UI" w:cs="Segoe UI"/>
+          <w:sz w:val="24"/>
+          <w:szCs w:val="24"/>
+        </w:rPr>
+        <w:t>To run any program in a file, use the below command.</w:t>
+      </w:r>
+    </w:p>
+    <w:p>
+      <w:pPr>
+        <w:rPr>
+          <w:rFonts w:ascii="Segoe UI" w:hAnsi="Segoe UI" w:cs="Segoe UI"/>
+          <w:b/>
+          <w:bCs/>
+          <w:sz w:val="24"/>
+          <w:szCs w:val="24"/>
+        </w:rPr>
+      </w:pPr>
+      <w:r>
+        <w:rPr>
+          <w:rFonts w:ascii="Segoe UI" w:hAnsi="Segoe UI" w:cs="Segoe UI"/>
+          <w:b/>
+          <w:bCs/>
+          <w:sz w:val="24"/>
+          <w:szCs w:val="24"/>
+        </w:rPr>
+        <w:t xml:space="preserve">python </w:t>
+      </w:r>
+      <w:r>
+        <w:rPr>
+          <w:rFonts w:ascii="Segoe UI" w:hAnsi="Segoe UI" w:cs="Segoe UI"/>
+          <w:b/>
+          <w:bCs/>
+          <w:sz w:val="24"/>
+          <w:szCs w:val="24"/>
+        </w:rPr>
+        <w:t>filename</w:t>
+      </w:r>
+      <w:r>
+        <w:rPr>
+          <w:rFonts w:ascii="Segoe UI" w:hAnsi="Segoe UI" w:cs="Segoe UI"/>
+          <w:b/>
+          <w:bCs/>
+          <w:sz w:val="24"/>
+          <w:szCs w:val="24"/>
+        </w:rPr>
+        <w:t>.py</w:t>
+      </w:r>
+    </w:p>
+    <w:p>
+      <w:pPr>
+        <w:rPr>
+          <w:rFonts w:ascii="Segoe UI" w:hAnsi="Segoe UI" w:cs="Segoe UI"/>
+          <w:sz w:val="24"/>
+          <w:szCs w:val="24"/>
+        </w:rPr>
+      </w:pPr>
+      <w:r>
+        <w:rPr>
+          <w:rFonts w:ascii="Segoe UI" w:hAnsi="Segoe UI" w:cs="Segoe UI"/>
+          <w:sz w:val="24"/>
+          <w:szCs w:val="24"/>
+        </w:rPr>
+        <w:t xml:space="preserve"> </w:t>
+      </w:r>
+    </w:p>
+    <w:p>
+      <w:pPr>
+        <w:rPr>
+          <w:rFonts w:ascii="Segoe UI" w:hAnsi="Segoe UI" w:cs="Segoe UI"/>
+          <w:sz w:val="24"/>
+          <w:szCs w:val="24"/>
+        </w:rPr>
+      </w:pPr>
+      <w:r>
+        <w:rPr>
+          <w:rFonts w:ascii="Segoe UI" w:hAnsi="Segoe UI" w:cs="Segoe UI"/>
+          <w:sz w:val="24"/>
+          <w:szCs w:val="24"/>
+        </w:rPr>
+        <w:lastRenderedPageBreak/>
+        <w:t>Create a file name FristProgram.py. Let’s print hello world! as first step.</w:t>
+      </w:r>
+    </w:p>
+    <w:p>
+      <w:pPr>
+        <w:rPr>
+          <w:rFonts w:ascii="Segoe UI" w:hAnsi="Segoe UI" w:cs="Segoe UI"/>
+          <w:sz w:val="24"/>
+          <w:szCs w:val="24"/>
+        </w:rPr>
+      </w:pPr>
+      <w:proofErr w:type="gramStart"/>
+      <w:r>
+        <w:rPr>
+          <w:rFonts w:ascii="Segoe UI" w:hAnsi="Segoe UI" w:cs="Segoe UI"/>
+          <w:sz w:val="24"/>
+          <w:szCs w:val="24"/>
+        </w:rPr>
+        <w:t>print(</w:t>
+      </w:r>
+      <w:proofErr w:type="gramEnd"/>
+      <w:r>
+        <w:rPr>
+          <w:rFonts w:ascii="Segoe UI" w:hAnsi="Segoe UI" w:cs="Segoe UI"/>
+          <w:sz w:val="24"/>
+          <w:szCs w:val="24"/>
+        </w:rPr>
+        <w:t>"Hello World!")</w:t>
+      </w:r>
+    </w:p>
+    <w:p>
+      <w:pPr>
+        <w:rPr>
+          <w:rFonts w:ascii="Segoe UI" w:hAnsi="Segoe UI" w:cs="Segoe UI"/>
+          <w:b/>
+          <w:bCs/>
+          <w:sz w:val="24"/>
+          <w:szCs w:val="24"/>
+        </w:rPr>
+      </w:pPr>
+      <w:r>
+        <w:rPr>
+          <w:rFonts w:ascii="Segoe UI" w:hAnsi="Segoe UI" w:cs="Segoe UI"/>
+          <w:b/>
+          <w:bCs/>
+          <w:sz w:val="24"/>
+          <w:szCs w:val="24"/>
+        </w:rPr>
+        <w:t>Output:</w:t>
+      </w:r>
+    </w:p>
+    <w:p>
+      <w:pPr>
+        <w:rPr>
+          <w:rFonts w:ascii="Segoe UI" w:hAnsi="Segoe UI" w:cs="Segoe UI"/>
+          <w:sz w:val="24"/>
+          <w:szCs w:val="24"/>
+        </w:rPr>
+      </w:pPr>
+      <w:r>
+        <w:rPr>
+          <w:rFonts w:ascii="Segoe UI" w:hAnsi="Segoe UI" w:cs="Segoe UI"/>
+          <w:sz w:val="24"/>
+          <w:szCs w:val="24"/>
+        </w:rPr>
+        <w:t xml:space="preserve">Hello World! </w:t>
+      </w:r>
+    </w:p>
+    <w:p>
+      <w:pPr>
+        <w:rPr>
+          <w:rFonts w:ascii="Segoe UI" w:hAnsi="Segoe UI" w:cs="Segoe UI"/>
+          <w:sz w:val="24"/>
+          <w:szCs w:val="24"/>
+        </w:rPr>
+      </w:pPr>
+    </w:p>
+    <w:p>
+      <w:pPr>
+        <w:rPr>
+          <w:rFonts w:ascii="Segoe UI" w:hAnsi="Segoe UI" w:cs="Segoe UI"/>
+          <w:sz w:val="24"/>
+          <w:szCs w:val="24"/>
+        </w:rPr>
+      </w:pPr>
+      <w:r>
+        <w:rPr>
+          <w:rFonts w:ascii="Segoe UI" w:hAnsi="Segoe UI" w:cs="Segoe UI"/>
+          <w:sz w:val="24"/>
+          <w:szCs w:val="24"/>
+        </w:rPr>
+        <w:drawing>
+          <wp:inline distT="0" distB="0" distL="0" distR="0" wp14:anchorId="2098F822" wp14:editId="5F555F6E">
+            <wp:extent cx="5731510" cy="1660525"/>
+            <wp:effectExtent l="0" t="0" r="0" b="0"/>
+            <wp:docPr id="1383088106" name="Picture 1" descr="A screenshot of a computer&#10;&#10;Description automatically generated"/>
+            <wp:cNvGraphicFramePr>
+              <a:graphicFrameLocks xmlns:a="http://schemas.openxmlformats.org/drawingml/2006/main" noChangeAspect="1"/>
+            </wp:cNvGraphicFramePr>
+            <a:graphic xmlns:a="http://schemas.openxmlformats.org/drawingml/2006/main">
+              <a:graphicData uri="http://schemas.openxmlformats.org/drawingml/2006/picture">
+                <pic:pic xmlns:pic="http://schemas.openxmlformats.org/drawingml/2006/picture">
+                  <pic:nvPicPr>
+                    <pic:cNvPr id="1383088106" name="Picture 1" descr="A screenshot of a computer&#10;&#10;Description automatically generated"/>
+                    <pic:cNvPicPr/>
+                  </pic:nvPicPr>
+                  <pic:blipFill>
+                    <a:blip r:embed="rId16"/>
+                    <a:stretch>
+                      <a:fillRect/>
+                    </a:stretch>
+                  </pic:blipFill>
+                  <pic:spPr>
+                    <a:xfrm>
+                      <a:off x="0" y="0"/>
+                      <a:ext cx="5731510" cy="1660525"/>
+                    </a:xfrm>
+                    <a:prstGeom prst="rect">
+                      <a:avLst/>
+                    </a:prstGeom>
+                  </pic:spPr>
+                </pic:pic>
+              </a:graphicData>
+            </a:graphic>
+          </wp:inline>
+        </w:drawing>
+      </w:r>
+    </w:p>
+    <w:p>
+      <w:pPr>
+        <w:rPr>
+          <w:rFonts w:ascii="Segoe UI" w:hAnsi="Segoe UI" w:cs="Segoe UI"/>
+          <w:sz w:val="24"/>
+          <w:szCs w:val="24"/>
+        </w:rPr>
+      </w:pPr>
+    </w:p>
+    <w:p>
+      <w:pPr>
+        <w:rPr>
+          <w:rFonts w:ascii="Segoe UI" w:hAnsi="Segoe UI" w:cs="Segoe UI"/>
+          <w:b/>
+          <w:bCs/>
+          <w:sz w:val="24"/>
+          <w:szCs w:val="24"/>
+        </w:rPr>
+      </w:pPr>
+      <w:r>
+        <w:rPr>
+          <w:rFonts w:ascii="Segoe UI" w:hAnsi="Segoe UI" w:cs="Segoe UI"/>
+          <w:b/>
+          <w:bCs/>
+          <w:sz w:val="24"/>
+          <w:szCs w:val="24"/>
+        </w:rPr>
         <w:t>Variables and Datatypes:</w:t>
       </w:r>
     </w:p>
@@ -4446,55 +5580,7 @@
           <w:sz w:val="24"/>
           <w:szCs w:val="24"/>
         </w:rPr>
-        <w:t xml:space="preserve"> Variables can be declared</w:t>
-      </w:r>
-      <w:r>
-        <w:rPr>
-          <w:rFonts w:ascii="Segoe UI" w:hAnsi="Segoe UI" w:cs="Segoe UI"/>
-          <w:sz w:val="24"/>
-          <w:szCs w:val="24"/>
-        </w:rPr>
-        <w:t xml:space="preserve"> either </w:t>
-      </w:r>
-      <w:r>
-        <w:rPr>
-          <w:rFonts w:ascii="Segoe UI" w:hAnsi="Segoe UI" w:cs="Segoe UI"/>
-          <w:sz w:val="24"/>
-          <w:szCs w:val="24"/>
-        </w:rPr>
-        <w:t>globally</w:t>
-      </w:r>
-      <w:r>
-        <w:rPr>
-          <w:rFonts w:ascii="Segoe UI" w:hAnsi="Segoe UI" w:cs="Segoe UI"/>
-          <w:sz w:val="24"/>
-          <w:szCs w:val="24"/>
-        </w:rPr>
-        <w:t xml:space="preserve">, accessible throughout the entire program, or </w:t>
-      </w:r>
-      <w:r>
-        <w:rPr>
-          <w:rFonts w:ascii="Segoe UI" w:hAnsi="Segoe UI" w:cs="Segoe UI"/>
-          <w:sz w:val="24"/>
-          <w:szCs w:val="24"/>
-        </w:rPr>
-        <w:t>locally</w:t>
-      </w:r>
-      <w:r>
-        <w:rPr>
-          <w:rFonts w:ascii="Segoe UI" w:hAnsi="Segoe UI" w:cs="Segoe UI"/>
-          <w:sz w:val="24"/>
-          <w:szCs w:val="24"/>
-        </w:rPr>
-        <w:t>, confined to a specific scope, such as within a function</w:t>
-      </w:r>
-      <w:r>
-        <w:rPr>
-          <w:rFonts w:ascii="Segoe UI" w:hAnsi="Segoe UI" w:cs="Segoe UI"/>
-          <w:sz w:val="24"/>
-          <w:szCs w:val="24"/>
-        </w:rPr>
-        <w:t>.</w:t>
+        <w:t xml:space="preserve"> Variables can be declared either globally, accessible throughout the entire program, or locally, confined to a specific scope, such as within a function.</w:t>
       </w:r>
     </w:p>
     <w:p>
@@ -4814,6 +5900,7 @@
           <w:sz w:val="24"/>
           <w:szCs w:val="24"/>
         </w:rPr>
+        <w:lastRenderedPageBreak/>
         <w:t>String:</w:t>
       </w:r>
     </w:p>
@@ -4935,7 +6022,6 @@
           <w:sz w:val="24"/>
           <w:szCs w:val="24"/>
         </w:rPr>
-        <w:lastRenderedPageBreak/>
         <w:t>Float:</w:t>
       </w:r>
     </w:p>
@@ -4954,38 +6040,7 @@
           <w:szCs w:val="24"/>
         </w:rPr>
         <w:tab/>
-      </w:r>
-      <w:r>
-        <w:rPr>
-          <w:rFonts w:ascii="Segoe UI" w:hAnsi="Segoe UI" w:cs="Segoe UI"/>
-          <w:sz w:val="24"/>
-          <w:szCs w:val="24"/>
-        </w:rPr>
-        <w:t xml:space="preserve">z = </w:t>
-      </w:r>
-      <w:r>
-        <w:rPr>
-          <w:rFonts w:ascii="Segoe UI" w:hAnsi="Segoe UI" w:cs="Segoe UI"/>
-          <w:sz w:val="24"/>
-          <w:szCs w:val="24"/>
-        </w:rPr>
-        <w:t>5</w:t>
-      </w:r>
-      <w:r>
-        <w:rPr>
-          <w:rFonts w:ascii="Segoe UI" w:hAnsi="Segoe UI" w:cs="Segoe UI"/>
-          <w:sz w:val="24"/>
-          <w:szCs w:val="24"/>
-        </w:rPr>
-        <w:t>.2</w:t>
-      </w:r>
-      <w:r>
-        <w:rPr>
-          <w:rFonts w:ascii="Segoe UI" w:hAnsi="Segoe UI" w:cs="Segoe UI"/>
-          <w:sz w:val="24"/>
-          <w:szCs w:val="24"/>
-        </w:rPr>
-        <w:t>5</w:t>
+        <w:t>z = 5.25</w:t>
       </w:r>
     </w:p>
     <w:p>
@@ -5003,30 +6058,7 @@
           <w:szCs w:val="24"/>
         </w:rPr>
         <w:tab/>
-      </w:r>
-      <w:r>
-        <w:rPr>
-          <w:rFonts w:ascii="Segoe UI" w:hAnsi="Segoe UI" w:cs="Segoe UI"/>
-          <w:sz w:val="24"/>
-          <w:szCs w:val="24"/>
-        </w:rPr>
-        <w:t>print(type(</w:t>
-      </w:r>
-      <w:r>
-        <w:rPr>
-          <w:rFonts w:ascii="Segoe UI" w:hAnsi="Segoe UI" w:cs="Segoe UI"/>
-          <w:sz w:val="24"/>
-          <w:szCs w:val="24"/>
-        </w:rPr>
-        <w:t>z</w:t>
-      </w:r>
-      <w:r>
-        <w:rPr>
-          <w:rFonts w:ascii="Segoe UI" w:hAnsi="Segoe UI" w:cs="Segoe UI"/>
-          <w:sz w:val="24"/>
-          <w:szCs w:val="24"/>
-        </w:rPr>
-        <w:t xml:space="preserve">)) </w:t>
+        <w:t xml:space="preserve">print(type(z)) </w:t>
       </w:r>
       <w:r>
         <w:rPr>
@@ -5058,23 +6090,7 @@
           <w:sz w:val="24"/>
           <w:szCs w:val="24"/>
         </w:rPr>
-        <w:t>&lt;class '</w:t>
-      </w:r>
-      <w:r>
-        <w:rPr>
-          <w:rFonts w:ascii="Segoe UI" w:hAnsi="Segoe UI" w:cs="Segoe UI"/>
-          <w:sz w:val="24"/>
-          <w:szCs w:val="24"/>
-        </w:rPr>
-        <w:t>float</w:t>
-      </w:r>
-      <w:r>
-        <w:rPr>
-          <w:rFonts w:ascii="Segoe UI" w:hAnsi="Segoe UI" w:cs="Segoe UI"/>
-          <w:sz w:val="24"/>
-          <w:szCs w:val="24"/>
-        </w:rPr>
-        <w:t>'&gt;</w:t>
+        <w:t>&lt;class 'float'&gt;</w:t>
       </w:r>
     </w:p>
     <w:p>
@@ -5180,15 +6196,7 @@
           <w:szCs w:val="24"/>
         </w:rPr>
         <w:tab/>
-        <w:t xml:space="preserve"># </w:t>
-      </w:r>
-      <w:r>
-        <w:rPr>
-          <w:rFonts w:ascii="Segoe UI" w:hAnsi="Segoe UI" w:cs="Segoe UI"/>
-          <w:sz w:val="24"/>
-          <w:szCs w:val="24"/>
-        </w:rPr>
-        <w:t>&lt;class 'bool'&gt;</w:t>
+        <w:t># &lt;class 'bool'&gt;</w:t>
       </w:r>
     </w:p>
     <w:p>
@@ -5260,13 +6268,6 @@
           <w:szCs w:val="24"/>
         </w:rPr>
         <w:tab/>
-      </w:r>
-      <w:r>
-        <w:rPr>
-          <w:rFonts w:ascii="Segoe UI" w:hAnsi="Segoe UI" w:cs="Segoe UI"/>
-          <w:sz w:val="24"/>
-          <w:szCs w:val="24"/>
-        </w:rPr>
         <w:t>myList = [1, 2, 3, 4]</w:t>
       </w:r>
     </w:p>
@@ -5285,23 +6286,7 @@
           <w:szCs w:val="24"/>
         </w:rPr>
         <w:tab/>
-        <w:t>print(type(</w:t>
-      </w:r>
-      <w:r>
-        <w:rPr>
-          <w:rFonts w:ascii="Segoe UI" w:hAnsi="Segoe UI" w:cs="Segoe UI"/>
-          <w:sz w:val="24"/>
-          <w:szCs w:val="24"/>
-        </w:rPr>
-        <w:t>myList</w:t>
-      </w:r>
-      <w:r>
-        <w:rPr>
-          <w:rFonts w:ascii="Segoe UI" w:hAnsi="Segoe UI" w:cs="Segoe UI"/>
-          <w:sz w:val="24"/>
-          <w:szCs w:val="24"/>
-        </w:rPr>
-        <w:t>))</w:t>
+        <w:t>print(type(myList))</w:t>
       </w:r>
       <w:r>
         <w:rPr>
@@ -5310,15 +6295,7 @@
           <w:szCs w:val="24"/>
         </w:rPr>
         <w:tab/>
-        <w:t>#</w:t>
-      </w:r>
-      <w:r>
-        <w:rPr>
-          <w:rFonts w:ascii="Segoe UI" w:hAnsi="Segoe UI" w:cs="Segoe UI"/>
-          <w:sz w:val="24"/>
-          <w:szCs w:val="24"/>
-        </w:rPr>
-        <w:t>&lt;class 'list'&gt;</w:t>
+        <w:t>#&lt;class 'list'&gt;</w:t>
       </w:r>
     </w:p>
     <w:p>
@@ -5357,13 +6334,6 @@
           <w:szCs w:val="24"/>
         </w:rPr>
         <w:tab/>
-      </w:r>
-      <w:r>
-        <w:rPr>
-          <w:rFonts w:ascii="Segoe UI" w:hAnsi="Segoe UI" w:cs="Segoe UI"/>
-          <w:sz w:val="24"/>
-          <w:szCs w:val="24"/>
-        </w:rPr>
         <w:t>myTuple = (1, 2, 3, 4)</w:t>
       </w:r>
     </w:p>
@@ -5382,13 +6352,6 @@
           <w:szCs w:val="24"/>
         </w:rPr>
         <w:tab/>
-      </w:r>
-      <w:r>
-        <w:rPr>
-          <w:rFonts w:ascii="Segoe UI" w:hAnsi="Segoe UI" w:cs="Segoe UI"/>
-          <w:sz w:val="24"/>
-          <w:szCs w:val="24"/>
-        </w:rPr>
         <w:t>print(type(myTuple))</w:t>
       </w:r>
       <w:r>
@@ -5398,23 +6361,7 @@
           <w:szCs w:val="24"/>
         </w:rPr>
         <w:tab/>
-        <w:t>#&lt;class '</w:t>
-      </w:r>
-      <w:r>
-        <w:rPr>
-          <w:rFonts w:ascii="Segoe UI" w:hAnsi="Segoe UI" w:cs="Segoe UI"/>
-          <w:sz w:val="24"/>
-          <w:szCs w:val="24"/>
-        </w:rPr>
-        <w:t xml:space="preserve"> </w:t>
-      </w:r>
-      <w:r>
-        <w:rPr>
-          <w:rFonts w:ascii="Segoe UI" w:hAnsi="Segoe UI" w:cs="Segoe UI"/>
-          <w:sz w:val="24"/>
-          <w:szCs w:val="24"/>
-        </w:rPr>
-        <w:t>tuple'&gt;</w:t>
+        <w:t>#&lt;class ' tuple'&gt;</w:t>
       </w:r>
     </w:p>
     <w:p>
@@ -5435,9 +6382,66 @@
           <w:sz w:val="24"/>
           <w:szCs w:val="24"/>
         </w:rPr>
-        <w:t>Dictionary</w:t>
-      </w:r>
-      <w:r>
+        <w:t>Dictionary:</w:t>
+      </w:r>
+    </w:p>
+    <w:p>
+      <w:pPr>
+        <w:rPr>
+          <w:rFonts w:ascii="Segoe UI" w:hAnsi="Segoe UI" w:cs="Segoe UI"/>
+          <w:sz w:val="24"/>
+          <w:szCs w:val="24"/>
+        </w:rPr>
+      </w:pPr>
+      <w:r>
+        <w:rPr>
+          <w:rFonts w:ascii="Segoe UI" w:hAnsi="Segoe UI" w:cs="Segoe UI"/>
+          <w:sz w:val="24"/>
+          <w:szCs w:val="24"/>
+        </w:rPr>
+        <w:tab/>
+        <w:t xml:space="preserve">myDict = {'a': 1, 'b': 2} </w:t>
+      </w:r>
+    </w:p>
+    <w:p>
+      <w:pPr>
+        <w:ind w:firstLine="720"/>
+        <w:rPr>
+          <w:rFonts w:ascii="Segoe UI" w:hAnsi="Segoe UI" w:cs="Segoe UI"/>
+          <w:sz w:val="24"/>
+          <w:szCs w:val="24"/>
+        </w:rPr>
+      </w:pPr>
+      <w:r>
+        <w:rPr>
+          <w:rFonts w:ascii="Segoe UI" w:hAnsi="Segoe UI" w:cs="Segoe UI"/>
+          <w:sz w:val="24"/>
+          <w:szCs w:val="24"/>
+        </w:rPr>
+        <w:t>print(type(myDict))</w:t>
+      </w:r>
+      <w:r>
+        <w:rPr>
+          <w:rFonts w:ascii="Segoe UI" w:hAnsi="Segoe UI" w:cs="Segoe UI"/>
+          <w:sz w:val="24"/>
+          <w:szCs w:val="24"/>
+        </w:rPr>
+        <w:tab/>
+        <w:t>#&lt;class 'dict'&gt;</w:t>
+      </w:r>
+    </w:p>
+    <w:p>
+      <w:pPr>
+        <w:ind w:firstLine="720"/>
+        <w:rPr>
+          <w:rFonts w:ascii="Segoe UI" w:hAnsi="Segoe UI" w:cs="Segoe UI"/>
+          <w:sz w:val="24"/>
+          <w:szCs w:val="24"/>
+        </w:rPr>
+      </w:pPr>
+    </w:p>
+    <w:p>
+      <w:pPr>
         <w:rPr>
           <w:rFonts w:ascii="Segoe UI" w:hAnsi="Segoe UI" w:cs="Segoe UI"/>
           <w:b/>
@@ -5445,73 +6449,8 @@
           <w:sz w:val="24"/>
           <w:szCs w:val="24"/>
         </w:rPr>
-        <w:t>:</w:t>
-      </w:r>
-    </w:p>
-    <w:p>
-      <w:pPr>
-        <w:rPr>
-          <w:rFonts w:ascii="Segoe UI" w:hAnsi="Segoe UI" w:cs="Segoe UI"/>
-          <w:sz w:val="24"/>
-          <w:szCs w:val="24"/>
-        </w:rPr>
-      </w:pPr>
-      <w:r>
-        <w:rPr>
-          <w:rFonts w:ascii="Segoe UI" w:hAnsi="Segoe UI" w:cs="Segoe UI"/>
-          <w:sz w:val="24"/>
-          <w:szCs w:val="24"/>
-        </w:rPr>
-        <w:tab/>
-      </w:r>
-      <w:r>
-        <w:rPr>
-          <w:rFonts w:ascii="Segoe UI" w:hAnsi="Segoe UI" w:cs="Segoe UI"/>
-          <w:sz w:val="24"/>
-          <w:szCs w:val="24"/>
-        </w:rPr>
-        <w:t xml:space="preserve">myDict = {'a': 1, 'b': 2} </w:t>
-      </w:r>
-    </w:p>
-    <w:p>
-      <w:pPr>
-        <w:ind w:firstLine="720"/>
-        <w:rPr>
-          <w:rFonts w:ascii="Segoe UI" w:hAnsi="Segoe UI" w:cs="Segoe UI"/>
-          <w:sz w:val="24"/>
-          <w:szCs w:val="24"/>
-        </w:rPr>
-      </w:pPr>
-      <w:r>
-        <w:rPr>
-          <w:rFonts w:ascii="Segoe UI" w:hAnsi="Segoe UI" w:cs="Segoe UI"/>
-          <w:sz w:val="24"/>
-          <w:szCs w:val="24"/>
-        </w:rPr>
-        <w:t>print(type(myDict))</w:t>
-      </w:r>
-      <w:r>
-        <w:rPr>
-          <w:rFonts w:ascii="Segoe UI" w:hAnsi="Segoe UI" w:cs="Segoe UI"/>
-          <w:sz w:val="24"/>
-          <w:szCs w:val="24"/>
-        </w:rPr>
-        <w:tab/>
-        <w:t>#&lt;class 'dict'&gt;</w:t>
-      </w:r>
-    </w:p>
-    <w:p>
-      <w:pPr>
-        <w:ind w:firstLine="720"/>
-        <w:rPr>
-          <w:rFonts w:ascii="Segoe UI" w:hAnsi="Segoe UI" w:cs="Segoe UI"/>
-          <w:sz w:val="24"/>
-          <w:szCs w:val="24"/>
-        </w:rPr>
-      </w:pPr>
-    </w:p>
-    <w:p>
-      <w:pPr>
+      </w:pPr>
+      <w:r>
         <w:rPr>
           <w:rFonts w:ascii="Segoe UI" w:hAnsi="Segoe UI" w:cs="Segoe UI"/>
           <w:b/>
@@ -5519,15 +6458,6 @@
           <w:sz w:val="24"/>
           <w:szCs w:val="24"/>
         </w:rPr>
-      </w:pPr>
-      <w:r>
-        <w:rPr>
-          <w:rFonts w:ascii="Segoe UI" w:hAnsi="Segoe UI" w:cs="Segoe UI"/>
-          <w:b/>
-          <w:bCs/>
-          <w:sz w:val="24"/>
-          <w:szCs w:val="24"/>
-        </w:rPr>
         <w:t>Casting:</w:t>
       </w:r>
     </w:p>
@@ -5710,6 +6640,7 @@
           <w:sz w:val="24"/>
           <w:szCs w:val="24"/>
         </w:rPr>
+        <w:lastRenderedPageBreak/>
         <w:t>print(y)  # Output: 3.0</w:t>
       </w:r>
     </w:p>
@@ -5769,7 +6700,6 @@
           <w:sz w:val="24"/>
           <w:szCs w:val="24"/>
         </w:rPr>
-        <w:lastRenderedPageBreak/>
         <w:t xml:space="preserve">print(z)  # Output: </w:t>
       </w:r>
       <w:r>
@@ -5983,326 +6913,295 @@
           <w:szCs w:val="24"/>
           <w:shd w:val="clear" w:color="auto" w:fill="FFFFFF"/>
         </w:rPr>
-        <w:t>Conditional Statements</w:t>
-      </w:r>
-      <w:r>
+        <w:t>Conditional Statements:</w:t>
+      </w:r>
+    </w:p>
+    <w:p>
+      <w:pPr>
+        <w:rPr>
+          <w:rFonts w:ascii="Segoe UI" w:hAnsi="Segoe UI" w:cs="Segoe UI"/>
+          <w:color w:val="000000"/>
+          <w:sz w:val="24"/>
+          <w:szCs w:val="24"/>
+          <w:shd w:val="clear" w:color="auto" w:fill="FFFFFF"/>
+        </w:rPr>
+      </w:pPr>
+      <w:r>
+        <w:rPr>
+          <w:rFonts w:ascii="Segoe UI" w:hAnsi="Segoe UI" w:cs="Segoe UI"/>
+          <w:color w:val="000000"/>
+          <w:sz w:val="24"/>
+          <w:szCs w:val="24"/>
+          <w:shd w:val="clear" w:color="auto" w:fill="FFFFFF"/>
+        </w:rPr>
+        <w:t xml:space="preserve">Condition statements </w:t>
+      </w:r>
+      <w:r>
+        <w:rPr>
+          <w:rFonts w:ascii="Segoe UI" w:hAnsi="Segoe UI" w:cs="Segoe UI"/>
+          <w:color w:val="000000"/>
+          <w:sz w:val="24"/>
+          <w:szCs w:val="24"/>
+          <w:shd w:val="clear" w:color="auto" w:fill="FFFFFF"/>
+        </w:rPr>
+        <w:t>are</w:t>
+      </w:r>
+      <w:r>
+        <w:rPr>
+          <w:rFonts w:ascii="Segoe UI" w:hAnsi="Segoe UI" w:cs="Segoe UI"/>
+          <w:color w:val="000000"/>
+          <w:sz w:val="24"/>
+          <w:szCs w:val="24"/>
+          <w:shd w:val="clear" w:color="auto" w:fill="FFFFFF"/>
+        </w:rPr>
+        <w:t xml:space="preserve"> u</w:t>
+      </w:r>
+      <w:r>
+        <w:rPr>
+          <w:rFonts w:ascii="Segoe UI" w:hAnsi="Segoe UI" w:cs="Segoe UI"/>
+          <w:color w:val="000000"/>
+          <w:sz w:val="24"/>
+          <w:szCs w:val="24"/>
+          <w:shd w:val="clear" w:color="auto" w:fill="FFFFFF"/>
+        </w:rPr>
+        <w:t>tilized</w:t>
+      </w:r>
+      <w:r>
+        <w:rPr>
+          <w:rFonts w:ascii="Segoe UI" w:hAnsi="Segoe UI" w:cs="Segoe UI"/>
+          <w:color w:val="000000"/>
+          <w:sz w:val="24"/>
+          <w:szCs w:val="24"/>
+          <w:shd w:val="clear" w:color="auto" w:fill="FFFFFF"/>
+        </w:rPr>
+        <w:t xml:space="preserve"> for decision-making within a program. </w:t>
+      </w:r>
+      <w:r>
+        <w:rPr>
+          <w:rFonts w:ascii="Segoe UI" w:hAnsi="Segoe UI" w:cs="Segoe UI"/>
+          <w:color w:val="000000"/>
+          <w:sz w:val="24"/>
+          <w:szCs w:val="24"/>
+          <w:shd w:val="clear" w:color="auto" w:fill="FFFFFF"/>
+        </w:rPr>
+        <w:t xml:space="preserve">They evaluate a statement to determine whether it is true or false, </w:t>
+      </w:r>
+      <w:r>
+        <w:rPr>
+          <w:rFonts w:ascii="Segoe UI" w:hAnsi="Segoe UI" w:cs="Segoe UI"/>
+          <w:color w:val="000000"/>
+          <w:sz w:val="24"/>
+          <w:szCs w:val="24"/>
+          <w:shd w:val="clear" w:color="auto" w:fill="FFFFFF"/>
+        </w:rPr>
+        <w:t>and based on the result, a specific block of code is executed. In writing a conditional statement, we employ if, elif (not else if), and else. The elif and else conditional statements are optional. Furthermore, we can utilize nested if statements to construct more complex conditional statements.</w:t>
+      </w:r>
+    </w:p>
+    <w:p>
+      <w:pPr>
+        <w:rPr>
+          <w:rFonts w:ascii="Segoe UI" w:hAnsi="Segoe UI" w:cs="Segoe UI"/>
+          <w:color w:val="000000"/>
+          <w:sz w:val="24"/>
+          <w:szCs w:val="24"/>
+          <w:shd w:val="clear" w:color="auto" w:fill="FFFFFF"/>
+        </w:rPr>
+      </w:pPr>
+    </w:p>
+    <w:p>
+      <w:pPr>
+        <w:rPr>
+          <w:rFonts w:ascii="Segoe UI" w:hAnsi="Segoe UI" w:cs="Segoe UI"/>
+          <w:sz w:val="24"/>
+          <w:szCs w:val="24"/>
+        </w:rPr>
+      </w:pPr>
+      <w:r>
+        <w:rPr>
+          <w:rFonts w:ascii="Segoe UI" w:hAnsi="Segoe UI" w:cs="Segoe UI"/>
+          <w:sz w:val="24"/>
+          <w:szCs w:val="24"/>
+        </w:rPr>
+        <w:tab/>
+        <w:t>age = 10</w:t>
+      </w:r>
+    </w:p>
+    <w:p>
+      <w:pPr>
+        <w:ind w:firstLine="720"/>
+        <w:rPr>
+          <w:rFonts w:ascii="Segoe UI" w:hAnsi="Segoe UI" w:cs="Segoe UI"/>
+          <w:sz w:val="24"/>
+          <w:szCs w:val="24"/>
+        </w:rPr>
+      </w:pPr>
+      <w:r>
+        <w:rPr>
+          <w:rFonts w:ascii="Segoe UI" w:hAnsi="Segoe UI" w:cs="Segoe UI"/>
+          <w:sz w:val="24"/>
+          <w:szCs w:val="24"/>
+        </w:rPr>
+        <w:t>if age &gt; 5:</w:t>
+      </w:r>
+    </w:p>
+    <w:p>
+      <w:pPr>
+        <w:rPr>
+          <w:rFonts w:ascii="Segoe UI" w:hAnsi="Segoe UI" w:cs="Segoe UI"/>
+          <w:sz w:val="24"/>
+          <w:szCs w:val="24"/>
+        </w:rPr>
+      </w:pPr>
+      <w:r>
+        <w:rPr>
+          <w:rFonts w:ascii="Segoe UI" w:hAnsi="Segoe UI" w:cs="Segoe UI"/>
+          <w:sz w:val="24"/>
+          <w:szCs w:val="24"/>
+        </w:rPr>
+        <w:t xml:space="preserve">    </w:t>
+      </w:r>
+      <w:r>
+        <w:rPr>
+          <w:rFonts w:ascii="Segoe UI" w:hAnsi="Segoe UI" w:cs="Segoe UI"/>
+          <w:sz w:val="24"/>
+          <w:szCs w:val="24"/>
+        </w:rPr>
+        <w:tab/>
+      </w:r>
+      <w:r>
+        <w:rPr>
+          <w:rFonts w:ascii="Segoe UI" w:hAnsi="Segoe UI" w:cs="Segoe UI"/>
+          <w:sz w:val="24"/>
+          <w:szCs w:val="24"/>
+        </w:rPr>
+        <w:tab/>
+        <w:t>print("age is greater than 5")</w:t>
+      </w:r>
+    </w:p>
+    <w:p>
+      <w:pPr>
+        <w:ind w:firstLine="720"/>
+        <w:rPr>
+          <w:rFonts w:ascii="Segoe UI" w:hAnsi="Segoe UI" w:cs="Segoe UI"/>
+          <w:sz w:val="24"/>
+          <w:szCs w:val="24"/>
+        </w:rPr>
+      </w:pPr>
+      <w:r>
+        <w:rPr>
+          <w:rFonts w:ascii="Segoe UI" w:hAnsi="Segoe UI" w:cs="Segoe UI"/>
+          <w:sz w:val="24"/>
+          <w:szCs w:val="24"/>
+        </w:rPr>
+        <w:t>elif age &lt; 5:</w:t>
+      </w:r>
+    </w:p>
+    <w:p>
+      <w:pPr>
+        <w:rPr>
+          <w:rFonts w:ascii="Segoe UI" w:hAnsi="Segoe UI" w:cs="Segoe UI"/>
+          <w:sz w:val="24"/>
+          <w:szCs w:val="24"/>
+        </w:rPr>
+      </w:pPr>
+      <w:r>
+        <w:rPr>
+          <w:rFonts w:ascii="Segoe UI" w:hAnsi="Segoe UI" w:cs="Segoe UI"/>
+          <w:sz w:val="24"/>
+          <w:szCs w:val="24"/>
+        </w:rPr>
+        <w:t xml:space="preserve">    </w:t>
+      </w:r>
+      <w:r>
+        <w:rPr>
+          <w:rFonts w:ascii="Segoe UI" w:hAnsi="Segoe UI" w:cs="Segoe UI"/>
+          <w:sz w:val="24"/>
+          <w:szCs w:val="24"/>
+        </w:rPr>
+        <w:tab/>
+      </w:r>
+      <w:r>
+        <w:rPr>
+          <w:rFonts w:ascii="Segoe UI" w:hAnsi="Segoe UI" w:cs="Segoe UI"/>
+          <w:sz w:val="24"/>
+          <w:szCs w:val="24"/>
+        </w:rPr>
+        <w:tab/>
+        <w:t>print("age is less than 5")</w:t>
+      </w:r>
+    </w:p>
+    <w:p>
+      <w:pPr>
+        <w:ind w:firstLine="720"/>
+        <w:rPr>
+          <w:rFonts w:ascii="Segoe UI" w:hAnsi="Segoe UI" w:cs="Segoe UI"/>
+          <w:sz w:val="24"/>
+          <w:szCs w:val="24"/>
+        </w:rPr>
+      </w:pPr>
+      <w:r>
+        <w:rPr>
+          <w:rFonts w:ascii="Segoe UI" w:hAnsi="Segoe UI" w:cs="Segoe UI"/>
+          <w:sz w:val="24"/>
+          <w:szCs w:val="24"/>
+        </w:rPr>
+        <w:t>else:</w:t>
+      </w:r>
+    </w:p>
+    <w:p>
+      <w:pPr>
+        <w:rPr>
+          <w:rFonts w:ascii="Segoe UI" w:hAnsi="Segoe UI" w:cs="Segoe UI"/>
+          <w:sz w:val="24"/>
+          <w:szCs w:val="24"/>
+        </w:rPr>
+      </w:pPr>
+      <w:r>
+        <w:rPr>
+          <w:rFonts w:ascii="Segoe UI" w:hAnsi="Segoe UI" w:cs="Segoe UI"/>
+          <w:sz w:val="24"/>
+          <w:szCs w:val="24"/>
+        </w:rPr>
+        <w:t xml:space="preserve">    </w:t>
+      </w:r>
+      <w:r>
+        <w:rPr>
+          <w:rFonts w:ascii="Segoe UI" w:hAnsi="Segoe UI" w:cs="Segoe UI"/>
+          <w:sz w:val="24"/>
+          <w:szCs w:val="24"/>
+        </w:rPr>
+        <w:tab/>
+      </w:r>
+      <w:r>
+        <w:rPr>
+          <w:rFonts w:ascii="Segoe UI" w:hAnsi="Segoe UI" w:cs="Segoe UI"/>
+          <w:sz w:val="24"/>
+          <w:szCs w:val="24"/>
+        </w:rPr>
+        <w:tab/>
+        <w:t>print("age is equal to 10")</w:t>
+      </w:r>
+    </w:p>
+    <w:p>
+      <w:pPr>
+        <w:rPr>
+          <w:rFonts w:ascii="Segoe UI" w:hAnsi="Segoe UI" w:cs="Segoe UI"/>
+          <w:sz w:val="24"/>
+          <w:szCs w:val="24"/>
+        </w:rPr>
+      </w:pPr>
+    </w:p>
+    <w:p>
+      <w:pPr>
         <w:rPr>
           <w:rFonts w:ascii="Segoe UI" w:hAnsi="Segoe UI" w:cs="Segoe UI"/>
           <w:b/>
           <w:bCs/>
-          <w:color w:val="000000"/>
-          <w:sz w:val="24"/>
-          <w:szCs w:val="24"/>
-          <w:shd w:val="clear" w:color="auto" w:fill="FFFFFF"/>
-        </w:rPr>
-        <w:t>:</w:t>
-      </w:r>
-    </w:p>
-    <w:p>
-      <w:pPr>
-        <w:rPr>
-          <w:rFonts w:ascii="Segoe UI" w:hAnsi="Segoe UI" w:cs="Segoe UI"/>
-          <w:color w:val="000000"/>
-          <w:sz w:val="24"/>
-          <w:szCs w:val="24"/>
-          <w:shd w:val="clear" w:color="auto" w:fill="FFFFFF"/>
-        </w:rPr>
-      </w:pPr>
-      <w:r>
-        <w:rPr>
-          <w:rFonts w:ascii="Segoe UI" w:hAnsi="Segoe UI" w:cs="Segoe UI"/>
-          <w:color w:val="000000"/>
-          <w:sz w:val="24"/>
-          <w:szCs w:val="24"/>
-          <w:shd w:val="clear" w:color="auto" w:fill="FFFFFF"/>
-        </w:rPr>
-        <w:t xml:space="preserve">Condition statements </w:t>
-      </w:r>
-      <w:r>
-        <w:rPr>
-          <w:rFonts w:ascii="Segoe UI" w:hAnsi="Segoe UI" w:cs="Segoe UI"/>
-          <w:color w:val="000000"/>
-          <w:sz w:val="24"/>
-          <w:szCs w:val="24"/>
-          <w:shd w:val="clear" w:color="auto" w:fill="FFFFFF"/>
-        </w:rPr>
-        <w:t>are</w:t>
-      </w:r>
-      <w:r>
-        <w:rPr>
-          <w:rFonts w:ascii="Segoe UI" w:hAnsi="Segoe UI" w:cs="Segoe UI"/>
-          <w:color w:val="000000"/>
-          <w:sz w:val="24"/>
-          <w:szCs w:val="24"/>
-          <w:shd w:val="clear" w:color="auto" w:fill="FFFFFF"/>
-        </w:rPr>
-        <w:t xml:space="preserve"> u</w:t>
-      </w:r>
-      <w:r>
-        <w:rPr>
-          <w:rFonts w:ascii="Segoe UI" w:hAnsi="Segoe UI" w:cs="Segoe UI"/>
-          <w:color w:val="000000"/>
-          <w:sz w:val="24"/>
-          <w:szCs w:val="24"/>
-          <w:shd w:val="clear" w:color="auto" w:fill="FFFFFF"/>
-        </w:rPr>
-        <w:t>tilized</w:t>
-      </w:r>
-      <w:r>
-        <w:rPr>
-          <w:rFonts w:ascii="Segoe UI" w:hAnsi="Segoe UI" w:cs="Segoe UI"/>
-          <w:color w:val="000000"/>
-          <w:sz w:val="24"/>
-          <w:szCs w:val="24"/>
-          <w:shd w:val="clear" w:color="auto" w:fill="FFFFFF"/>
-        </w:rPr>
-        <w:t xml:space="preserve"> for decision-making within a program. </w:t>
-      </w:r>
-      <w:r>
-        <w:rPr>
-          <w:rFonts w:ascii="Segoe UI" w:hAnsi="Segoe UI" w:cs="Segoe UI"/>
-          <w:color w:val="000000"/>
-          <w:sz w:val="24"/>
-          <w:szCs w:val="24"/>
-          <w:shd w:val="clear" w:color="auto" w:fill="FFFFFF"/>
-        </w:rPr>
-        <w:t xml:space="preserve">They evaluate a statement to determine whether it is true or false, </w:t>
-      </w:r>
-      <w:r>
-        <w:rPr>
-          <w:rFonts w:ascii="Segoe UI" w:hAnsi="Segoe UI" w:cs="Segoe UI"/>
-          <w:color w:val="000000"/>
-          <w:sz w:val="24"/>
-          <w:szCs w:val="24"/>
-          <w:shd w:val="clear" w:color="auto" w:fill="FFFFFF"/>
-        </w:rPr>
-        <w:t>and based on the result, a specific block of code is executed. In writing a conditional statement, we employ if, elif (not else if), and else. The elif and else conditional statements are optional. Furthermore, we can utilize nested if statements to construct more complex conditional statements.</w:t>
-      </w:r>
-    </w:p>
-    <w:p>
-      <w:pPr>
-        <w:rPr>
-          <w:rFonts w:ascii="Segoe UI" w:hAnsi="Segoe UI" w:cs="Segoe UI"/>
-          <w:color w:val="000000"/>
-          <w:sz w:val="24"/>
-          <w:szCs w:val="24"/>
-          <w:shd w:val="clear" w:color="auto" w:fill="FFFFFF"/>
-        </w:rPr>
-      </w:pPr>
-    </w:p>
-    <w:p>
-      <w:pPr>
-        <w:rPr>
-          <w:rFonts w:ascii="Segoe UI" w:hAnsi="Segoe UI" w:cs="Segoe UI"/>
-          <w:sz w:val="24"/>
-          <w:szCs w:val="24"/>
-        </w:rPr>
-      </w:pPr>
-      <w:r>
-        <w:rPr>
-          <w:rFonts w:ascii="Segoe UI" w:hAnsi="Segoe UI" w:cs="Segoe UI"/>
-          <w:sz w:val="24"/>
-          <w:szCs w:val="24"/>
-        </w:rPr>
-        <w:tab/>
-      </w:r>
-      <w:r>
-        <w:rPr>
-          <w:rFonts w:ascii="Segoe UI" w:hAnsi="Segoe UI" w:cs="Segoe UI"/>
-          <w:sz w:val="24"/>
-          <w:szCs w:val="24"/>
-        </w:rPr>
-        <w:t>age = 10</w:t>
-      </w:r>
-    </w:p>
-    <w:p>
-      <w:pPr>
-        <w:ind w:firstLine="720"/>
-        <w:rPr>
-          <w:rFonts w:ascii="Segoe UI" w:hAnsi="Segoe UI" w:cs="Segoe UI"/>
-          <w:sz w:val="24"/>
-          <w:szCs w:val="24"/>
-        </w:rPr>
-      </w:pPr>
-      <w:r>
-        <w:rPr>
-          <w:rFonts w:ascii="Segoe UI" w:hAnsi="Segoe UI" w:cs="Segoe UI"/>
-          <w:sz w:val="24"/>
-          <w:szCs w:val="24"/>
-        </w:rPr>
-        <w:t>if age &gt; 5:</w:t>
-      </w:r>
-    </w:p>
-    <w:p>
-      <w:pPr>
-        <w:rPr>
-          <w:rFonts w:ascii="Segoe UI" w:hAnsi="Segoe UI" w:cs="Segoe UI"/>
-          <w:sz w:val="24"/>
-          <w:szCs w:val="24"/>
-        </w:rPr>
-      </w:pPr>
-      <w:r>
-        <w:rPr>
-          <w:rFonts w:ascii="Segoe UI" w:hAnsi="Segoe UI" w:cs="Segoe UI"/>
-          <w:sz w:val="24"/>
-          <w:szCs w:val="24"/>
-        </w:rPr>
-        <w:t xml:space="preserve">    </w:t>
-      </w:r>
-      <w:r>
-        <w:rPr>
-          <w:rFonts w:ascii="Segoe UI" w:hAnsi="Segoe UI" w:cs="Segoe UI"/>
-          <w:sz w:val="24"/>
-          <w:szCs w:val="24"/>
-        </w:rPr>
-        <w:tab/>
-      </w:r>
-      <w:r>
-        <w:rPr>
-          <w:rFonts w:ascii="Segoe UI" w:hAnsi="Segoe UI" w:cs="Segoe UI"/>
-          <w:sz w:val="24"/>
-          <w:szCs w:val="24"/>
-        </w:rPr>
-        <w:tab/>
-      </w:r>
-      <w:r>
-        <w:rPr>
-          <w:rFonts w:ascii="Segoe UI" w:hAnsi="Segoe UI" w:cs="Segoe UI"/>
-          <w:sz w:val="24"/>
-          <w:szCs w:val="24"/>
-        </w:rPr>
-        <w:t>print("age is greater than 5")</w:t>
-      </w:r>
-    </w:p>
-    <w:p>
-      <w:pPr>
-        <w:ind w:firstLine="720"/>
-        <w:rPr>
-          <w:rFonts w:ascii="Segoe UI" w:hAnsi="Segoe UI" w:cs="Segoe UI"/>
-          <w:sz w:val="24"/>
-          <w:szCs w:val="24"/>
-        </w:rPr>
-      </w:pPr>
-      <w:r>
-        <w:rPr>
-          <w:rFonts w:ascii="Segoe UI" w:hAnsi="Segoe UI" w:cs="Segoe UI"/>
-          <w:sz w:val="24"/>
-          <w:szCs w:val="24"/>
-        </w:rPr>
-        <w:t>elif age &lt; 5:</w:t>
-      </w:r>
-    </w:p>
-    <w:p>
-      <w:pPr>
-        <w:rPr>
-          <w:rFonts w:ascii="Segoe UI" w:hAnsi="Segoe UI" w:cs="Segoe UI"/>
-          <w:sz w:val="24"/>
-          <w:szCs w:val="24"/>
-        </w:rPr>
-      </w:pPr>
-      <w:r>
-        <w:rPr>
-          <w:rFonts w:ascii="Segoe UI" w:hAnsi="Segoe UI" w:cs="Segoe UI"/>
-          <w:sz w:val="24"/>
-          <w:szCs w:val="24"/>
-        </w:rPr>
-        <w:t xml:space="preserve">    </w:t>
-      </w:r>
-      <w:r>
-        <w:rPr>
-          <w:rFonts w:ascii="Segoe UI" w:hAnsi="Segoe UI" w:cs="Segoe UI"/>
-          <w:sz w:val="24"/>
-          <w:szCs w:val="24"/>
-        </w:rPr>
-        <w:tab/>
-      </w:r>
-      <w:r>
-        <w:rPr>
-          <w:rFonts w:ascii="Segoe UI" w:hAnsi="Segoe UI" w:cs="Segoe UI"/>
-          <w:sz w:val="24"/>
-          <w:szCs w:val="24"/>
-        </w:rPr>
-        <w:tab/>
-      </w:r>
-      <w:r>
-        <w:rPr>
-          <w:rFonts w:ascii="Segoe UI" w:hAnsi="Segoe UI" w:cs="Segoe UI"/>
-          <w:sz w:val="24"/>
-          <w:szCs w:val="24"/>
-        </w:rPr>
-        <w:t>print("age is less than 5")</w:t>
-      </w:r>
-    </w:p>
-    <w:p>
-      <w:pPr>
-        <w:ind w:firstLine="720"/>
-        <w:rPr>
-          <w:rFonts w:ascii="Segoe UI" w:hAnsi="Segoe UI" w:cs="Segoe UI"/>
-          <w:sz w:val="24"/>
-          <w:szCs w:val="24"/>
-        </w:rPr>
-      </w:pPr>
-      <w:r>
-        <w:rPr>
-          <w:rFonts w:ascii="Segoe UI" w:hAnsi="Segoe UI" w:cs="Segoe UI"/>
-          <w:sz w:val="24"/>
-          <w:szCs w:val="24"/>
-        </w:rPr>
-        <w:t>else:</w:t>
-      </w:r>
-    </w:p>
-    <w:p>
-      <w:pPr>
-        <w:rPr>
-          <w:rFonts w:ascii="Segoe UI" w:hAnsi="Segoe UI" w:cs="Segoe UI"/>
-          <w:sz w:val="24"/>
-          <w:szCs w:val="24"/>
-        </w:rPr>
-      </w:pPr>
-      <w:r>
-        <w:rPr>
-          <w:rFonts w:ascii="Segoe UI" w:hAnsi="Segoe UI" w:cs="Segoe UI"/>
-          <w:sz w:val="24"/>
-          <w:szCs w:val="24"/>
-        </w:rPr>
-        <w:t xml:space="preserve">    </w:t>
-      </w:r>
-      <w:r>
-        <w:rPr>
-          <w:rFonts w:ascii="Segoe UI" w:hAnsi="Segoe UI" w:cs="Segoe UI"/>
-          <w:sz w:val="24"/>
-          <w:szCs w:val="24"/>
-        </w:rPr>
-        <w:tab/>
-      </w:r>
-      <w:r>
-        <w:rPr>
-          <w:rFonts w:ascii="Segoe UI" w:hAnsi="Segoe UI" w:cs="Segoe UI"/>
-          <w:sz w:val="24"/>
-          <w:szCs w:val="24"/>
-        </w:rPr>
-        <w:tab/>
-      </w:r>
-      <w:r>
-        <w:rPr>
-          <w:rFonts w:ascii="Segoe UI" w:hAnsi="Segoe UI" w:cs="Segoe UI"/>
-          <w:sz w:val="24"/>
-          <w:szCs w:val="24"/>
-        </w:rPr>
-        <w:t>print("age is equal to 10")</w:t>
-      </w:r>
-    </w:p>
-    <w:p>
-      <w:pPr>
-        <w:rPr>
-          <w:rFonts w:ascii="Segoe UI" w:hAnsi="Segoe UI" w:cs="Segoe UI"/>
-          <w:sz w:val="24"/>
-          <w:szCs w:val="24"/>
-        </w:rPr>
-      </w:pPr>
-    </w:p>
-    <w:p>
-      <w:pPr>
+          <w:sz w:val="24"/>
+          <w:szCs w:val="24"/>
+        </w:rPr>
+      </w:pPr>
+      <w:r>
         <w:rPr>
           <w:rFonts w:ascii="Segoe UI" w:hAnsi="Segoe UI" w:cs="Segoe UI"/>
           <w:b/>
@@ -6310,7 +7209,66 @@
           <w:sz w:val="24"/>
           <w:szCs w:val="24"/>
         </w:rPr>
-      </w:pPr>
+        <w:t>Loops</w:t>
+      </w:r>
+    </w:p>
+    <w:p>
+      <w:pPr>
+        <w:rPr>
+          <w:rFonts w:ascii="Segoe UI" w:hAnsi="Segoe UI" w:cs="Segoe UI"/>
+          <w:sz w:val="24"/>
+          <w:szCs w:val="24"/>
+        </w:rPr>
+      </w:pPr>
+      <w:r>
+        <w:rPr>
+          <w:rFonts w:ascii="Segoe UI" w:hAnsi="Segoe UI" w:cs="Segoe UI"/>
+          <w:sz w:val="24"/>
+          <w:szCs w:val="24"/>
+        </w:rPr>
+        <w:t>Loops serve to control flow structures and repetitively execute a block of code until a specified condition is met.</w:t>
+      </w:r>
+    </w:p>
+    <w:p>
+      <w:pPr>
+        <w:rPr>
+          <w:rFonts w:ascii="Segoe UI" w:hAnsi="Segoe UI" w:cs="Segoe UI"/>
+          <w:sz w:val="24"/>
+          <w:szCs w:val="24"/>
+        </w:rPr>
+      </w:pPr>
+      <w:r>
+        <w:rPr>
+          <w:rFonts w:ascii="Segoe UI" w:hAnsi="Segoe UI" w:cs="Segoe UI"/>
+          <w:sz w:val="24"/>
+          <w:szCs w:val="24"/>
+        </w:rPr>
+        <w:t xml:space="preserve">You have the flexibility to </w:t>
+      </w:r>
+      <w:r>
+        <w:rPr>
+          <w:rFonts w:ascii="Segoe UI" w:hAnsi="Segoe UI" w:cs="Segoe UI"/>
+          <w:sz w:val="24"/>
+          <w:szCs w:val="24"/>
+        </w:rPr>
+        <w:t>use</w:t>
+      </w:r>
+      <w:r>
+        <w:rPr>
+          <w:rFonts w:ascii="Segoe UI" w:hAnsi="Segoe UI" w:cs="Segoe UI"/>
+          <w:sz w:val="24"/>
+          <w:szCs w:val="24"/>
+        </w:rPr>
+        <w:t xml:space="preserve"> either a for loop or a while loop. Within loops, you can skip iterations</w:t>
+      </w:r>
+      <w:r>
+        <w:rPr>
+          <w:rFonts w:ascii="Segoe UI" w:hAnsi="Segoe UI" w:cs="Segoe UI"/>
+          <w:sz w:val="24"/>
+          <w:szCs w:val="24"/>
+        </w:rPr>
+        <w:t xml:space="preserve"> using </w:t>
+      </w:r>
       <w:r>
         <w:rPr>
           <w:rFonts w:ascii="Segoe UI" w:hAnsi="Segoe UI" w:cs="Segoe UI"/>
@@ -6319,66 +7277,23 @@
           <w:sz w:val="24"/>
           <w:szCs w:val="24"/>
         </w:rPr>
-        <w:t>Loops</w:t>
-      </w:r>
-    </w:p>
-    <w:p>
-      <w:pPr>
-        <w:rPr>
-          <w:rFonts w:ascii="Segoe UI" w:hAnsi="Segoe UI" w:cs="Segoe UI"/>
-          <w:sz w:val="24"/>
-          <w:szCs w:val="24"/>
-        </w:rPr>
-      </w:pPr>
-      <w:r>
-        <w:rPr>
-          <w:rFonts w:ascii="Segoe UI" w:hAnsi="Segoe UI" w:cs="Segoe UI"/>
-          <w:sz w:val="24"/>
-          <w:szCs w:val="24"/>
-        </w:rPr>
-        <w:lastRenderedPageBreak/>
-        <w:t>Loops serve to control flow structures and repetitively execute a block of code until a specified condition is met.</w:t>
-      </w:r>
-    </w:p>
-    <w:p>
-      <w:pPr>
-        <w:rPr>
-          <w:rFonts w:ascii="Segoe UI" w:hAnsi="Segoe UI" w:cs="Segoe UI"/>
-          <w:sz w:val="24"/>
-          <w:szCs w:val="24"/>
-        </w:rPr>
-      </w:pPr>
-      <w:r>
-        <w:rPr>
-          <w:rFonts w:ascii="Segoe UI" w:hAnsi="Segoe UI" w:cs="Segoe UI"/>
-          <w:sz w:val="24"/>
-          <w:szCs w:val="24"/>
-        </w:rPr>
-        <w:t xml:space="preserve">You have the flexibility to </w:t>
-      </w:r>
-      <w:r>
-        <w:rPr>
-          <w:rFonts w:ascii="Segoe UI" w:hAnsi="Segoe UI" w:cs="Segoe UI"/>
-          <w:sz w:val="24"/>
-          <w:szCs w:val="24"/>
-        </w:rPr>
-        <w:t>use</w:t>
-      </w:r>
-      <w:r>
-        <w:rPr>
-          <w:rFonts w:ascii="Segoe UI" w:hAnsi="Segoe UI" w:cs="Segoe UI"/>
-          <w:sz w:val="24"/>
-          <w:szCs w:val="24"/>
-        </w:rPr>
-        <w:t xml:space="preserve"> either a for loop or a while loop. Within loops, you can skip iterations</w:t>
-      </w:r>
-      <w:r>
-        <w:rPr>
-          <w:rFonts w:ascii="Segoe UI" w:hAnsi="Segoe UI" w:cs="Segoe UI"/>
-          <w:sz w:val="24"/>
-          <w:szCs w:val="24"/>
-        </w:rPr>
-        <w:t xml:space="preserve"> using </w:t>
+        <w:t>continue</w:t>
+      </w:r>
+      <w:r>
+        <w:rPr>
+          <w:rFonts w:ascii="Segoe UI" w:hAnsi="Segoe UI" w:cs="Segoe UI"/>
+          <w:sz w:val="24"/>
+          <w:szCs w:val="24"/>
+        </w:rPr>
+        <w:t xml:space="preserve"> statement</w:t>
+      </w:r>
+      <w:r>
+        <w:rPr>
+          <w:rFonts w:ascii="Segoe UI" w:hAnsi="Segoe UI" w:cs="Segoe UI"/>
+          <w:sz w:val="24"/>
+          <w:szCs w:val="24"/>
+        </w:rPr>
+        <w:t xml:space="preserve">, exit using the </w:t>
       </w:r>
       <w:r>
         <w:rPr>
@@ -6388,23 +7303,15 @@
           <w:sz w:val="24"/>
           <w:szCs w:val="24"/>
         </w:rPr>
-        <w:t>continue</w:t>
-      </w:r>
-      <w:r>
-        <w:rPr>
-          <w:rFonts w:ascii="Segoe UI" w:hAnsi="Segoe UI" w:cs="Segoe UI"/>
-          <w:sz w:val="24"/>
-          <w:szCs w:val="24"/>
-        </w:rPr>
-        <w:t xml:space="preserve"> statement</w:t>
-      </w:r>
-      <w:r>
-        <w:rPr>
-          <w:rFonts w:ascii="Segoe UI" w:hAnsi="Segoe UI" w:cs="Segoe UI"/>
-          <w:sz w:val="24"/>
-          <w:szCs w:val="24"/>
-        </w:rPr>
-        <w:t xml:space="preserve">, exit using the </w:t>
+        <w:t>break</w:t>
+      </w:r>
+      <w:r>
+        <w:rPr>
+          <w:rFonts w:ascii="Segoe UI" w:hAnsi="Segoe UI" w:cs="Segoe UI"/>
+          <w:sz w:val="24"/>
+          <w:szCs w:val="24"/>
+        </w:rPr>
+        <w:t xml:space="preserve"> statement, or proceed without any action using </w:t>
       </w:r>
       <w:r>
         <w:rPr>
@@ -6414,17 +7321,27 @@
           <w:sz w:val="24"/>
           <w:szCs w:val="24"/>
         </w:rPr>
-        <w:t>break</w:t>
-      </w:r>
-      <w:r>
-        <w:rPr>
-          <w:rFonts w:ascii="Segoe UI" w:hAnsi="Segoe UI" w:cs="Segoe UI"/>
-          <w:sz w:val="24"/>
-          <w:szCs w:val="24"/>
-        </w:rPr>
-        <w:t xml:space="preserve"> statement, or proceed without any action using </w:t>
-      </w:r>
-      <w:r>
+        <w:t>pass</w:t>
+      </w:r>
+      <w:r>
+        <w:rPr>
+          <w:rFonts w:ascii="Segoe UI" w:hAnsi="Segoe UI" w:cs="Segoe UI"/>
+          <w:sz w:val="24"/>
+          <w:szCs w:val="24"/>
+        </w:rPr>
+        <w:t xml:space="preserve"> statement</w:t>
+      </w:r>
+      <w:r>
+        <w:rPr>
+          <w:rFonts w:ascii="Segoe UI" w:hAnsi="Segoe UI" w:cs="Segoe UI"/>
+          <w:sz w:val="24"/>
+          <w:szCs w:val="24"/>
+        </w:rPr>
+        <w:t>.</w:t>
+      </w:r>
+    </w:p>
+    <w:p>
+      <w:pPr>
         <w:rPr>
           <w:rFonts w:ascii="Segoe UI" w:hAnsi="Segoe UI" w:cs="Segoe UI"/>
           <w:b/>
@@ -6432,27 +7349,8 @@
           <w:sz w:val="24"/>
           <w:szCs w:val="24"/>
         </w:rPr>
-        <w:t>pass</w:t>
-      </w:r>
-      <w:r>
-        <w:rPr>
-          <w:rFonts w:ascii="Segoe UI" w:hAnsi="Segoe UI" w:cs="Segoe UI"/>
-          <w:sz w:val="24"/>
-          <w:szCs w:val="24"/>
-        </w:rPr>
-        <w:t xml:space="preserve"> statement</w:t>
-      </w:r>
-      <w:r>
-        <w:rPr>
-          <w:rFonts w:ascii="Segoe UI" w:hAnsi="Segoe UI" w:cs="Segoe UI"/>
-          <w:sz w:val="24"/>
-          <w:szCs w:val="24"/>
-        </w:rPr>
-        <w:t>.</w:t>
-      </w:r>
-    </w:p>
-    <w:p>
-      <w:pPr>
+      </w:pPr>
+      <w:r>
         <w:rPr>
           <w:rFonts w:ascii="Segoe UI" w:hAnsi="Segoe UI" w:cs="Segoe UI"/>
           <w:b/>
@@ -6460,8 +7358,55 @@
           <w:sz w:val="24"/>
           <w:szCs w:val="24"/>
         </w:rPr>
-      </w:pPr>
-      <w:r>
+        <w:t>For Loop:</w:t>
+      </w:r>
+    </w:p>
+    <w:p>
+      <w:pPr>
+        <w:rPr>
+          <w:rFonts w:ascii="Segoe UI" w:hAnsi="Segoe UI" w:cs="Segoe UI"/>
+          <w:sz w:val="24"/>
+          <w:szCs w:val="24"/>
+        </w:rPr>
+      </w:pPr>
+      <w:r>
+        <w:rPr>
+          <w:rFonts w:ascii="Segoe UI" w:hAnsi="Segoe UI" w:cs="Segoe UI"/>
+          <w:sz w:val="24"/>
+          <w:szCs w:val="24"/>
+        </w:rPr>
+        <w:tab/>
+        <w:t>for i in range(3):</w:t>
+      </w:r>
+    </w:p>
+    <w:p>
+      <w:pPr>
+        <w:rPr>
+          <w:rFonts w:ascii="Segoe UI" w:hAnsi="Segoe UI" w:cs="Segoe UI"/>
+          <w:sz w:val="24"/>
+          <w:szCs w:val="24"/>
+        </w:rPr>
+      </w:pPr>
+      <w:r>
+        <w:rPr>
+          <w:rFonts w:ascii="Segoe UI" w:hAnsi="Segoe UI" w:cs="Segoe UI"/>
+          <w:sz w:val="24"/>
+          <w:szCs w:val="24"/>
+        </w:rPr>
+        <w:tab/>
+      </w:r>
+      <w:r>
+        <w:rPr>
+          <w:rFonts w:ascii="Segoe UI" w:hAnsi="Segoe UI" w:cs="Segoe UI"/>
+          <w:sz w:val="24"/>
+          <w:szCs w:val="24"/>
+        </w:rPr>
+        <w:tab/>
+        <w:t>print(i)</w:t>
+      </w:r>
+    </w:p>
+    <w:p>
+      <w:pPr>
         <w:rPr>
           <w:rFonts w:ascii="Segoe UI" w:hAnsi="Segoe UI" w:cs="Segoe UI"/>
           <w:b/>
@@ -6469,62 +7414,8 @@
           <w:sz w:val="24"/>
           <w:szCs w:val="24"/>
         </w:rPr>
-        <w:t>For Loop:</w:t>
-      </w:r>
-    </w:p>
-    <w:p>
-      <w:pPr>
-        <w:rPr>
-          <w:rFonts w:ascii="Segoe UI" w:hAnsi="Segoe UI" w:cs="Segoe UI"/>
-          <w:sz w:val="24"/>
-          <w:szCs w:val="24"/>
-        </w:rPr>
-      </w:pPr>
-      <w:r>
-        <w:rPr>
-          <w:rFonts w:ascii="Segoe UI" w:hAnsi="Segoe UI" w:cs="Segoe UI"/>
-          <w:sz w:val="24"/>
-          <w:szCs w:val="24"/>
-        </w:rPr>
-        <w:tab/>
-        <w:t>for i in range(3):</w:t>
-      </w:r>
-    </w:p>
-    <w:p>
-      <w:pPr>
-        <w:rPr>
-          <w:rFonts w:ascii="Segoe UI" w:hAnsi="Segoe UI" w:cs="Segoe UI"/>
-          <w:sz w:val="24"/>
-          <w:szCs w:val="24"/>
-        </w:rPr>
-      </w:pPr>
-      <w:r>
-        <w:rPr>
-          <w:rFonts w:ascii="Segoe UI" w:hAnsi="Segoe UI" w:cs="Segoe UI"/>
-          <w:sz w:val="24"/>
-          <w:szCs w:val="24"/>
-        </w:rPr>
-        <w:tab/>
-      </w:r>
-      <w:r>
-        <w:rPr>
-          <w:rFonts w:ascii="Segoe UI" w:hAnsi="Segoe UI" w:cs="Segoe UI"/>
-          <w:sz w:val="24"/>
-          <w:szCs w:val="24"/>
-        </w:rPr>
-        <w:tab/>
-      </w:r>
-      <w:r>
-        <w:rPr>
-          <w:rFonts w:ascii="Segoe UI" w:hAnsi="Segoe UI" w:cs="Segoe UI"/>
-          <w:sz w:val="24"/>
-          <w:szCs w:val="24"/>
-        </w:rPr>
-        <w:t>print(i)</w:t>
-      </w:r>
-    </w:p>
-    <w:p>
-      <w:pPr>
+      </w:pPr>
+      <w:r>
         <w:rPr>
           <w:rFonts w:ascii="Segoe UI" w:hAnsi="Segoe UI" w:cs="Segoe UI"/>
           <w:b/>
@@ -6532,8 +7423,62 @@
           <w:sz w:val="24"/>
           <w:szCs w:val="24"/>
         </w:rPr>
-      </w:pPr>
-      <w:r>
+        <w:t>Output:</w:t>
+      </w:r>
+    </w:p>
+    <w:p>
+      <w:pPr>
+        <w:rPr>
+          <w:rFonts w:ascii="Segoe UI" w:hAnsi="Segoe UI" w:cs="Segoe UI"/>
+          <w:sz w:val="24"/>
+          <w:szCs w:val="24"/>
+        </w:rPr>
+      </w:pPr>
+      <w:r>
+        <w:rPr>
+          <w:rFonts w:ascii="Segoe UI" w:hAnsi="Segoe UI" w:cs="Segoe UI"/>
+          <w:sz w:val="24"/>
+          <w:szCs w:val="24"/>
+        </w:rPr>
+        <w:t>0</w:t>
+      </w:r>
+    </w:p>
+    <w:p>
+      <w:pPr>
+        <w:rPr>
+          <w:rFonts w:ascii="Segoe UI" w:hAnsi="Segoe UI" w:cs="Segoe UI"/>
+          <w:sz w:val="24"/>
+          <w:szCs w:val="24"/>
+        </w:rPr>
+      </w:pPr>
+      <w:r>
+        <w:rPr>
+          <w:rFonts w:ascii="Segoe UI" w:hAnsi="Segoe UI" w:cs="Segoe UI"/>
+          <w:sz w:val="24"/>
+          <w:szCs w:val="24"/>
+        </w:rPr>
+        <w:t>1</w:t>
+      </w:r>
+    </w:p>
+    <w:p>
+      <w:pPr>
+        <w:rPr>
+          <w:rFonts w:ascii="Segoe UI" w:hAnsi="Segoe UI" w:cs="Segoe UI"/>
+          <w:sz w:val="24"/>
+          <w:szCs w:val="24"/>
+        </w:rPr>
+      </w:pPr>
+      <w:r>
+        <w:rPr>
+          <w:rFonts w:ascii="Segoe UI" w:hAnsi="Segoe UI" w:cs="Segoe UI"/>
+          <w:sz w:val="24"/>
+          <w:szCs w:val="24"/>
+        </w:rPr>
+        <w:t>2</w:t>
+      </w:r>
+    </w:p>
+    <w:p>
+      <w:pPr>
         <w:rPr>
           <w:rFonts w:ascii="Segoe UI" w:hAnsi="Segoe UI" w:cs="Segoe UI"/>
           <w:b/>
@@ -6541,62 +7486,8 @@
           <w:sz w:val="24"/>
           <w:szCs w:val="24"/>
         </w:rPr>
-        <w:t>Output:</w:t>
-      </w:r>
-    </w:p>
-    <w:p>
-      <w:pPr>
-        <w:rPr>
-          <w:rFonts w:ascii="Segoe UI" w:hAnsi="Segoe UI" w:cs="Segoe UI"/>
-          <w:sz w:val="24"/>
-          <w:szCs w:val="24"/>
-        </w:rPr>
-      </w:pPr>
-      <w:r>
-        <w:rPr>
-          <w:rFonts w:ascii="Segoe UI" w:hAnsi="Segoe UI" w:cs="Segoe UI"/>
-          <w:sz w:val="24"/>
-          <w:szCs w:val="24"/>
-        </w:rPr>
-        <w:t>0</w:t>
-      </w:r>
-    </w:p>
-    <w:p>
-      <w:pPr>
-        <w:rPr>
-          <w:rFonts w:ascii="Segoe UI" w:hAnsi="Segoe UI" w:cs="Segoe UI"/>
-          <w:sz w:val="24"/>
-          <w:szCs w:val="24"/>
-        </w:rPr>
-      </w:pPr>
-      <w:r>
-        <w:rPr>
-          <w:rFonts w:ascii="Segoe UI" w:hAnsi="Segoe UI" w:cs="Segoe UI"/>
-          <w:sz w:val="24"/>
-          <w:szCs w:val="24"/>
-        </w:rPr>
-        <w:t>1</w:t>
-      </w:r>
-    </w:p>
-    <w:p>
-      <w:pPr>
-        <w:rPr>
-          <w:rFonts w:ascii="Segoe UI" w:hAnsi="Segoe UI" w:cs="Segoe UI"/>
-          <w:sz w:val="24"/>
-          <w:szCs w:val="24"/>
-        </w:rPr>
-      </w:pPr>
-      <w:r>
-        <w:rPr>
-          <w:rFonts w:ascii="Segoe UI" w:hAnsi="Segoe UI" w:cs="Segoe UI"/>
-          <w:sz w:val="24"/>
-          <w:szCs w:val="24"/>
-        </w:rPr>
-        <w:t>2</w:t>
-      </w:r>
-    </w:p>
-    <w:p>
-      <w:pPr>
+      </w:pPr>
+      <w:r>
         <w:rPr>
           <w:rFonts w:ascii="Segoe UI" w:hAnsi="Segoe UI" w:cs="Segoe UI"/>
           <w:b/>
@@ -6604,7 +7495,8 @@
           <w:sz w:val="24"/>
           <w:szCs w:val="24"/>
         </w:rPr>
-      </w:pPr>
+        <w:t>While Loop:</w:t>
+      </w:r>
       <w:r>
         <w:rPr>
           <w:rFonts w:ascii="Segoe UI" w:hAnsi="Segoe UI" w:cs="Segoe UI"/>
@@ -6613,9 +7505,98 @@
           <w:sz w:val="24"/>
           <w:szCs w:val="24"/>
         </w:rPr>
-        <w:t>While Loop:</w:t>
-      </w:r>
-      <w:r>
+        <w:tab/>
+      </w:r>
+    </w:p>
+    <w:p>
+      <w:pPr>
+        <w:rPr>
+          <w:rFonts w:ascii="Segoe UI" w:hAnsi="Segoe UI" w:cs="Segoe UI"/>
+          <w:sz w:val="24"/>
+          <w:szCs w:val="24"/>
+        </w:rPr>
+      </w:pPr>
+      <w:r>
+        <w:rPr>
+          <w:rFonts w:ascii="Segoe UI" w:hAnsi="Segoe UI" w:cs="Segoe UI"/>
+          <w:sz w:val="24"/>
+          <w:szCs w:val="24"/>
+        </w:rPr>
+        <w:tab/>
+        <w:t>i=0</w:t>
+      </w:r>
+    </w:p>
+    <w:p>
+      <w:pPr>
+        <w:rPr>
+          <w:rFonts w:ascii="Segoe UI" w:hAnsi="Segoe UI" w:cs="Segoe UI"/>
+          <w:sz w:val="24"/>
+          <w:szCs w:val="24"/>
+        </w:rPr>
+      </w:pPr>
+      <w:r>
+        <w:rPr>
+          <w:rFonts w:ascii="Segoe UI" w:hAnsi="Segoe UI" w:cs="Segoe UI"/>
+          <w:sz w:val="24"/>
+          <w:szCs w:val="24"/>
+        </w:rPr>
+        <w:tab/>
+        <w:t>while i &lt; 3</w:t>
+      </w:r>
+    </w:p>
+    <w:p>
+      <w:pPr>
+        <w:rPr>
+          <w:rFonts w:ascii="Segoe UI" w:hAnsi="Segoe UI" w:cs="Segoe UI"/>
+          <w:sz w:val="24"/>
+          <w:szCs w:val="24"/>
+        </w:rPr>
+      </w:pPr>
+      <w:r>
+        <w:rPr>
+          <w:rFonts w:ascii="Segoe UI" w:hAnsi="Segoe UI" w:cs="Segoe UI"/>
+          <w:sz w:val="24"/>
+          <w:szCs w:val="24"/>
+        </w:rPr>
+        <w:tab/>
+      </w:r>
+      <w:r>
+        <w:rPr>
+          <w:rFonts w:ascii="Segoe UI" w:hAnsi="Segoe UI" w:cs="Segoe UI"/>
+          <w:sz w:val="24"/>
+          <w:szCs w:val="24"/>
+        </w:rPr>
+        <w:tab/>
+        <w:t>print(i)</w:t>
+      </w:r>
+    </w:p>
+    <w:p>
+      <w:pPr>
+        <w:rPr>
+          <w:rFonts w:ascii="Segoe UI" w:hAnsi="Segoe UI" w:cs="Segoe UI"/>
+          <w:sz w:val="24"/>
+          <w:szCs w:val="24"/>
+        </w:rPr>
+      </w:pPr>
+      <w:r>
+        <w:rPr>
+          <w:rFonts w:ascii="Segoe UI" w:hAnsi="Segoe UI" w:cs="Segoe UI"/>
+          <w:sz w:val="24"/>
+          <w:szCs w:val="24"/>
+        </w:rPr>
+        <w:tab/>
+      </w:r>
+      <w:r>
+        <w:rPr>
+          <w:rFonts w:ascii="Segoe UI" w:hAnsi="Segoe UI" w:cs="Segoe UI"/>
+          <w:sz w:val="24"/>
+          <w:szCs w:val="24"/>
+        </w:rPr>
+        <w:tab/>
+      </w:r>
+    </w:p>
+    <w:p>
+      <w:pPr>
         <w:rPr>
           <w:rFonts w:ascii="Segoe UI" w:hAnsi="Segoe UI" w:cs="Segoe UI"/>
           <w:b/>
@@ -6623,98 +7604,8 @@
           <w:sz w:val="24"/>
           <w:szCs w:val="24"/>
         </w:rPr>
-        <w:tab/>
-      </w:r>
-    </w:p>
-    <w:p>
-      <w:pPr>
-        <w:rPr>
-          <w:rFonts w:ascii="Segoe UI" w:hAnsi="Segoe UI" w:cs="Segoe UI"/>
-          <w:sz w:val="24"/>
-          <w:szCs w:val="24"/>
-        </w:rPr>
-      </w:pPr>
-      <w:r>
-        <w:rPr>
-          <w:rFonts w:ascii="Segoe UI" w:hAnsi="Segoe UI" w:cs="Segoe UI"/>
-          <w:sz w:val="24"/>
-          <w:szCs w:val="24"/>
-        </w:rPr>
-        <w:tab/>
-        <w:t>i=0</w:t>
-      </w:r>
-    </w:p>
-    <w:p>
-      <w:pPr>
-        <w:rPr>
-          <w:rFonts w:ascii="Segoe UI" w:hAnsi="Segoe UI" w:cs="Segoe UI"/>
-          <w:sz w:val="24"/>
-          <w:szCs w:val="24"/>
-        </w:rPr>
-      </w:pPr>
-      <w:r>
-        <w:rPr>
-          <w:rFonts w:ascii="Segoe UI" w:hAnsi="Segoe UI" w:cs="Segoe UI"/>
-          <w:sz w:val="24"/>
-          <w:szCs w:val="24"/>
-        </w:rPr>
-        <w:tab/>
-        <w:t>while i &lt; 3</w:t>
-      </w:r>
-    </w:p>
-    <w:p>
-      <w:pPr>
-        <w:rPr>
-          <w:rFonts w:ascii="Segoe UI" w:hAnsi="Segoe UI" w:cs="Segoe UI"/>
-          <w:sz w:val="24"/>
-          <w:szCs w:val="24"/>
-        </w:rPr>
-      </w:pPr>
-      <w:r>
-        <w:rPr>
-          <w:rFonts w:ascii="Segoe UI" w:hAnsi="Segoe UI" w:cs="Segoe UI"/>
-          <w:sz w:val="24"/>
-          <w:szCs w:val="24"/>
-        </w:rPr>
-        <w:tab/>
-      </w:r>
-      <w:r>
-        <w:rPr>
-          <w:rFonts w:ascii="Segoe UI" w:hAnsi="Segoe UI" w:cs="Segoe UI"/>
-          <w:sz w:val="24"/>
-          <w:szCs w:val="24"/>
-        </w:rPr>
-        <w:tab/>
-        <w:t>print(i)</w:t>
-      </w:r>
-    </w:p>
-    <w:p>
-      <w:pPr>
-        <w:rPr>
-          <w:rFonts w:ascii="Segoe UI" w:hAnsi="Segoe UI" w:cs="Segoe UI"/>
-          <w:sz w:val="24"/>
-          <w:szCs w:val="24"/>
-        </w:rPr>
-      </w:pPr>
-      <w:r>
-        <w:rPr>
-          <w:rFonts w:ascii="Segoe UI" w:hAnsi="Segoe UI" w:cs="Segoe UI"/>
-          <w:sz w:val="24"/>
-          <w:szCs w:val="24"/>
-        </w:rPr>
-        <w:tab/>
-      </w:r>
-      <w:r>
-        <w:rPr>
-          <w:rFonts w:ascii="Segoe UI" w:hAnsi="Segoe UI" w:cs="Segoe UI"/>
-          <w:sz w:val="24"/>
-          <w:szCs w:val="24"/>
-        </w:rPr>
-        <w:tab/>
-      </w:r>
-    </w:p>
-    <w:p>
-      <w:pPr>
+      </w:pPr>
+      <w:r>
         <w:rPr>
           <w:rFonts w:ascii="Segoe UI" w:hAnsi="Segoe UI" w:cs="Segoe UI"/>
           <w:b/>
@@ -6722,6 +7613,76 @@
           <w:sz w:val="24"/>
           <w:szCs w:val="24"/>
         </w:rPr>
+        <w:t>Output:</w:t>
+      </w:r>
+    </w:p>
+    <w:p>
+      <w:pPr>
+        <w:rPr>
+          <w:rFonts w:ascii="Segoe UI" w:hAnsi="Segoe UI" w:cs="Segoe UI"/>
+          <w:sz w:val="24"/>
+          <w:szCs w:val="24"/>
+        </w:rPr>
+      </w:pPr>
+      <w:r>
+        <w:rPr>
+          <w:rFonts w:ascii="Segoe UI" w:hAnsi="Segoe UI" w:cs="Segoe UI"/>
+          <w:sz w:val="24"/>
+          <w:szCs w:val="24"/>
+        </w:rPr>
+        <w:t>0</w:t>
+      </w:r>
+    </w:p>
+    <w:p>
+      <w:pPr>
+        <w:rPr>
+          <w:rFonts w:ascii="Segoe UI" w:hAnsi="Segoe UI" w:cs="Segoe UI"/>
+          <w:sz w:val="24"/>
+          <w:szCs w:val="24"/>
+        </w:rPr>
+      </w:pPr>
+      <w:r>
+        <w:rPr>
+          <w:rFonts w:ascii="Segoe UI" w:hAnsi="Segoe UI" w:cs="Segoe UI"/>
+          <w:sz w:val="24"/>
+          <w:szCs w:val="24"/>
+        </w:rPr>
+        <w:t>1</w:t>
+      </w:r>
+    </w:p>
+    <w:p>
+      <w:pPr>
+        <w:rPr>
+          <w:rFonts w:ascii="Segoe UI" w:hAnsi="Segoe UI" w:cs="Segoe UI"/>
+          <w:sz w:val="24"/>
+          <w:szCs w:val="24"/>
+        </w:rPr>
+      </w:pPr>
+      <w:r>
+        <w:rPr>
+          <w:rFonts w:ascii="Segoe UI" w:hAnsi="Segoe UI" w:cs="Segoe UI"/>
+          <w:sz w:val="24"/>
+          <w:szCs w:val="24"/>
+        </w:rPr>
+        <w:t>2</w:t>
+      </w:r>
+    </w:p>
+    <w:p>
+      <w:pPr>
+        <w:rPr>
+          <w:rFonts w:ascii="Segoe UI" w:hAnsi="Segoe UI" w:cs="Segoe UI"/>
+          <w:sz w:val="24"/>
+          <w:szCs w:val="24"/>
+        </w:rPr>
+      </w:pPr>
+    </w:p>
+    <w:p>
+      <w:pPr>
+        <w:rPr>
+          <w:rFonts w:ascii="Segoe UI" w:hAnsi="Segoe UI" w:cs="Segoe UI"/>
+          <w:sz w:val="24"/>
+          <w:szCs w:val="24"/>
+        </w:rPr>
       </w:pPr>
       <w:r>
         <w:rPr>
@@ -6731,78 +7692,172 @@
           <w:sz w:val="24"/>
           <w:szCs w:val="24"/>
         </w:rPr>
-        <w:t>Output:</w:t>
-      </w:r>
-    </w:p>
-    <w:p>
-      <w:pPr>
-        <w:rPr>
-          <w:rFonts w:ascii="Segoe UI" w:hAnsi="Segoe UI" w:cs="Segoe UI"/>
-          <w:sz w:val="24"/>
-          <w:szCs w:val="24"/>
-        </w:rPr>
-      </w:pPr>
-      <w:r>
-        <w:rPr>
-          <w:rFonts w:ascii="Segoe UI" w:hAnsi="Segoe UI" w:cs="Segoe UI"/>
-          <w:sz w:val="24"/>
-          <w:szCs w:val="24"/>
-        </w:rPr>
-        <w:t>0</w:t>
-      </w:r>
-    </w:p>
-    <w:p>
-      <w:pPr>
-        <w:rPr>
-          <w:rFonts w:ascii="Segoe UI" w:hAnsi="Segoe UI" w:cs="Segoe UI"/>
-          <w:sz w:val="24"/>
-          <w:szCs w:val="24"/>
-        </w:rPr>
-      </w:pPr>
-      <w:r>
-        <w:rPr>
-          <w:rFonts w:ascii="Segoe UI" w:hAnsi="Segoe UI" w:cs="Segoe UI"/>
-          <w:sz w:val="24"/>
-          <w:szCs w:val="24"/>
-        </w:rPr>
-        <w:t>1</w:t>
-      </w:r>
-    </w:p>
-    <w:p>
-      <w:pPr>
-        <w:rPr>
-          <w:rFonts w:ascii="Segoe UI" w:hAnsi="Segoe UI" w:cs="Segoe UI"/>
-          <w:sz w:val="24"/>
-          <w:szCs w:val="24"/>
-        </w:rPr>
-      </w:pPr>
-      <w:r>
-        <w:rPr>
-          <w:rFonts w:ascii="Segoe UI" w:hAnsi="Segoe UI" w:cs="Segoe UI"/>
-          <w:sz w:val="24"/>
-          <w:szCs w:val="24"/>
-        </w:rPr>
-        <w:t>2</w:t>
-      </w:r>
-    </w:p>
-    <w:p>
-      <w:pPr>
-        <w:rPr>
-          <w:rFonts w:ascii="Segoe UI" w:hAnsi="Segoe UI" w:cs="Segoe UI"/>
-          <w:sz w:val="24"/>
-          <w:szCs w:val="24"/>
-        </w:rPr>
-      </w:pPr>
-    </w:p>
-    <w:p>
-      <w:pPr>
-        <w:rPr>
-          <w:rFonts w:ascii="Segoe UI" w:hAnsi="Segoe UI" w:cs="Segoe UI"/>
-          <w:sz w:val="24"/>
-          <w:szCs w:val="24"/>
-        </w:rPr>
-      </w:pPr>
-      <w:r>
+        <w:t>Functions:</w:t>
+      </w:r>
+    </w:p>
+    <w:p>
+      <w:pPr>
+        <w:rPr>
+          <w:rFonts w:ascii="Segoe UI" w:hAnsi="Segoe UI" w:cs="Segoe UI"/>
+          <w:sz w:val="24"/>
+          <w:szCs w:val="24"/>
+        </w:rPr>
+      </w:pPr>
+      <w:r>
+        <w:rPr>
+          <w:rFonts w:ascii="Segoe UI" w:hAnsi="Segoe UI" w:cs="Segoe UI"/>
+          <w:sz w:val="24"/>
+          <w:szCs w:val="24"/>
+        </w:rPr>
+        <w:t>Functions are reusable blocks of code designed to perform specific tasks. By writing functions, you can efficiently manage your codebase and easily reuse the same functionality in multiple sections of your program.</w:t>
+      </w:r>
+    </w:p>
+    <w:p>
+      <w:pPr>
+        <w:rPr>
+          <w:rFonts w:ascii="Segoe UI" w:hAnsi="Segoe UI" w:cs="Segoe UI"/>
+          <w:sz w:val="24"/>
+          <w:szCs w:val="24"/>
+        </w:rPr>
+      </w:pPr>
+      <w:r>
+        <w:rPr>
+          <w:rFonts w:ascii="Segoe UI" w:hAnsi="Segoe UI" w:cs="Segoe UI"/>
+          <w:sz w:val="24"/>
+          <w:szCs w:val="24"/>
+        </w:rPr>
+        <w:lastRenderedPageBreak/>
+        <w:t xml:space="preserve">To define a function, you utilize the </w:t>
+      </w:r>
+      <w:r>
+        <w:rPr>
+          <w:rFonts w:ascii="Segoe UI" w:hAnsi="Segoe UI" w:cs="Segoe UI"/>
+          <w:sz w:val="24"/>
+          <w:szCs w:val="24"/>
+        </w:rPr>
+        <w:t>‘</w:t>
+      </w:r>
+      <w:r>
+        <w:rPr>
+          <w:rFonts w:ascii="Segoe UI" w:hAnsi="Segoe UI" w:cs="Segoe UI"/>
+          <w:sz w:val="24"/>
+          <w:szCs w:val="24"/>
+        </w:rPr>
+        <w:t>def</w:t>
+      </w:r>
+      <w:r>
+        <w:rPr>
+          <w:rFonts w:ascii="Segoe UI" w:hAnsi="Segoe UI" w:cs="Segoe UI"/>
+          <w:sz w:val="24"/>
+          <w:szCs w:val="24"/>
+        </w:rPr>
+        <w:t>’</w:t>
+      </w:r>
+      <w:r>
+        <w:rPr>
+          <w:rFonts w:ascii="Segoe UI" w:hAnsi="Segoe UI" w:cs="Segoe UI"/>
+          <w:sz w:val="24"/>
+          <w:szCs w:val="24"/>
+        </w:rPr>
+        <w:t xml:space="preserve"> keyword followed by a unique name for the function. You can then call the function either with or without arguments, depending on it</w:t>
+      </w:r>
+      <w:r>
+        <w:rPr>
+          <w:rFonts w:ascii="Segoe UI" w:hAnsi="Segoe UI" w:cs="Segoe UI"/>
+          <w:sz w:val="24"/>
+          <w:szCs w:val="24"/>
+        </w:rPr>
+        <w:t xml:space="preserve">s </w:t>
+      </w:r>
+      <w:r>
+        <w:rPr>
+          <w:rFonts w:ascii="Segoe UI" w:hAnsi="Segoe UI" w:cs="Segoe UI"/>
+          <w:sz w:val="24"/>
+          <w:szCs w:val="24"/>
+        </w:rPr>
+        <w:t>functionality.</w:t>
+      </w:r>
+    </w:p>
+    <w:p>
+      <w:pPr>
+        <w:rPr>
+          <w:rFonts w:ascii="Segoe UI" w:hAnsi="Segoe UI" w:cs="Segoe UI"/>
+          <w:sz w:val="24"/>
+          <w:szCs w:val="24"/>
+        </w:rPr>
+      </w:pPr>
+      <w:r>
+        <w:rPr>
+          <w:rFonts w:ascii="Segoe UI" w:hAnsi="Segoe UI" w:cs="Segoe UI"/>
+          <w:sz w:val="24"/>
+          <w:szCs w:val="24"/>
+        </w:rPr>
+        <w:t># Without arguments</w:t>
+      </w:r>
+    </w:p>
+    <w:p>
+      <w:pPr>
+        <w:rPr>
+          <w:rFonts w:ascii="Segoe UI" w:hAnsi="Segoe UI" w:cs="Segoe UI"/>
+          <w:sz w:val="24"/>
+          <w:szCs w:val="24"/>
+        </w:rPr>
+      </w:pPr>
+      <w:r>
+        <w:rPr>
+          <w:rFonts w:ascii="Segoe UI" w:hAnsi="Segoe UI" w:cs="Segoe UI"/>
+          <w:sz w:val="24"/>
+          <w:szCs w:val="24"/>
+        </w:rPr>
+        <w:t>def sayHello():</w:t>
+      </w:r>
+    </w:p>
+    <w:p>
+      <w:pPr>
+        <w:rPr>
+          <w:rFonts w:ascii="Segoe UI" w:hAnsi="Segoe UI" w:cs="Segoe UI"/>
+          <w:sz w:val="24"/>
+          <w:szCs w:val="24"/>
+        </w:rPr>
+      </w:pPr>
+      <w:r>
+        <w:rPr>
+          <w:rFonts w:ascii="Segoe UI" w:hAnsi="Segoe UI" w:cs="Segoe UI"/>
+          <w:sz w:val="24"/>
+          <w:szCs w:val="24"/>
+        </w:rPr>
+        <w:tab/>
+        <w:t>print('Hello! ')</w:t>
+      </w:r>
+    </w:p>
+    <w:p>
+      <w:pPr>
+        <w:rPr>
+          <w:rFonts w:ascii="Segoe UI" w:hAnsi="Segoe UI" w:cs="Segoe UI"/>
+          <w:sz w:val="24"/>
+          <w:szCs w:val="24"/>
+        </w:rPr>
+      </w:pPr>
+      <w:r>
+        <w:rPr>
+          <w:rFonts w:ascii="Segoe UI" w:hAnsi="Segoe UI" w:cs="Segoe UI"/>
+          <w:sz w:val="24"/>
+          <w:szCs w:val="24"/>
+        </w:rPr>
+        <w:t>sayHello()</w:t>
+      </w:r>
+      <w:r>
+        <w:rPr>
+          <w:rFonts w:ascii="Segoe UI" w:hAnsi="Segoe UI" w:cs="Segoe UI"/>
+          <w:sz w:val="24"/>
+          <w:szCs w:val="24"/>
+        </w:rPr>
+        <w:tab/>
+        <w:t># Calling function</w:t>
+      </w:r>
+    </w:p>
+    <w:p>
+      <w:pPr>
         <w:rPr>
           <w:rFonts w:ascii="Segoe UI" w:hAnsi="Segoe UI" w:cs="Segoe UI"/>
           <w:b/>
@@ -6810,211 +7865,8 @@
           <w:sz w:val="24"/>
           <w:szCs w:val="24"/>
         </w:rPr>
-        <w:t>Functions:</w:t>
-      </w:r>
-    </w:p>
-    <w:p>
-      <w:pPr>
-        <w:rPr>
-          <w:rFonts w:ascii="Segoe UI" w:hAnsi="Segoe UI" w:cs="Segoe UI"/>
-          <w:sz w:val="24"/>
-          <w:szCs w:val="24"/>
-        </w:rPr>
-      </w:pPr>
-      <w:r>
-        <w:rPr>
-          <w:rFonts w:ascii="Segoe UI" w:hAnsi="Segoe UI" w:cs="Segoe UI"/>
-          <w:sz w:val="24"/>
-          <w:szCs w:val="24"/>
-        </w:rPr>
-        <w:t>Functions are reusable blocks of code designed to perform specific tasks. By writing functions, you can efficiently manage your codebase and easily reuse the same functionality in multiple sections of your program.</w:t>
-      </w:r>
-    </w:p>
-    <w:p>
-      <w:pPr>
-        <w:rPr>
-          <w:rFonts w:ascii="Segoe UI" w:hAnsi="Segoe UI" w:cs="Segoe UI"/>
-          <w:sz w:val="24"/>
-          <w:szCs w:val="24"/>
-        </w:rPr>
-      </w:pPr>
-      <w:r>
-        <w:rPr>
-          <w:rFonts w:ascii="Segoe UI" w:hAnsi="Segoe UI" w:cs="Segoe UI"/>
-          <w:sz w:val="24"/>
-          <w:szCs w:val="24"/>
-        </w:rPr>
-        <w:t xml:space="preserve">To define a function, you utilize the </w:t>
-      </w:r>
-      <w:r>
-        <w:rPr>
-          <w:rFonts w:ascii="Segoe UI" w:hAnsi="Segoe UI" w:cs="Segoe UI"/>
-          <w:sz w:val="24"/>
-          <w:szCs w:val="24"/>
-        </w:rPr>
-        <w:t>‘</w:t>
-      </w:r>
-      <w:r>
-        <w:rPr>
-          <w:rFonts w:ascii="Segoe UI" w:hAnsi="Segoe UI" w:cs="Segoe UI"/>
-          <w:sz w:val="24"/>
-          <w:szCs w:val="24"/>
-        </w:rPr>
-        <w:t>def</w:t>
-      </w:r>
-      <w:r>
-        <w:rPr>
-          <w:rFonts w:ascii="Segoe UI" w:hAnsi="Segoe UI" w:cs="Segoe UI"/>
-          <w:sz w:val="24"/>
-          <w:szCs w:val="24"/>
-        </w:rPr>
-        <w:t>’</w:t>
-      </w:r>
-      <w:r>
-        <w:rPr>
-          <w:rFonts w:ascii="Segoe UI" w:hAnsi="Segoe UI" w:cs="Segoe UI"/>
-          <w:sz w:val="24"/>
-          <w:szCs w:val="24"/>
-        </w:rPr>
-        <w:t xml:space="preserve"> keyword followed by a unique name for the function. You can then call the function either with or without arguments, depending on it</w:t>
-      </w:r>
-      <w:r>
-        <w:rPr>
-          <w:rFonts w:ascii="Segoe UI" w:hAnsi="Segoe UI" w:cs="Segoe UI"/>
-          <w:sz w:val="24"/>
-          <w:szCs w:val="24"/>
-        </w:rPr>
-        <w:t xml:space="preserve">s </w:t>
-      </w:r>
-      <w:r>
-        <w:rPr>
-          <w:rFonts w:ascii="Segoe UI" w:hAnsi="Segoe UI" w:cs="Segoe UI"/>
-          <w:sz w:val="24"/>
-          <w:szCs w:val="24"/>
-        </w:rPr>
-        <w:t>functionality.</w:t>
-      </w:r>
-    </w:p>
-    <w:p>
-      <w:pPr>
-        <w:rPr>
-          <w:rFonts w:ascii="Segoe UI" w:hAnsi="Segoe UI" w:cs="Segoe UI"/>
-          <w:sz w:val="24"/>
-          <w:szCs w:val="24"/>
-        </w:rPr>
-      </w:pPr>
-      <w:r>
-        <w:rPr>
-          <w:rFonts w:ascii="Segoe UI" w:hAnsi="Segoe UI" w:cs="Segoe UI"/>
-          <w:sz w:val="24"/>
-          <w:szCs w:val="24"/>
-        </w:rPr>
-        <w:t># Without arguments</w:t>
-      </w:r>
-    </w:p>
-    <w:p>
-      <w:pPr>
-        <w:rPr>
-          <w:rFonts w:ascii="Segoe UI" w:hAnsi="Segoe UI" w:cs="Segoe UI"/>
-          <w:sz w:val="24"/>
-          <w:szCs w:val="24"/>
-        </w:rPr>
-      </w:pPr>
-      <w:r>
-        <w:rPr>
-          <w:rFonts w:ascii="Segoe UI" w:hAnsi="Segoe UI" w:cs="Segoe UI"/>
-          <w:sz w:val="24"/>
-          <w:szCs w:val="24"/>
-        </w:rPr>
-        <w:lastRenderedPageBreak/>
-        <w:t>def sayHello():</w:t>
-      </w:r>
-    </w:p>
-    <w:p>
-      <w:pPr>
-        <w:rPr>
-          <w:rFonts w:ascii="Segoe UI" w:hAnsi="Segoe UI" w:cs="Segoe UI"/>
-          <w:sz w:val="24"/>
-          <w:szCs w:val="24"/>
-        </w:rPr>
-      </w:pPr>
-      <w:r>
-        <w:rPr>
-          <w:rFonts w:ascii="Segoe UI" w:hAnsi="Segoe UI" w:cs="Segoe UI"/>
-          <w:sz w:val="24"/>
-          <w:szCs w:val="24"/>
-        </w:rPr>
-        <w:tab/>
-        <w:t>print('Hello!</w:t>
-      </w:r>
-      <w:r>
-        <w:rPr>
-          <w:rFonts w:ascii="Segoe UI" w:hAnsi="Segoe UI" w:cs="Segoe UI"/>
-          <w:sz w:val="24"/>
-          <w:szCs w:val="24"/>
-        </w:rPr>
-        <w:t xml:space="preserve"> </w:t>
-      </w:r>
-      <w:r>
-        <w:rPr>
-          <w:rFonts w:ascii="Segoe UI" w:hAnsi="Segoe UI" w:cs="Segoe UI"/>
-          <w:sz w:val="24"/>
-          <w:szCs w:val="24"/>
-        </w:rPr>
-        <w:t>')</w:t>
-      </w:r>
-    </w:p>
-    <w:p>
-      <w:pPr>
-        <w:rPr>
-          <w:rFonts w:ascii="Segoe UI" w:hAnsi="Segoe UI" w:cs="Segoe UI"/>
-          <w:sz w:val="24"/>
-          <w:szCs w:val="24"/>
-        </w:rPr>
-      </w:pPr>
-      <w:r>
-        <w:rPr>
-          <w:rFonts w:ascii="Segoe UI" w:hAnsi="Segoe UI" w:cs="Segoe UI"/>
-          <w:sz w:val="24"/>
-          <w:szCs w:val="24"/>
-        </w:rPr>
-        <w:t>sayHello()</w:t>
-      </w:r>
-      <w:r>
-        <w:rPr>
-          <w:rFonts w:ascii="Segoe UI" w:hAnsi="Segoe UI" w:cs="Segoe UI"/>
-          <w:sz w:val="24"/>
-          <w:szCs w:val="24"/>
-        </w:rPr>
-        <w:tab/>
-      </w:r>
-      <w:r>
-        <w:rPr>
-          <w:rFonts w:ascii="Segoe UI" w:hAnsi="Segoe UI" w:cs="Segoe UI"/>
-          <w:sz w:val="24"/>
-          <w:szCs w:val="24"/>
-        </w:rPr>
-        <w:t xml:space="preserve"># Calling </w:t>
-      </w:r>
-      <w:r>
-        <w:rPr>
-          <w:rFonts w:ascii="Segoe UI" w:hAnsi="Segoe UI" w:cs="Segoe UI"/>
-          <w:sz w:val="24"/>
-          <w:szCs w:val="24"/>
-        </w:rPr>
-        <w:t>f</w:t>
-      </w:r>
-      <w:r>
-        <w:rPr>
-          <w:rFonts w:ascii="Segoe UI" w:hAnsi="Segoe UI" w:cs="Segoe UI"/>
-          <w:sz w:val="24"/>
-          <w:szCs w:val="24"/>
-        </w:rPr>
-        <w:t>unction</w:t>
-      </w:r>
-    </w:p>
-    <w:p>
-      <w:pPr>
+      </w:pPr>
+      <w:r>
         <w:rPr>
           <w:rFonts w:ascii="Segoe UI" w:hAnsi="Segoe UI" w:cs="Segoe UI"/>
           <w:b/>
@@ -7022,8 +7874,106 @@
           <w:sz w:val="24"/>
           <w:szCs w:val="24"/>
         </w:rPr>
-      </w:pPr>
-      <w:r>
+        <w:t>Output:</w:t>
+      </w:r>
+    </w:p>
+    <w:p>
+      <w:pPr>
+        <w:rPr>
+          <w:rFonts w:ascii="Segoe UI" w:hAnsi="Segoe UI" w:cs="Segoe UI"/>
+          <w:sz w:val="24"/>
+          <w:szCs w:val="24"/>
+        </w:rPr>
+      </w:pPr>
+      <w:r>
+        <w:rPr>
+          <w:rFonts w:ascii="Segoe UI" w:hAnsi="Segoe UI" w:cs="Segoe UI"/>
+          <w:sz w:val="24"/>
+          <w:szCs w:val="24"/>
+        </w:rPr>
+        <w:t>Hello!</w:t>
+      </w:r>
+    </w:p>
+    <w:p>
+      <w:pPr>
+        <w:rPr>
+          <w:rFonts w:ascii="Segoe UI" w:hAnsi="Segoe UI" w:cs="Segoe UI"/>
+          <w:sz w:val="24"/>
+          <w:szCs w:val="24"/>
+        </w:rPr>
+      </w:pPr>
+      <w:r>
+        <w:rPr>
+          <w:rFonts w:ascii="Segoe UI" w:hAnsi="Segoe UI" w:cs="Segoe UI"/>
+          <w:sz w:val="24"/>
+          <w:szCs w:val="24"/>
+        </w:rPr>
+        <w:t># With arguments</w:t>
+      </w:r>
+    </w:p>
+    <w:p>
+      <w:pPr>
+        <w:rPr>
+          <w:rFonts w:ascii="Segoe UI" w:hAnsi="Segoe UI" w:cs="Segoe UI"/>
+          <w:sz w:val="24"/>
+          <w:szCs w:val="24"/>
+        </w:rPr>
+      </w:pPr>
+      <w:r>
+        <w:rPr>
+          <w:rFonts w:ascii="Segoe UI" w:hAnsi="Segoe UI" w:cs="Segoe UI"/>
+          <w:sz w:val="24"/>
+          <w:szCs w:val="24"/>
+        </w:rPr>
+        <w:t>def sayHello(name):</w:t>
+      </w:r>
+    </w:p>
+    <w:p>
+      <w:pPr>
+        <w:rPr>
+          <w:rFonts w:ascii="Segoe UI" w:hAnsi="Segoe UI" w:cs="Segoe UI"/>
+          <w:sz w:val="24"/>
+          <w:szCs w:val="24"/>
+        </w:rPr>
+      </w:pPr>
+      <w:r>
+        <w:rPr>
+          <w:rFonts w:ascii="Segoe UI" w:hAnsi="Segoe UI" w:cs="Segoe UI"/>
+          <w:sz w:val="24"/>
+          <w:szCs w:val="24"/>
+        </w:rPr>
+        <w:tab/>
+        <w:t>print('Hello '+name +'!')</w:t>
+      </w:r>
+    </w:p>
+    <w:p>
+      <w:pPr>
+        <w:rPr>
+          <w:rFonts w:ascii="Segoe UI" w:hAnsi="Segoe UI" w:cs="Segoe UI"/>
+          <w:sz w:val="24"/>
+          <w:szCs w:val="24"/>
+        </w:rPr>
+      </w:pPr>
+      <w:r>
+        <w:rPr>
+          <w:rFonts w:ascii="Segoe UI" w:hAnsi="Segoe UI" w:cs="Segoe UI"/>
+          <w:sz w:val="24"/>
+          <w:szCs w:val="24"/>
+        </w:rPr>
+        <w:t xml:space="preserve">sayHello('Rob') </w:t>
+      </w:r>
+      <w:r>
+        <w:rPr>
+          <w:rFonts w:ascii="Segoe UI" w:hAnsi="Segoe UI" w:cs="Segoe UI"/>
+          <w:sz w:val="24"/>
+          <w:szCs w:val="24"/>
+        </w:rPr>
+        <w:tab/>
+        <w:t># Calling function</w:t>
+      </w:r>
+    </w:p>
+    <w:p>
+      <w:pPr>
         <w:rPr>
           <w:rFonts w:ascii="Segoe UI" w:hAnsi="Segoe UI" w:cs="Segoe UI"/>
           <w:b/>
@@ -7031,146 +7981,8 @@
           <w:sz w:val="24"/>
           <w:szCs w:val="24"/>
         </w:rPr>
-        <w:t>Output:</w:t>
-      </w:r>
-    </w:p>
-    <w:p>
-      <w:pPr>
-        <w:rPr>
-          <w:rFonts w:ascii="Segoe UI" w:hAnsi="Segoe UI" w:cs="Segoe UI"/>
-          <w:sz w:val="24"/>
-          <w:szCs w:val="24"/>
-        </w:rPr>
-      </w:pPr>
-      <w:r>
-        <w:rPr>
-          <w:rFonts w:ascii="Segoe UI" w:hAnsi="Segoe UI" w:cs="Segoe UI"/>
-          <w:sz w:val="24"/>
-          <w:szCs w:val="24"/>
-        </w:rPr>
-        <w:t>Hello!</w:t>
-      </w:r>
-    </w:p>
-    <w:p>
-      <w:pPr>
-        <w:rPr>
-          <w:rFonts w:ascii="Segoe UI" w:hAnsi="Segoe UI" w:cs="Segoe UI"/>
-          <w:sz w:val="24"/>
-          <w:szCs w:val="24"/>
-        </w:rPr>
-      </w:pPr>
-      <w:r>
-        <w:rPr>
-          <w:rFonts w:ascii="Segoe UI" w:hAnsi="Segoe UI" w:cs="Segoe UI"/>
-          <w:sz w:val="24"/>
-          <w:szCs w:val="24"/>
-        </w:rPr>
-        <w:t xml:space="preserve"># </w:t>
-      </w:r>
-      <w:r>
-        <w:rPr>
-          <w:rFonts w:ascii="Segoe UI" w:hAnsi="Segoe UI" w:cs="Segoe UI"/>
-          <w:sz w:val="24"/>
-          <w:szCs w:val="24"/>
-        </w:rPr>
-        <w:t>With a</w:t>
-      </w:r>
-      <w:r>
-        <w:rPr>
-          <w:rFonts w:ascii="Segoe UI" w:hAnsi="Segoe UI" w:cs="Segoe UI"/>
-          <w:sz w:val="24"/>
-          <w:szCs w:val="24"/>
-        </w:rPr>
-        <w:t>rguments</w:t>
-      </w:r>
-    </w:p>
-    <w:p>
-      <w:pPr>
-        <w:rPr>
-          <w:rFonts w:ascii="Segoe UI" w:hAnsi="Segoe UI" w:cs="Segoe UI"/>
-          <w:sz w:val="24"/>
-          <w:szCs w:val="24"/>
-        </w:rPr>
-      </w:pPr>
-      <w:r>
-        <w:rPr>
-          <w:rFonts w:ascii="Segoe UI" w:hAnsi="Segoe UI" w:cs="Segoe UI"/>
-          <w:sz w:val="24"/>
-          <w:szCs w:val="24"/>
-        </w:rPr>
-        <w:t>def sayHello(name):</w:t>
-      </w:r>
-    </w:p>
-    <w:p>
-      <w:pPr>
-        <w:rPr>
-          <w:rFonts w:ascii="Segoe UI" w:hAnsi="Segoe UI" w:cs="Segoe UI"/>
-          <w:sz w:val="24"/>
-          <w:szCs w:val="24"/>
-        </w:rPr>
-      </w:pPr>
-      <w:r>
-        <w:rPr>
-          <w:rFonts w:ascii="Segoe UI" w:hAnsi="Segoe UI" w:cs="Segoe UI"/>
-          <w:sz w:val="24"/>
-          <w:szCs w:val="24"/>
-        </w:rPr>
-        <w:tab/>
-        <w:t>print('Hello '+name +'!')</w:t>
-      </w:r>
-    </w:p>
-    <w:p>
-      <w:pPr>
-        <w:rPr>
-          <w:rFonts w:ascii="Segoe UI" w:hAnsi="Segoe UI" w:cs="Segoe UI"/>
-          <w:sz w:val="24"/>
-          <w:szCs w:val="24"/>
-        </w:rPr>
-      </w:pPr>
-      <w:r>
-        <w:rPr>
-          <w:rFonts w:ascii="Segoe UI" w:hAnsi="Segoe UI" w:cs="Segoe UI"/>
-          <w:sz w:val="24"/>
-          <w:szCs w:val="24"/>
-        </w:rPr>
-        <w:t>sayHello('Rob')</w:t>
-      </w:r>
-      <w:r>
-        <w:rPr>
-          <w:rFonts w:ascii="Segoe UI" w:hAnsi="Segoe UI" w:cs="Segoe UI"/>
-          <w:sz w:val="24"/>
-          <w:szCs w:val="24"/>
-        </w:rPr>
-        <w:t xml:space="preserve"> </w:t>
-      </w:r>
-      <w:r>
-        <w:rPr>
-          <w:rFonts w:ascii="Segoe UI" w:hAnsi="Segoe UI" w:cs="Segoe UI"/>
-          <w:sz w:val="24"/>
-          <w:szCs w:val="24"/>
-        </w:rPr>
-        <w:tab/>
-        <w:t xml:space="preserve"># Calling </w:t>
-      </w:r>
-      <w:r>
-        <w:rPr>
-          <w:rFonts w:ascii="Segoe UI" w:hAnsi="Segoe UI" w:cs="Segoe UI"/>
-          <w:sz w:val="24"/>
-          <w:szCs w:val="24"/>
-        </w:rPr>
-        <w:t>f</w:t>
-      </w:r>
-      <w:r>
-        <w:rPr>
-          <w:rFonts w:ascii="Segoe UI" w:hAnsi="Segoe UI" w:cs="Segoe UI"/>
-          <w:sz w:val="24"/>
-          <w:szCs w:val="24"/>
-        </w:rPr>
-        <w:t>unction</w:t>
-      </w:r>
-    </w:p>
-    <w:p>
-      <w:pPr>
+      </w:pPr>
+      <w:r>
         <w:rPr>
           <w:rFonts w:ascii="Segoe UI" w:hAnsi="Segoe UI" w:cs="Segoe UI"/>
           <w:b/>
@@ -7178,8 +7990,311 @@
           <w:sz w:val="24"/>
           <w:szCs w:val="24"/>
         </w:rPr>
-      </w:pPr>
-      <w:r>
+        <w:t>Output:</w:t>
+      </w:r>
+    </w:p>
+    <w:p>
+      <w:pPr>
+        <w:rPr>
+          <w:rFonts w:ascii="Segoe UI" w:hAnsi="Segoe UI" w:cs="Segoe UI"/>
+          <w:sz w:val="24"/>
+          <w:szCs w:val="24"/>
+        </w:rPr>
+      </w:pPr>
+      <w:r>
+        <w:rPr>
+          <w:rFonts w:ascii="Segoe UI" w:hAnsi="Segoe UI" w:cs="Segoe UI"/>
+          <w:sz w:val="24"/>
+          <w:szCs w:val="24"/>
+        </w:rPr>
+        <w:t>Hello Rob!</w:t>
+      </w:r>
+    </w:p>
+    <w:p/>
+    <w:p>
+      <w:pPr>
+        <w:pStyle w:val="Heading2"/>
+      </w:pPr>
+      <w:bookmarkStart w:id="8" w:name="_Toc157791213"/>
+      <w:r>
+        <w:t>What is PyQt6?</w:t>
+      </w:r>
+      <w:bookmarkStart w:id="9" w:name="_Toc157791214"/>
+      <w:bookmarkEnd w:id="8"/>
+    </w:p>
+    <w:p/>
+    <w:p>
+      <w:pPr>
+        <w:rPr>
+          <w:rFonts w:ascii="Segoe UI" w:hAnsi="Segoe UI" w:cs="Segoe UI"/>
+          <w:sz w:val="24"/>
+          <w:szCs w:val="24"/>
+        </w:rPr>
+      </w:pPr>
+      <w:r>
+        <w:rPr>
+          <w:rFonts w:ascii="Segoe UI" w:hAnsi="Segoe UI" w:cs="Segoe UI"/>
+          <w:sz w:val="24"/>
+          <w:szCs w:val="24"/>
+        </w:rPr>
+        <w:t xml:space="preserve"> PyQt6 serves as a collection of Python bindings for the Qt application framework, capable of running on all platforms supported by Qt, including Windows, macOS, Linux, and iOS. It </w:t>
+      </w:r>
+      <w:r>
+        <w:rPr>
+          <w:rFonts w:ascii="Segoe UI" w:hAnsi="Segoe UI" w:cs="Segoe UI"/>
+          <w:sz w:val="24"/>
+          <w:szCs w:val="24"/>
+        </w:rPr>
+        <w:t>is a powerful</w:t>
+      </w:r>
+      <w:r>
+        <w:rPr>
+          <w:rFonts w:ascii="Segoe UI" w:hAnsi="Segoe UI" w:cs="Segoe UI"/>
+          <w:sz w:val="24"/>
+          <w:szCs w:val="24"/>
+        </w:rPr>
+        <w:t xml:space="preserve"> tool for developing graphical user interfaces (GUIs) using Python. PyQt6 mandates a minimum Python version of 3.x. Developed by Riverbank Computing, PyQt no longer supports PyQt4, with PyQt5 and PyQt6 being the current versions in use, with PyQt6 </w:t>
+      </w:r>
+      <w:r>
+        <w:rPr>
+          <w:rFonts w:ascii="Segoe UI" w:hAnsi="Segoe UI" w:cs="Segoe UI"/>
+          <w:sz w:val="24"/>
+          <w:szCs w:val="24"/>
+        </w:rPr>
+        <w:t>is</w:t>
+      </w:r>
+      <w:r>
+        <w:rPr>
+          <w:rFonts w:ascii="Segoe UI" w:hAnsi="Segoe UI" w:cs="Segoe UI"/>
+          <w:sz w:val="24"/>
+          <w:szCs w:val="24"/>
+        </w:rPr>
+        <w:t xml:space="preserve"> the latest iteration.</w:t>
+      </w:r>
+    </w:p>
+    <w:p>
+      <w:pPr>
+        <w:rPr>
+          <w:rFonts w:ascii="Segoe UI" w:hAnsi="Segoe UI" w:cs="Segoe UI"/>
+          <w:sz w:val="24"/>
+          <w:szCs w:val="24"/>
+        </w:rPr>
+      </w:pPr>
+      <w:r>
+        <w:rPr>
+          <w:rFonts w:ascii="Segoe UI" w:hAnsi="Segoe UI" w:cs="Segoe UI"/>
+          <w:sz w:val="24"/>
+          <w:szCs w:val="24"/>
+        </w:rPr>
+        <w:t xml:space="preserve">PyQt6 is </w:t>
+      </w:r>
+      <w:r>
+        <w:rPr>
+          <w:rFonts w:ascii="Segoe UI" w:hAnsi="Segoe UI" w:cs="Segoe UI"/>
+          <w:sz w:val="24"/>
+          <w:szCs w:val="24"/>
+        </w:rPr>
+        <w:t>known</w:t>
+      </w:r>
+      <w:r>
+        <w:rPr>
+          <w:rFonts w:ascii="Segoe UI" w:hAnsi="Segoe UI" w:cs="Segoe UI"/>
+          <w:sz w:val="24"/>
+          <w:szCs w:val="24"/>
+        </w:rPr>
+        <w:t xml:space="preserve"> for its ease of learning and utilization, offering a</w:t>
+      </w:r>
+      <w:r>
+        <w:rPr>
+          <w:rFonts w:ascii="Segoe UI" w:hAnsi="Segoe UI" w:cs="Segoe UI"/>
+          <w:sz w:val="24"/>
+          <w:szCs w:val="24"/>
+        </w:rPr>
+        <w:t xml:space="preserve"> wide range</w:t>
+      </w:r>
+      <w:r>
+        <w:rPr>
+          <w:rFonts w:ascii="Segoe UI" w:hAnsi="Segoe UI" w:cs="Segoe UI"/>
+          <w:sz w:val="24"/>
+          <w:szCs w:val="24"/>
+        </w:rPr>
+        <w:t xml:space="preserve"> of features and functionality. It </w:t>
+      </w:r>
+      <w:r>
+        <w:rPr>
+          <w:rFonts w:ascii="Segoe UI" w:hAnsi="Segoe UI" w:cs="Segoe UI"/>
+          <w:sz w:val="24"/>
+          <w:szCs w:val="24"/>
+        </w:rPr>
+        <w:t>helps</w:t>
+      </w:r>
+      <w:r>
+        <w:rPr>
+          <w:rFonts w:ascii="Segoe UI" w:hAnsi="Segoe UI" w:cs="Segoe UI"/>
+          <w:sz w:val="24"/>
+          <w:szCs w:val="24"/>
+        </w:rPr>
+        <w:t xml:space="preserve"> developers to cr</w:t>
+      </w:r>
+      <w:r>
+        <w:rPr>
+          <w:rFonts w:ascii="Segoe UI" w:hAnsi="Segoe UI" w:cs="Segoe UI"/>
+          <w:sz w:val="24"/>
+          <w:szCs w:val="24"/>
+        </w:rPr>
+        <w:t>ea</w:t>
+      </w:r>
+      <w:r>
+        <w:rPr>
+          <w:rFonts w:ascii="Segoe UI" w:hAnsi="Segoe UI" w:cs="Segoe UI"/>
+          <w:sz w:val="24"/>
+          <w:szCs w:val="24"/>
+        </w:rPr>
+        <w:t>t</w:t>
+      </w:r>
+      <w:r>
+        <w:rPr>
+          <w:rFonts w:ascii="Segoe UI" w:hAnsi="Segoe UI" w:cs="Segoe UI"/>
+          <w:sz w:val="24"/>
+          <w:szCs w:val="24"/>
+        </w:rPr>
+        <w:t>e</w:t>
+      </w:r>
+      <w:r>
+        <w:rPr>
+          <w:rFonts w:ascii="Segoe UI" w:hAnsi="Segoe UI" w:cs="Segoe UI"/>
+          <w:sz w:val="24"/>
+          <w:szCs w:val="24"/>
+        </w:rPr>
+        <w:t xml:space="preserve"> rich user interfaces (UIs) incorporating widgets, toolbars, menus, layouts, signals, multimedia support, and beyond.</w:t>
+      </w:r>
+    </w:p>
+    <w:p>
+      <w:pPr>
+        <w:rPr>
+          <w:rFonts w:ascii="Segoe UI" w:hAnsi="Segoe UI" w:cs="Segoe UI"/>
+          <w:sz w:val="24"/>
+          <w:szCs w:val="24"/>
+        </w:rPr>
+      </w:pPr>
+      <w:r>
+        <w:rPr>
+          <w:rFonts w:ascii="Segoe UI" w:hAnsi="Segoe UI" w:cs="Segoe UI"/>
+          <w:sz w:val="24"/>
+          <w:szCs w:val="24"/>
+        </w:rPr>
+        <w:t>// Need to Verify</w:t>
+      </w:r>
+    </w:p>
+    <w:p>
+      <w:pPr>
+        <w:rPr>
+          <w:rFonts w:ascii="Segoe UI" w:hAnsi="Segoe UI" w:cs="Segoe UI"/>
+          <w:sz w:val="24"/>
+          <w:szCs w:val="24"/>
+        </w:rPr>
+      </w:pPr>
+      <w:r>
+        <w:rPr>
+          <w:rFonts w:ascii="Segoe UI" w:hAnsi="Segoe UI" w:cs="Segoe UI"/>
+          <w:sz w:val="24"/>
+          <w:szCs w:val="24"/>
+        </w:rPr>
+        <w:t>PyQt6 free versions are licensed under the GNU General Public License version 3. If your use of Riverbank's software is compatible with the GPL then you do not need to buy a commercial license.</w:t>
+      </w:r>
+    </w:p>
+    <w:p>
+      <w:pPr>
+        <w:rPr>
+          <w:rFonts w:ascii="Segoe UI" w:hAnsi="Segoe UI" w:cs="Segoe UI"/>
+          <w:sz w:val="24"/>
+          <w:szCs w:val="24"/>
+        </w:rPr>
+      </w:pPr>
+      <w:r>
+        <w:rPr>
+          <w:rFonts w:ascii="Segoe UI" w:hAnsi="Segoe UI" w:cs="Segoe UI"/>
+          <w:sz w:val="24"/>
+          <w:szCs w:val="24"/>
+        </w:rPr>
+        <w:lastRenderedPageBreak/>
+        <w:t>If your use of Riverbank's software is not compatible with the GPL then you require a commercial license. There is no functional difference between the GPL versions and the commercial versions of Riverbank's software.</w:t>
+      </w:r>
+    </w:p>
+    <w:p>
+      <w:r>
+        <w:t>------------------------------------------------------------------Updated</w:t>
+      </w:r>
+    </w:p>
+    <w:p>
+      <w:pPr>
+        <w:pStyle w:val="Heading2"/>
+      </w:pPr>
+      <w:r>
+        <w:t>Installing PyQt6</w:t>
+      </w:r>
+      <w:bookmarkEnd w:id="9"/>
+    </w:p>
+    <w:p>
+      <w:pPr>
+        <w:rPr>
+          <w:rFonts w:ascii="Segoe UI" w:hAnsi="Segoe UI" w:cs="Segoe UI"/>
+          <w:sz w:val="24"/>
+          <w:szCs w:val="24"/>
+        </w:rPr>
+      </w:pPr>
+      <w:r>
+        <w:rPr>
+          <w:rFonts w:ascii="Segoe UI" w:hAnsi="Segoe UI" w:cs="Segoe UI"/>
+          <w:sz w:val="24"/>
+          <w:szCs w:val="24"/>
+        </w:rPr>
+        <w:t>Before proceeding with the installation of PyQt6, ensure that your system h</w:t>
+      </w:r>
+      <w:r>
+        <w:rPr>
+          <w:rFonts w:ascii="Segoe UI" w:hAnsi="Segoe UI" w:cs="Segoe UI"/>
+          <w:sz w:val="24"/>
+          <w:szCs w:val="24"/>
+        </w:rPr>
+        <w:t>as Python version of 3.x.</w:t>
+      </w:r>
+      <w:r>
+        <w:rPr>
+          <w:rFonts w:ascii="Segoe UI" w:hAnsi="Segoe UI" w:cs="Segoe UI"/>
+          <w:sz w:val="24"/>
+          <w:szCs w:val="24"/>
+        </w:rPr>
+        <w:t xml:space="preserve"> If you have not installed yet you can refer previous chapter Python Installation.</w:t>
+      </w:r>
+    </w:p>
+    <w:p>
+      <w:pPr>
+        <w:rPr>
+          <w:rFonts w:ascii="Segoe UI" w:hAnsi="Segoe UI" w:cs="Segoe UI"/>
+          <w:sz w:val="24"/>
+          <w:szCs w:val="24"/>
+        </w:rPr>
+      </w:pPr>
+      <w:r>
+        <w:rPr>
+          <w:rFonts w:ascii="Segoe UI" w:hAnsi="Segoe UI" w:cs="Segoe UI"/>
+          <w:sz w:val="24"/>
+          <w:szCs w:val="24"/>
+        </w:rPr>
+        <w:t xml:space="preserve">To install PyQt6, </w:t>
+      </w:r>
+      <w:r>
+        <w:rPr>
+          <w:rFonts w:ascii="Segoe UI" w:hAnsi="Segoe UI" w:cs="Segoe UI"/>
+          <w:sz w:val="24"/>
+          <w:szCs w:val="24"/>
+        </w:rPr>
+        <w:t>use below command:</w:t>
+      </w:r>
+    </w:p>
+    <w:p>
+      <w:pPr>
         <w:rPr>
           <w:rFonts w:ascii="Segoe UI" w:hAnsi="Segoe UI" w:cs="Segoe UI"/>
           <w:b/>
@@ -7187,291 +8302,16 @@
           <w:sz w:val="24"/>
           <w:szCs w:val="24"/>
         </w:rPr>
-        <w:t>Output:</w:t>
-      </w:r>
-    </w:p>
-    <w:p>
-      <w:pPr>
-        <w:rPr>
-          <w:rFonts w:ascii="Segoe UI" w:hAnsi="Segoe UI" w:cs="Segoe UI"/>
-          <w:sz w:val="24"/>
-          <w:szCs w:val="24"/>
-        </w:rPr>
-      </w:pPr>
-      <w:r>
-        <w:rPr>
-          <w:rFonts w:ascii="Segoe UI" w:hAnsi="Segoe UI" w:cs="Segoe UI"/>
-          <w:sz w:val="24"/>
-          <w:szCs w:val="24"/>
-        </w:rPr>
-        <w:t>Hello Rob!</w:t>
-      </w:r>
-    </w:p>
-    <w:p/>
-    <w:p>
-      <w:pPr>
-        <w:pStyle w:val="Heading2"/>
-      </w:pPr>
-      <w:bookmarkStart w:id="8" w:name="_Toc157791213"/>
-      <w:r>
-        <w:t>What is PyQt6?</w:t>
-      </w:r>
-      <w:bookmarkStart w:id="9" w:name="_Toc157791214"/>
-      <w:bookmarkEnd w:id="8"/>
-    </w:p>
-    <w:p/>
-    <w:p>
-      <w:pPr>
-        <w:rPr>
-          <w:rFonts w:ascii="Segoe UI" w:hAnsi="Segoe UI" w:cs="Segoe UI"/>
-          <w:sz w:val="24"/>
-          <w:szCs w:val="24"/>
-        </w:rPr>
-      </w:pPr>
-      <w:r>
-        <w:rPr>
-          <w:rFonts w:ascii="Segoe UI" w:hAnsi="Segoe UI" w:cs="Segoe UI"/>
-          <w:sz w:val="24"/>
-          <w:szCs w:val="24"/>
-        </w:rPr>
-        <w:t xml:space="preserve"> PyQt6 serves as a collection of Python bindings for the Qt application framework, capable of running on all platforms supported by Qt, including Windows, macOS, Linux, and iOS. It </w:t>
-      </w:r>
-      <w:r>
-        <w:rPr>
-          <w:rFonts w:ascii="Segoe UI" w:hAnsi="Segoe UI" w:cs="Segoe UI"/>
-          <w:sz w:val="24"/>
-          <w:szCs w:val="24"/>
-        </w:rPr>
-        <w:t>is a powerful</w:t>
-      </w:r>
-      <w:r>
-        <w:rPr>
-          <w:rFonts w:ascii="Segoe UI" w:hAnsi="Segoe UI" w:cs="Segoe UI"/>
-          <w:sz w:val="24"/>
-          <w:szCs w:val="24"/>
-        </w:rPr>
-        <w:t xml:space="preserve"> tool for developing graphical user interfaces (GUIs) using Python. PyQt6 mandates a minimum Python version of 3.x. Developed by Riverbank Computing, PyQt no longer supports PyQt4, with PyQt5 and PyQt6 being the current versions in use, with PyQt6 </w:t>
-      </w:r>
-      <w:r>
-        <w:rPr>
-          <w:rFonts w:ascii="Segoe UI" w:hAnsi="Segoe UI" w:cs="Segoe UI"/>
-          <w:sz w:val="24"/>
-          <w:szCs w:val="24"/>
-        </w:rPr>
-        <w:t>is</w:t>
-      </w:r>
-      <w:r>
-        <w:rPr>
-          <w:rFonts w:ascii="Segoe UI" w:hAnsi="Segoe UI" w:cs="Segoe UI"/>
-          <w:sz w:val="24"/>
-          <w:szCs w:val="24"/>
-        </w:rPr>
-        <w:t xml:space="preserve"> the latest iteration.</w:t>
-      </w:r>
-    </w:p>
-    <w:p>
-      <w:pPr>
-        <w:rPr>
-          <w:rFonts w:ascii="Segoe UI" w:hAnsi="Segoe UI" w:cs="Segoe UI"/>
-          <w:sz w:val="24"/>
-          <w:szCs w:val="24"/>
-        </w:rPr>
-      </w:pPr>
-      <w:r>
-        <w:rPr>
-          <w:rFonts w:ascii="Segoe UI" w:hAnsi="Segoe UI" w:cs="Segoe UI"/>
-          <w:sz w:val="24"/>
-          <w:szCs w:val="24"/>
-        </w:rPr>
-        <w:t xml:space="preserve">PyQt6 is </w:t>
-      </w:r>
-      <w:r>
-        <w:rPr>
-          <w:rFonts w:ascii="Segoe UI" w:hAnsi="Segoe UI" w:cs="Segoe UI"/>
-          <w:sz w:val="24"/>
-          <w:szCs w:val="24"/>
-        </w:rPr>
-        <w:t>known</w:t>
-      </w:r>
-      <w:r>
-        <w:rPr>
-          <w:rFonts w:ascii="Segoe UI" w:hAnsi="Segoe UI" w:cs="Segoe UI"/>
-          <w:sz w:val="24"/>
-          <w:szCs w:val="24"/>
-        </w:rPr>
-        <w:t xml:space="preserve"> for its ease of learning and utilization, offering a</w:t>
-      </w:r>
-      <w:r>
-        <w:rPr>
-          <w:rFonts w:ascii="Segoe UI" w:hAnsi="Segoe UI" w:cs="Segoe UI"/>
-          <w:sz w:val="24"/>
-          <w:szCs w:val="24"/>
-        </w:rPr>
-        <w:t xml:space="preserve"> wide range</w:t>
-      </w:r>
-      <w:r>
-        <w:rPr>
-          <w:rFonts w:ascii="Segoe UI" w:hAnsi="Segoe UI" w:cs="Segoe UI"/>
-          <w:sz w:val="24"/>
-          <w:szCs w:val="24"/>
-        </w:rPr>
-        <w:t xml:space="preserve"> of features and functionality. It </w:t>
-      </w:r>
-      <w:r>
-        <w:rPr>
-          <w:rFonts w:ascii="Segoe UI" w:hAnsi="Segoe UI" w:cs="Segoe UI"/>
-          <w:sz w:val="24"/>
-          <w:szCs w:val="24"/>
-        </w:rPr>
-        <w:t>helps</w:t>
-      </w:r>
-      <w:r>
-        <w:rPr>
-          <w:rFonts w:ascii="Segoe UI" w:hAnsi="Segoe UI" w:cs="Segoe UI"/>
-          <w:sz w:val="24"/>
-          <w:szCs w:val="24"/>
-        </w:rPr>
-        <w:t xml:space="preserve"> developers to cr</w:t>
-      </w:r>
-      <w:r>
-        <w:rPr>
-          <w:rFonts w:ascii="Segoe UI" w:hAnsi="Segoe UI" w:cs="Segoe UI"/>
-          <w:sz w:val="24"/>
-          <w:szCs w:val="24"/>
-        </w:rPr>
-        <w:t>ea</w:t>
-      </w:r>
-      <w:r>
-        <w:rPr>
-          <w:rFonts w:ascii="Segoe UI" w:hAnsi="Segoe UI" w:cs="Segoe UI"/>
-          <w:sz w:val="24"/>
-          <w:szCs w:val="24"/>
-        </w:rPr>
-        <w:t>t</w:t>
-      </w:r>
-      <w:r>
-        <w:rPr>
-          <w:rFonts w:ascii="Segoe UI" w:hAnsi="Segoe UI" w:cs="Segoe UI"/>
-          <w:sz w:val="24"/>
-          <w:szCs w:val="24"/>
-        </w:rPr>
-        <w:t>e</w:t>
-      </w:r>
-      <w:r>
-        <w:rPr>
-          <w:rFonts w:ascii="Segoe UI" w:hAnsi="Segoe UI" w:cs="Segoe UI"/>
-          <w:sz w:val="24"/>
-          <w:szCs w:val="24"/>
-        </w:rPr>
-        <w:t xml:space="preserve"> rich user interfaces (UIs) incorporating widgets, toolbars, menus, layouts, signals, multimedia support, and beyond.</w:t>
-      </w:r>
-    </w:p>
-    <w:p>
-      <w:pPr>
-        <w:rPr>
-          <w:rFonts w:ascii="Segoe UI" w:hAnsi="Segoe UI" w:cs="Segoe UI"/>
-          <w:sz w:val="24"/>
-          <w:szCs w:val="24"/>
-        </w:rPr>
-      </w:pPr>
-      <w:r>
-        <w:rPr>
-          <w:rFonts w:ascii="Segoe UI" w:hAnsi="Segoe UI" w:cs="Segoe UI"/>
-          <w:sz w:val="24"/>
-          <w:szCs w:val="24"/>
-        </w:rPr>
-        <w:t>// Need to Verify</w:t>
-      </w:r>
-    </w:p>
-    <w:p>
-      <w:pPr>
-        <w:rPr>
-          <w:rFonts w:ascii="Segoe UI" w:hAnsi="Segoe UI" w:cs="Segoe UI"/>
-          <w:sz w:val="24"/>
-          <w:szCs w:val="24"/>
-        </w:rPr>
-      </w:pPr>
-      <w:r>
-        <w:rPr>
-          <w:rFonts w:ascii="Segoe UI" w:hAnsi="Segoe UI" w:cs="Segoe UI"/>
-          <w:sz w:val="24"/>
-          <w:szCs w:val="24"/>
-        </w:rPr>
-        <w:t>PyQt6 free versions are licensed under the GNU General Public License version 3. If your use of Riverbank's software is compatible with the GPL then you do not need to buy a commercial license.</w:t>
-      </w:r>
-    </w:p>
-    <w:p>
-      <w:pPr>
-        <w:rPr>
-          <w:rFonts w:ascii="Segoe UI" w:hAnsi="Segoe UI" w:cs="Segoe UI"/>
-          <w:sz w:val="24"/>
-          <w:szCs w:val="24"/>
-        </w:rPr>
-      </w:pPr>
-      <w:r>
-        <w:rPr>
-          <w:rFonts w:ascii="Segoe UI" w:hAnsi="Segoe UI" w:cs="Segoe UI"/>
-          <w:sz w:val="24"/>
-          <w:szCs w:val="24"/>
-        </w:rPr>
-        <w:t>If your use of Riverbank's software is not compatible with the GPL then you require a commercial license. There is no functional difference between the GPL versions and the commercial versions of Riverbank's software.</w:t>
-      </w:r>
-    </w:p>
-    <w:p/>
-    <w:p>
-      <w:pPr>
-        <w:pStyle w:val="Heading2"/>
-      </w:pPr>
-      <w:r>
-        <w:lastRenderedPageBreak/>
-        <w:t>Installing PyQt6</w:t>
-      </w:r>
-      <w:bookmarkEnd w:id="9"/>
-    </w:p>
-    <w:p>
-      <w:pPr>
-        <w:rPr>
-          <w:rFonts w:ascii="Segoe UI" w:hAnsi="Segoe UI" w:cs="Segoe UI"/>
-          <w:sz w:val="24"/>
-          <w:szCs w:val="24"/>
-        </w:rPr>
-      </w:pPr>
-      <w:r>
-        <w:rPr>
-          <w:rFonts w:ascii="Segoe UI" w:hAnsi="Segoe UI" w:cs="Segoe UI"/>
-          <w:sz w:val="24"/>
-          <w:szCs w:val="24"/>
-        </w:rPr>
-        <w:t>Before proceeding with the installation of PyQt6, ensure that your system h</w:t>
-      </w:r>
-      <w:r>
-        <w:rPr>
-          <w:rFonts w:ascii="Segoe UI" w:hAnsi="Segoe UI" w:cs="Segoe UI"/>
-          <w:sz w:val="24"/>
-          <w:szCs w:val="24"/>
-        </w:rPr>
-        <w:t>as Python version of 3.x.</w:t>
-      </w:r>
-    </w:p>
-    <w:p>
-      <w:pPr>
-        <w:rPr>
-          <w:rFonts w:ascii="Segoe UI" w:hAnsi="Segoe UI" w:cs="Segoe UI"/>
-          <w:sz w:val="24"/>
-          <w:szCs w:val="24"/>
-        </w:rPr>
-      </w:pPr>
-      <w:r>
-        <w:rPr>
-          <w:rFonts w:ascii="Segoe UI" w:hAnsi="Segoe UI" w:cs="Segoe UI"/>
-          <w:sz w:val="24"/>
-          <w:szCs w:val="24"/>
-        </w:rPr>
-        <w:t>To check Python version, use below command:</w:t>
-      </w:r>
-    </w:p>
-    <w:p>
-      <w:pPr>
+      </w:pPr>
+      <w:r>
+        <w:rPr>
+          <w:rFonts w:ascii="Segoe UI" w:hAnsi="Segoe UI" w:cs="Segoe UI"/>
+          <w:sz w:val="24"/>
+          <w:szCs w:val="24"/>
+        </w:rPr>
+        <w:tab/>
+      </w:r>
+      <w:r>
         <w:rPr>
           <w:rFonts w:ascii="Segoe UI" w:hAnsi="Segoe UI" w:cs="Segoe UI"/>
           <w:b/>
@@ -7479,135 +8319,7 @@
           <w:sz w:val="24"/>
           <w:szCs w:val="24"/>
         </w:rPr>
-      </w:pPr>
-      <w:r>
-        <w:rPr>
-          <w:rFonts w:ascii="Segoe UI" w:hAnsi="Segoe UI" w:cs="Segoe UI"/>
-          <w:sz w:val="24"/>
-          <w:szCs w:val="24"/>
-        </w:rPr>
-        <w:tab/>
-      </w:r>
-      <w:r>
-        <w:rPr>
-          <w:rFonts w:ascii="Segoe UI" w:hAnsi="Segoe UI" w:cs="Segoe UI"/>
-          <w:b/>
-          <w:bCs/>
-          <w:sz w:val="24"/>
-          <w:szCs w:val="24"/>
-        </w:rPr>
-        <w:t>python --version</w:t>
-      </w:r>
-    </w:p>
-    <w:p>
-      <w:pPr>
-        <w:rPr>
-          <w:rFonts w:ascii="Segoe UI" w:hAnsi="Segoe UI" w:cs="Segoe UI"/>
-          <w:sz w:val="24"/>
-          <w:szCs w:val="24"/>
-        </w:rPr>
-      </w:pPr>
-      <w:r>
-        <w:rPr>
-          <w:rFonts w:ascii="Segoe UI" w:hAnsi="Segoe UI" w:cs="Segoe UI"/>
-          <w:sz w:val="24"/>
-          <w:szCs w:val="24"/>
-        </w:rPr>
-        <w:t xml:space="preserve">To install PyQt6, </w:t>
-      </w:r>
-      <w:r>
-        <w:rPr>
-          <w:rFonts w:ascii="Segoe UI" w:hAnsi="Segoe UI" w:cs="Segoe UI"/>
-          <w:sz w:val="24"/>
-          <w:szCs w:val="24"/>
-        </w:rPr>
-        <w:t>use below command:</w:t>
-      </w:r>
-    </w:p>
-    <w:p>
-      <w:pPr>
-        <w:rPr>
-          <w:rFonts w:ascii="Segoe UI" w:hAnsi="Segoe UI" w:cs="Segoe UI"/>
-          <w:b/>
-          <w:bCs/>
-          <w:sz w:val="24"/>
-          <w:szCs w:val="24"/>
-        </w:rPr>
-      </w:pPr>
-      <w:r>
-        <w:rPr>
-          <w:rFonts w:ascii="Segoe UI" w:hAnsi="Segoe UI" w:cs="Segoe UI"/>
-          <w:sz w:val="24"/>
-          <w:szCs w:val="24"/>
-        </w:rPr>
-        <w:tab/>
-      </w:r>
-      <w:r>
-        <w:rPr>
-          <w:rFonts w:ascii="Segoe UI" w:hAnsi="Segoe UI" w:cs="Segoe UI"/>
-          <w:b/>
-          <w:bCs/>
-          <w:sz w:val="24"/>
-          <w:szCs w:val="24"/>
-        </w:rPr>
         <w:t>pip install PyQt6</w:t>
-      </w:r>
-    </w:p>
-    <w:p>
-      <w:pPr>
-        <w:rPr>
-          <w:rFonts w:ascii="Segoe UI" w:hAnsi="Segoe UI" w:cs="Segoe UI"/>
-          <w:sz w:val="24"/>
-          <w:szCs w:val="24"/>
-        </w:rPr>
-      </w:pPr>
-      <w:r>
-        <w:rPr>
-          <w:rFonts w:ascii="Segoe UI" w:hAnsi="Segoe UI" w:cs="Segoe UI"/>
-          <w:sz w:val="24"/>
-          <w:szCs w:val="24"/>
-        </w:rPr>
-        <w:t xml:space="preserve">You're now </w:t>
-      </w:r>
-      <w:r>
-        <w:rPr>
-          <w:rFonts w:ascii="Segoe UI" w:hAnsi="Segoe UI" w:cs="Segoe UI"/>
-          <w:sz w:val="24"/>
-          <w:szCs w:val="24"/>
-        </w:rPr>
-        <w:t xml:space="preserve">all set </w:t>
-      </w:r>
-      <w:r>
-        <w:rPr>
-          <w:rFonts w:ascii="Segoe UI" w:hAnsi="Segoe UI" w:cs="Segoe UI"/>
-          <w:sz w:val="24"/>
-          <w:szCs w:val="24"/>
-        </w:rPr>
-        <w:t xml:space="preserve">to </w:t>
-      </w:r>
-      <w:r>
-        <w:rPr>
-          <w:rFonts w:ascii="Segoe UI" w:hAnsi="Segoe UI" w:cs="Segoe UI"/>
-          <w:sz w:val="24"/>
-          <w:szCs w:val="24"/>
-        </w:rPr>
-        <w:t>develop</w:t>
-      </w:r>
-      <w:r>
-        <w:rPr>
-          <w:rFonts w:ascii="Segoe UI" w:hAnsi="Segoe UI" w:cs="Segoe UI"/>
-          <w:sz w:val="24"/>
-          <w:szCs w:val="24"/>
-        </w:rPr>
-        <w:t xml:space="preserve"> PyQt6 applications using your preferred text editor or integrated development environment (IDE), whether it's PyCharm, Visual Studio Code, or an</w:t>
-      </w:r>
-      <w:r>
-        <w:rPr>
-          <w:rFonts w:ascii="Segoe UI" w:hAnsi="Segoe UI" w:cs="Segoe UI"/>
-          <w:sz w:val="24"/>
-          <w:szCs w:val="24"/>
-        </w:rPr>
-        <w:t>y other tool you prefer.</w:t>
       </w:r>
     </w:p>
     <w:p>
@@ -8118,7 +8830,7 @@
 </file>
 
 <file path=word/commentsExtensible.xml><?xml version="1.0" encoding="utf-8"?>
-<w16cex:commentsExtensible xmlns:wpc="http://schemas.microsoft.com/office/word/2010/wordprocessingCanvas" xmlns:cx="http://schemas.microsoft.com/office/drawing/2014/chartex" xmlns:cx1="http://schemas.microsoft.com/office/drawing/2015/9/8/chartex" xmlns:cx2="http://schemas.microsoft.com/office/drawing/2015/10/21/chartex" xmlns:cx3="http://schemas.microsoft.com/office/drawing/2016/5/9/chartex" xmlns:cx4="http://schemas.microsoft.com/office/drawing/2016/5/10/chartex" xmlns:cx5="http://schemas.microsoft.com/office/drawing/2016/5/11/chartex" xmlns:cx6="http://schemas.microsoft.com/office/drawing/2016/5/12/chartex" xmlns:cx7="http://schemas.microsoft.com/office/drawing/2016/5/13/chartex" xmlns:cx8="http://schemas.microsoft.com/office/drawing/2016/5/14/chartex" xmlns:mc="http://schemas.openxmlformats.org/markup-compatibility/2006" xmlns:aink="http://schemas.microsoft.com/office/drawing/2016/ink" xmlns:am3d="http://schemas.microsoft.com/office/drawing/2017/model3d" xmlns:o="urn:schemas-microsoft-com:office:office" xmlns:oel="http://schemas.microsoft.com/office/2019/extlst" xmlns:r="http://schemas.openxmlformats.org/officeDocument/2006/relationships" xmlns:m="http://schemas.openxmlformats.org/officeDocument/2006/math" xmlns:v="urn:schemas-microsoft-com:vml" xmlns:wp14="http://schemas.microsoft.com/office/word/2010/wordprocessingDrawing" xmlns:wp="http://schemas.openxmlformats.org/drawingml/2006/wordprocessingDrawing" xmlns:w10="urn:schemas-microsoft-com:office:word" xmlns:w="http://schemas.openxmlformats.org/wordprocessingml/2006/main" xmlns:w14="http://schemas.microsoft.com/office/word/2010/wordml" xmlns:w15="http://schemas.microsoft.com/office/word/2012/wordml" xmlns:w16cex="http://schemas.microsoft.com/office/word/2018/wordml/cex" xmlns:w16cid="http://schemas.microsoft.com/office/word/2016/wordml/cid" xmlns:w16="http://schemas.microsoft.com/office/word/2018/wordml" xmlns:w16sdtdh="http://schemas.microsoft.com/office/word/2020/wordml/sdtdatahash" xmlns:w16se="http://schemas.microsoft.com/office/word/2015/wordml/symex" xmlns:wpg="http://schemas.microsoft.com/office/word/2010/wordprocessingGroup" xmlns:wpi="http://schemas.microsoft.com/office/word/2010/wordprocessingInk" xmlns:wne="http://schemas.microsoft.com/office/word/2006/wordml" xmlns:wps="http://schemas.microsoft.com/office/word/2010/wordprocessingShape" mc:Ignorable="w14 w15 w16se w16cid w16 w16cex w16sdtdh wp14">
+<w16cex:commentsExtensible xmlns:wpc="http://schemas.microsoft.com/office/word/2010/wordprocessingCanvas" xmlns:cx="http://schemas.microsoft.com/office/drawing/2014/chartex" xmlns:cx1="http://schemas.microsoft.com/office/drawing/2015/9/8/chartex" xmlns:cx2="http://schemas.microsoft.com/office/drawing/2015/10/21/chartex" xmlns:cx3="http://schemas.microsoft.com/office/drawing/2016/5/9/chartex" xmlns:cx4="http://schemas.microsoft.com/office/drawing/2016/5/10/chartex" xmlns:cx5="http://schemas.microsoft.com/office/drawing/2016/5/11/chartex" xmlns:cx6="http://schemas.microsoft.com/office/drawing/2016/5/12/chartex" xmlns:cx7="http://schemas.microsoft.com/office/drawing/2016/5/13/chartex" xmlns:cx8="http://schemas.microsoft.com/office/drawing/2016/5/14/chartex" xmlns:cr="http://schemas.microsoft.com/office/comments/2020/reactions" xmlns:mc="http://schemas.openxmlformats.org/markup-compatibility/2006" xmlns:aink="http://schemas.microsoft.com/office/drawing/2016/ink" xmlns:am3d="http://schemas.microsoft.com/office/drawing/2017/model3d" xmlns:o="urn:schemas-microsoft-com:office:office" xmlns:oel="http://schemas.microsoft.com/office/2019/extlst" xmlns:r="http://schemas.openxmlformats.org/officeDocument/2006/relationships" xmlns:m="http://schemas.openxmlformats.org/officeDocument/2006/math" xmlns:v="urn:schemas-microsoft-com:vml" xmlns:wp14="http://schemas.microsoft.com/office/word/2010/wordprocessingDrawing" xmlns:wp="http://schemas.openxmlformats.org/drawingml/2006/wordprocessingDrawing" xmlns:w10="urn:schemas-microsoft-com:office:word" xmlns:w="http://schemas.openxmlformats.org/wordprocessingml/2006/main" xmlns:w14="http://schemas.microsoft.com/office/word/2010/wordml" xmlns:w15="http://schemas.microsoft.com/office/word/2012/wordml" xmlns:w16cex="http://schemas.microsoft.com/office/word/2018/wordml/cex" xmlns:w16cid="http://schemas.microsoft.com/office/word/2016/wordml/cid" xmlns:w16="http://schemas.microsoft.com/office/word/2018/wordml" xmlns:w16sdtdh="http://schemas.microsoft.com/office/word/2020/wordml/sdtdatahash" xmlns:w16se="http://schemas.microsoft.com/office/word/2015/wordml/symex" xmlns:wpg="http://schemas.microsoft.com/office/word/2010/wordprocessingGroup" xmlns:wpi="http://schemas.microsoft.com/office/word/2010/wordprocessingInk" xmlns:wne="http://schemas.microsoft.com/office/word/2006/wordml" xmlns:wps="http://schemas.microsoft.com/office/word/2010/wordprocessingShape" mc:Ignorable="w14 w15 w16se w16cid w16 w16cex w16sdtdh cr wp14">
   <w16cex:commentExtensible w16cex:durableId="08392921" w16cex:dateUtc="2024-02-03T00:23:00Z"/>
 </w16cex:commentsExtensible>
 </file>
@@ -10637,6 +11349,18 @@
       <w:u w:val="single"/>
     </w:rPr>
   </w:style>
+  <w:style w:type="character" w:styleId="UnresolvedMention">
+    <w:name w:val="Unresolved Mention"/>
+    <w:basedOn w:val="DefaultParagraphFont"/>
+    <w:uiPriority w:val="99"/>
+    <w:semiHidden/>
+    <w:unhideWhenUsed/>
+    <w:rsid w:val="007C034B"/>
+    <w:rPr>
+      <w:color w:val="605E5C"/>
+      <w:shd w:val="clear" w:color="auto" w:fill="E1DFDD"/>
+    </w:rPr>
+  </w:style>
 </w:styles>
 </file>
 

</xml_diff>

<commit_message>
shape and size of array
</commit_message>
<xml_diff>
--- a/Building_Engineering_Applications_With_Python.docx
+++ b/Building_Engineering_Applications_With_Python.docx
@@ -11137,7 +11137,22 @@
           <w:color w:val="585260"/>
         </w:rPr>
         <w:br/>
-        <w:t xml:space="preserve">window = </w:t>
+      </w:r>
+      <w:proofErr w:type="spellStart"/>
+      <w:r>
+        <w:rPr>
+          <w:rFonts w:ascii="Courier New" w:hAnsi="Courier New" w:cs="Courier New"/>
+          <w:color w:val="585260"/>
+        </w:rPr>
+        <w:t>window</w:t>
+      </w:r>
+      <w:proofErr w:type="spellEnd"/>
+      <w:r>
+        <w:rPr>
+          <w:rFonts w:ascii="Courier New" w:hAnsi="Courier New" w:cs="Courier New"/>
+          <w:color w:val="585260"/>
+        </w:rPr>
+        <w:t xml:space="preserve"> = </w:t>
       </w:r>
       <w:proofErr w:type="spellStart"/>
       <w:r>
@@ -14414,7 +14429,22 @@
           <w:color w:val="585260"/>
         </w:rPr>
         <w:br/>
-        <w:t xml:space="preserve">window = </w:t>
+      </w:r>
+      <w:proofErr w:type="spellStart"/>
+      <w:r>
+        <w:rPr>
+          <w:rFonts w:ascii="Courier New" w:hAnsi="Courier New" w:cs="Courier New"/>
+          <w:color w:val="585260"/>
+        </w:rPr>
+        <w:t>window</w:t>
+      </w:r>
+      <w:proofErr w:type="spellEnd"/>
+      <w:r>
+        <w:rPr>
+          <w:rFonts w:ascii="Courier New" w:hAnsi="Courier New" w:cs="Courier New"/>
+          <w:color w:val="585260"/>
+        </w:rPr>
+        <w:t xml:space="preserve"> = </w:t>
       </w:r>
       <w:proofErr w:type="spellStart"/>
       <w:r>
@@ -16626,7 +16656,22 @@
           <w:color w:val="585260"/>
         </w:rPr>
         <w:br/>
-        <w:t xml:space="preserve">window = </w:t>
+      </w:r>
+      <w:proofErr w:type="spellStart"/>
+      <w:r>
+        <w:rPr>
+          <w:rFonts w:ascii="Courier New" w:hAnsi="Courier New" w:cs="Courier New"/>
+          <w:color w:val="585260"/>
+        </w:rPr>
+        <w:t>window</w:t>
+      </w:r>
+      <w:proofErr w:type="spellEnd"/>
+      <w:r>
+        <w:rPr>
+          <w:rFonts w:ascii="Courier New" w:hAnsi="Courier New" w:cs="Courier New"/>
+          <w:color w:val="585260"/>
+        </w:rPr>
+        <w:t xml:space="preserve"> = </w:t>
       </w:r>
       <w:proofErr w:type="spellStart"/>
       <w:r>
@@ -22129,7 +22174,22 @@
           <w:color w:val="585260"/>
         </w:rPr>
         <w:br/>
-        <w:t xml:space="preserve">path = </w:t>
+      </w:r>
+      <w:proofErr w:type="spellStart"/>
+      <w:r>
+        <w:rPr>
+          <w:rFonts w:ascii="Courier New" w:hAnsi="Courier New" w:cs="Courier New"/>
+          <w:color w:val="585260"/>
+        </w:rPr>
+        <w:t>path</w:t>
+      </w:r>
+      <w:proofErr w:type="spellEnd"/>
+      <w:r>
+        <w:rPr>
+          <w:rFonts w:ascii="Courier New" w:hAnsi="Courier New" w:cs="Courier New"/>
+          <w:color w:val="585260"/>
+        </w:rPr>
+        <w:t xml:space="preserve"> = </w:t>
       </w:r>
       <w:proofErr w:type="spellStart"/>
       <w:r>
@@ -22505,7 +22565,23 @@
           <w:color w:val="585260"/>
         </w:rPr>
         <w:br/>
-        <w:t xml:space="preserve">        layout = </w:t>
+        <w:t xml:space="preserve">        </w:t>
+      </w:r>
+      <w:proofErr w:type="spellStart"/>
+      <w:r>
+        <w:rPr>
+          <w:rFonts w:ascii="Courier New" w:hAnsi="Courier New" w:cs="Courier New"/>
+          <w:color w:val="585260"/>
+        </w:rPr>
+        <w:t>layout</w:t>
+      </w:r>
+      <w:proofErr w:type="spellEnd"/>
+      <w:r>
+        <w:rPr>
+          <w:rFonts w:ascii="Courier New" w:hAnsi="Courier New" w:cs="Courier New"/>
+          <w:color w:val="585260"/>
+        </w:rPr>
+        <w:t xml:space="preserve"> = </w:t>
       </w:r>
       <w:proofErr w:type="spellStart"/>
       <w:r>
@@ -24070,7 +24146,22 @@
           <w:color w:val="585260"/>
         </w:rPr>
         <w:br/>
-        <w:t xml:space="preserve">path = </w:t>
+      </w:r>
+      <w:proofErr w:type="spellStart"/>
+      <w:r>
+        <w:rPr>
+          <w:rFonts w:ascii="Courier New" w:hAnsi="Courier New" w:cs="Courier New"/>
+          <w:color w:val="585260"/>
+        </w:rPr>
+        <w:t>path</w:t>
+      </w:r>
+      <w:proofErr w:type="spellEnd"/>
+      <w:r>
+        <w:rPr>
+          <w:rFonts w:ascii="Courier New" w:hAnsi="Courier New" w:cs="Courier New"/>
+          <w:color w:val="585260"/>
+        </w:rPr>
+        <w:t xml:space="preserve"> = </w:t>
       </w:r>
       <w:proofErr w:type="spellStart"/>
       <w:r>
@@ -24453,7 +24544,23 @@
           <w:color w:val="585260"/>
         </w:rPr>
         <w:br/>
-        <w:t xml:space="preserve">        layout = </w:t>
+        <w:t xml:space="preserve">        </w:t>
+      </w:r>
+      <w:proofErr w:type="spellStart"/>
+      <w:r>
+        <w:rPr>
+          <w:rFonts w:ascii="Courier New" w:hAnsi="Courier New" w:cs="Courier New"/>
+          <w:color w:val="585260"/>
+        </w:rPr>
+        <w:t>layout</w:t>
+      </w:r>
+      <w:proofErr w:type="spellEnd"/>
+      <w:r>
+        <w:rPr>
+          <w:rFonts w:ascii="Courier New" w:hAnsi="Courier New" w:cs="Courier New"/>
+          <w:color w:val="585260"/>
+        </w:rPr>
+        <w:t xml:space="preserve"> = </w:t>
       </w:r>
       <w:proofErr w:type="spellStart"/>
       <w:r>
@@ -26327,7 +26434,23 @@
           <w:color w:val="585260"/>
         </w:rPr>
         <w:br/>
-        <w:t xml:space="preserve">        layout = </w:t>
+        <w:t xml:space="preserve">        </w:t>
+      </w:r>
+      <w:proofErr w:type="spellStart"/>
+      <w:r>
+        <w:rPr>
+          <w:rFonts w:ascii="Courier New" w:hAnsi="Courier New" w:cs="Courier New"/>
+          <w:color w:val="585260"/>
+        </w:rPr>
+        <w:t>layout</w:t>
+      </w:r>
+      <w:proofErr w:type="spellEnd"/>
+      <w:r>
+        <w:rPr>
+          <w:rFonts w:ascii="Courier New" w:hAnsi="Courier New" w:cs="Courier New"/>
+          <w:color w:val="585260"/>
+        </w:rPr>
+        <w:t xml:space="preserve"> = </w:t>
       </w:r>
       <w:proofErr w:type="spellStart"/>
       <w:r>
@@ -28321,7 +28444,23 @@
           <w:color w:val="585260"/>
         </w:rPr>
         <w:br/>
-        <w:t xml:space="preserve">        layout = </w:t>
+        <w:t xml:space="preserve">        </w:t>
+      </w:r>
+      <w:proofErr w:type="spellStart"/>
+      <w:r>
+        <w:rPr>
+          <w:rFonts w:ascii="Courier New" w:hAnsi="Courier New" w:cs="Courier New"/>
+          <w:color w:val="585260"/>
+        </w:rPr>
+        <w:t>layout</w:t>
+      </w:r>
+      <w:proofErr w:type="spellEnd"/>
+      <w:r>
+        <w:rPr>
+          <w:rFonts w:ascii="Courier New" w:hAnsi="Courier New" w:cs="Courier New"/>
+          <w:color w:val="585260"/>
+        </w:rPr>
+        <w:t xml:space="preserve"> = </w:t>
       </w:r>
       <w:proofErr w:type="spellStart"/>
       <w:r>
@@ -30483,7 +30622,23 @@
           <w:color w:val="585260"/>
         </w:rPr>
         <w:br/>
-        <w:t xml:space="preserve">        layout = </w:t>
+        <w:t xml:space="preserve">        </w:t>
+      </w:r>
+      <w:proofErr w:type="spellStart"/>
+      <w:r>
+        <w:rPr>
+          <w:rFonts w:ascii="Courier New" w:hAnsi="Courier New" w:cs="Courier New"/>
+          <w:color w:val="585260"/>
+        </w:rPr>
+        <w:t>layout</w:t>
+      </w:r>
+      <w:proofErr w:type="spellEnd"/>
+      <w:r>
+        <w:rPr>
+          <w:rFonts w:ascii="Courier New" w:hAnsi="Courier New" w:cs="Courier New"/>
+          <w:color w:val="585260"/>
+        </w:rPr>
+        <w:t xml:space="preserve"> = </w:t>
       </w:r>
       <w:proofErr w:type="spellStart"/>
       <w:r>
@@ -32764,7 +32919,23 @@
           <w:color w:val="585260"/>
         </w:rPr>
         <w:br/>
-        <w:t xml:space="preserve">        layout = </w:t>
+        <w:t xml:space="preserve">        </w:t>
+      </w:r>
+      <w:proofErr w:type="spellStart"/>
+      <w:r>
+        <w:rPr>
+          <w:rFonts w:ascii="Courier New" w:hAnsi="Courier New" w:cs="Courier New"/>
+          <w:color w:val="585260"/>
+        </w:rPr>
+        <w:t>layout</w:t>
+      </w:r>
+      <w:proofErr w:type="spellEnd"/>
+      <w:r>
+        <w:rPr>
+          <w:rFonts w:ascii="Courier New" w:hAnsi="Courier New" w:cs="Courier New"/>
+          <w:color w:val="585260"/>
+        </w:rPr>
+        <w:t xml:space="preserve"> = </w:t>
       </w:r>
       <w:proofErr w:type="spellStart"/>
       <w:r>
@@ -34588,7 +34759,23 @@
           <w:color w:val="585260"/>
         </w:rPr>
         <w:br/>
-        <w:t xml:space="preserve">        layout = </w:t>
+        <w:t xml:space="preserve">        </w:t>
+      </w:r>
+      <w:proofErr w:type="spellStart"/>
+      <w:r>
+        <w:rPr>
+          <w:rFonts w:ascii="Courier New" w:hAnsi="Courier New" w:cs="Courier New"/>
+          <w:color w:val="585260"/>
+        </w:rPr>
+        <w:t>layout</w:t>
+      </w:r>
+      <w:proofErr w:type="spellEnd"/>
+      <w:r>
+        <w:rPr>
+          <w:rFonts w:ascii="Courier New" w:hAnsi="Courier New" w:cs="Courier New"/>
+          <w:color w:val="585260"/>
+        </w:rPr>
+        <w:t xml:space="preserve"> = </w:t>
       </w:r>
       <w:proofErr w:type="spellStart"/>
       <w:r>
@@ -37332,7 +37519,23 @@
           <w:color w:val="585260"/>
         </w:rPr>
         <w:br/>
-        <w:t xml:space="preserve">        layout = </w:t>
+        <w:t xml:space="preserve">        </w:t>
+      </w:r>
+      <w:proofErr w:type="spellStart"/>
+      <w:r>
+        <w:rPr>
+          <w:rFonts w:ascii="Courier New" w:hAnsi="Courier New" w:cs="Courier New"/>
+          <w:color w:val="585260"/>
+        </w:rPr>
+        <w:t>layout</w:t>
+      </w:r>
+      <w:proofErr w:type="spellEnd"/>
+      <w:r>
+        <w:rPr>
+          <w:rFonts w:ascii="Courier New" w:hAnsi="Courier New" w:cs="Courier New"/>
+          <w:color w:val="585260"/>
+        </w:rPr>
+        <w:t xml:space="preserve"> = </w:t>
       </w:r>
       <w:proofErr w:type="spellStart"/>
       <w:r>
@@ -40597,7 +40800,23 @@
           <w:color w:val="585260"/>
         </w:rPr>
         <w:br/>
-        <w:t xml:space="preserve">        layout = </w:t>
+        <w:t xml:space="preserve">        </w:t>
+      </w:r>
+      <w:proofErr w:type="spellStart"/>
+      <w:r>
+        <w:rPr>
+          <w:rFonts w:ascii="Courier New" w:hAnsi="Courier New" w:cs="Courier New"/>
+          <w:color w:val="585260"/>
+        </w:rPr>
+        <w:t>layout</w:t>
+      </w:r>
+      <w:proofErr w:type="spellEnd"/>
+      <w:r>
+        <w:rPr>
+          <w:rFonts w:ascii="Courier New" w:hAnsi="Courier New" w:cs="Courier New"/>
+          <w:color w:val="585260"/>
+        </w:rPr>
+        <w:t xml:space="preserve"> = </w:t>
       </w:r>
       <w:proofErr w:type="spellStart"/>
       <w:r>
@@ -43373,7 +43592,22 @@
           <w:color w:val="585260"/>
         </w:rPr>
         <w:br/>
-        <w:t xml:space="preserve">path = </w:t>
+      </w:r>
+      <w:proofErr w:type="spellStart"/>
+      <w:r>
+        <w:rPr>
+          <w:rFonts w:ascii="Courier New" w:hAnsi="Courier New" w:cs="Courier New"/>
+          <w:color w:val="585260"/>
+        </w:rPr>
+        <w:t>path</w:t>
+      </w:r>
+      <w:proofErr w:type="spellEnd"/>
+      <w:r>
+        <w:rPr>
+          <w:rFonts w:ascii="Courier New" w:hAnsi="Courier New" w:cs="Courier New"/>
+          <w:color w:val="585260"/>
+        </w:rPr>
+        <w:t xml:space="preserve"> = </w:t>
       </w:r>
       <w:proofErr w:type="spellStart"/>
       <w:r>
@@ -46064,6 +46298,7 @@
         </w:rPr>
         <w:br/>
       </w:r>
+      <w:proofErr w:type="spellStart"/>
       <w:r>
         <w:rPr>
           <w:rFonts w:ascii="Courier New" w:hAnsi="Courier New" w:cs="Courier New"/>
@@ -46071,6 +46306,7 @@
         </w:rPr>
         <w:t>class</w:t>
       </w:r>
+      <w:proofErr w:type="spellEnd"/>
       <w:r>
         <w:rPr>
           <w:rFonts w:ascii="Courier New" w:hAnsi="Courier New" w:cs="Courier New"/>
@@ -52576,7 +52812,23 @@
           <w:color w:val="585260"/>
         </w:rPr>
         <w:br/>
-        <w:t xml:space="preserve">        layout = </w:t>
+        <w:t xml:space="preserve">        </w:t>
+      </w:r>
+      <w:proofErr w:type="spellStart"/>
+      <w:r>
+        <w:rPr>
+          <w:rFonts w:ascii="Courier New" w:hAnsi="Courier New" w:cs="Courier New"/>
+          <w:color w:val="585260"/>
+        </w:rPr>
+        <w:t>layout</w:t>
+      </w:r>
+      <w:proofErr w:type="spellEnd"/>
+      <w:r>
+        <w:rPr>
+          <w:rFonts w:ascii="Courier New" w:hAnsi="Courier New" w:cs="Courier New"/>
+          <w:color w:val="585260"/>
+        </w:rPr>
+        <w:t xml:space="preserve"> = </w:t>
       </w:r>
       <w:proofErr w:type="spellStart"/>
       <w:r>
@@ -53846,7 +54098,23 @@
           <w:color w:val="585260"/>
         </w:rPr>
         <w:br/>
-        <w:t xml:space="preserve">        button = </w:t>
+        <w:t xml:space="preserve">        </w:t>
+      </w:r>
+      <w:proofErr w:type="spellStart"/>
+      <w:r>
+        <w:rPr>
+          <w:rFonts w:ascii="Courier New" w:hAnsi="Courier New" w:cs="Courier New"/>
+          <w:color w:val="585260"/>
+        </w:rPr>
+        <w:t>button</w:t>
+      </w:r>
+      <w:proofErr w:type="spellEnd"/>
+      <w:r>
+        <w:rPr>
+          <w:rFonts w:ascii="Courier New" w:hAnsi="Courier New" w:cs="Courier New"/>
+          <w:color w:val="585260"/>
+        </w:rPr>
+        <w:t xml:space="preserve"> = </w:t>
       </w:r>
       <w:proofErr w:type="spellStart"/>
       <w:r>
@@ -55140,23 +55408,7 @@
           <w:sz w:val="24"/>
           <w:szCs w:val="24"/>
         </w:rPr>
-        <w:t xml:space="preserve">There are lot of scientific libraries available for python. We can have to select the </w:t>
-      </w:r>
-      <w:r>
-        <w:rPr>
-          <w:rFonts w:ascii="Segoe UI" w:hAnsi="Segoe UI" w:cs="Segoe UI"/>
-          <w:sz w:val="24"/>
-          <w:szCs w:val="24"/>
-        </w:rPr>
-        <w:t>libraries</w:t>
-      </w:r>
-      <w:r>
-        <w:rPr>
-          <w:rFonts w:ascii="Segoe UI" w:hAnsi="Segoe UI" w:cs="Segoe UI"/>
-          <w:sz w:val="24"/>
-          <w:szCs w:val="24"/>
-        </w:rPr>
-        <w:t xml:space="preserve"> which are need based on the project. </w:t>
+        <w:t xml:space="preserve">There are lot of scientific libraries available for python. We can have to select the libraries which are need based on the project. </w:t>
       </w:r>
       <w:proofErr w:type="spellStart"/>
       <w:r>
@@ -55190,15 +55442,7 @@
           <w:sz w:val="24"/>
           <w:szCs w:val="24"/>
         </w:rPr>
-        <w:t>libraries</w:t>
-      </w:r>
-      <w:r>
-        <w:rPr>
-          <w:rFonts w:ascii="Segoe UI" w:hAnsi="Segoe UI" w:cs="Segoe UI"/>
-          <w:sz w:val="24"/>
-          <w:szCs w:val="24"/>
-        </w:rPr>
-        <w:t xml:space="preserve"> that </w:t>
+        <w:t xml:space="preserve">libraries that </w:t>
       </w:r>
       <w:r>
         <w:rPr>
@@ -55324,23 +55568,7 @@
           <w:sz w:val="24"/>
           <w:szCs w:val="24"/>
         </w:rPr>
-        <w:t xml:space="preserve">NumPy is one of the most used library for scientific computing in Python. NumPy provides support for multi-dimensional arrays, matrix to do complex mathematical functions. NumPy has support for multi-dimensional array, </w:t>
-      </w:r>
-      <w:r>
-        <w:rPr>
-          <w:rFonts w:ascii="Segoe UI" w:hAnsi="Segoe UI" w:cs="Segoe UI"/>
-          <w:sz w:val="24"/>
-          <w:szCs w:val="24"/>
-        </w:rPr>
-        <w:t>broadcasting</w:t>
-      </w:r>
-      <w:r>
-        <w:rPr>
-          <w:rFonts w:ascii="Segoe UI" w:hAnsi="Segoe UI" w:cs="Segoe UI"/>
-          <w:sz w:val="24"/>
-          <w:szCs w:val="24"/>
-        </w:rPr>
-        <w:t>, vectorization and universal Functions that help to do fast and versatile computations.</w:t>
+        <w:t>NumPy is one of the most used library for scientific computing in Python. NumPy provides support for multi-dimensional arrays, matrix to do complex mathematical functions. NumPy has support for multi-dimensional array, broadcasting, vectorization and universal Functions that help to do fast and versatile computations.</w:t>
       </w:r>
     </w:p>
     <w:p>
@@ -55597,39 +55825,7 @@
           <w:sz w:val="24"/>
           <w:szCs w:val="24"/>
         </w:rPr>
-        <w:t xml:space="preserve">np is nothing but a </w:t>
-      </w:r>
-      <w:r>
-        <w:rPr>
-          <w:rFonts w:ascii="Segoe UI" w:hAnsi="Segoe UI" w:cs="Segoe UI"/>
-          <w:sz w:val="24"/>
-          <w:szCs w:val="24"/>
-        </w:rPr>
-        <w:t>shortened</w:t>
-      </w:r>
-      <w:r>
-        <w:rPr>
-          <w:rFonts w:ascii="Segoe UI" w:hAnsi="Segoe UI" w:cs="Segoe UI"/>
-          <w:sz w:val="24"/>
-          <w:szCs w:val="24"/>
-        </w:rPr>
-        <w:t xml:space="preserve"> name for easy use and </w:t>
-      </w:r>
-      <w:r>
-        <w:rPr>
-          <w:rFonts w:ascii="Segoe UI" w:hAnsi="Segoe UI" w:cs="Segoe UI"/>
-          <w:sz w:val="24"/>
-          <w:szCs w:val="24"/>
-        </w:rPr>
-        <w:t>readability</w:t>
-      </w:r>
-      <w:r>
-        <w:rPr>
-          <w:rFonts w:ascii="Segoe UI" w:hAnsi="Segoe UI" w:cs="Segoe UI"/>
-          <w:sz w:val="24"/>
-          <w:szCs w:val="24"/>
-        </w:rPr>
-        <w:t>. np is the commonly used convention by developers.</w:t>
+        <w:t>np is nothing but a shortened name for easy use and readability. np is the commonly used convention by developers.</w:t>
       </w:r>
     </w:p>
     <w:p>
@@ -55717,7 +55913,7 @@
           <w:szCs w:val="23"/>
           <w:shd w:val="clear" w:color="auto" w:fill="FFFFFF"/>
         </w:rPr>
-        <w:t xml:space="preserve">ython list can contain different data types </w:t>
+        <w:t xml:space="preserve">ython list can contain different data types in a single list but in NumPy all the elements in an array should be of same data type. NumPy arrays </w:t>
       </w:r>
       <w:r>
         <w:rPr>
@@ -55727,7 +55923,7 @@
           <w:szCs w:val="23"/>
           <w:shd w:val="clear" w:color="auto" w:fill="FFFFFF"/>
         </w:rPr>
-        <w:t xml:space="preserve">in a </w:t>
+        <w:t>can be operate</w:t>
       </w:r>
       <w:r>
         <w:rPr>
@@ -55737,7 +55933,7 @@
           <w:szCs w:val="23"/>
           <w:shd w:val="clear" w:color="auto" w:fill="FFFFFF"/>
         </w:rPr>
-        <w:t>single list</w:t>
+        <w:t xml:space="preserve"> faster and </w:t>
       </w:r>
       <w:r>
         <w:rPr>
@@ -55747,7 +55943,7 @@
           <w:szCs w:val="23"/>
           <w:shd w:val="clear" w:color="auto" w:fill="FFFFFF"/>
         </w:rPr>
-        <w:t xml:space="preserve"> but in NumPy</w:t>
+        <w:t xml:space="preserve">manage </w:t>
       </w:r>
       <w:r>
         <w:rPr>
@@ -55757,7 +55953,7 @@
           <w:szCs w:val="23"/>
           <w:shd w:val="clear" w:color="auto" w:fill="FFFFFF"/>
         </w:rPr>
-        <w:t xml:space="preserve"> </w:t>
+        <w:t xml:space="preserve">memory </w:t>
       </w:r>
       <w:r>
         <w:rPr>
@@ -55767,7 +55963,7 @@
           <w:szCs w:val="23"/>
           <w:shd w:val="clear" w:color="auto" w:fill="FFFFFF"/>
         </w:rPr>
-        <w:t>all</w:t>
+        <w:t xml:space="preserve">in more </w:t>
       </w:r>
       <w:r>
         <w:rPr>
@@ -55777,7 +55973,7 @@
           <w:szCs w:val="23"/>
           <w:shd w:val="clear" w:color="auto" w:fill="FFFFFF"/>
         </w:rPr>
-        <w:t xml:space="preserve"> the elements in a</w:t>
+        <w:t>efficient</w:t>
       </w:r>
       <w:r>
         <w:rPr>
@@ -55787,7 +55983,7 @@
           <w:szCs w:val="23"/>
           <w:shd w:val="clear" w:color="auto" w:fill="FFFFFF"/>
         </w:rPr>
-        <w:t xml:space="preserve">n </w:t>
+        <w:t xml:space="preserve"> way</w:t>
       </w:r>
       <w:r>
         <w:rPr>
@@ -55797,7 +55993,7 @@
           <w:szCs w:val="23"/>
           <w:shd w:val="clear" w:color="auto" w:fill="FFFFFF"/>
         </w:rPr>
-        <w:t xml:space="preserve">array should be </w:t>
+        <w:t xml:space="preserve"> than Python lists</w:t>
       </w:r>
       <w:r>
         <w:rPr>
@@ -55807,9 +56003,11 @@
           <w:szCs w:val="23"/>
           <w:shd w:val="clear" w:color="auto" w:fill="FFFFFF"/>
         </w:rPr>
-        <w:t xml:space="preserve">of same data type. </w:t>
-      </w:r>
-      <w:r>
+        <w:t>.</w:t>
+      </w:r>
+    </w:p>
+    <w:p>
+      <w:pPr>
         <w:rPr>
           <w:rFonts w:ascii="Open Sans" w:hAnsi="Open Sans" w:cs="Open Sans"/>
           <w:color w:val="333333"/>
@@ -55817,8 +56015,7 @@
           <w:szCs w:val="23"/>
           <w:shd w:val="clear" w:color="auto" w:fill="FFFFFF"/>
         </w:rPr>
-        <w:t xml:space="preserve">NumPy arrays </w:t>
-      </w:r>
+      </w:pPr>
       <w:r>
         <w:rPr>
           <w:rFonts w:ascii="Open Sans" w:hAnsi="Open Sans" w:cs="Open Sans"/>
@@ -55827,108 +56024,58 @@
           <w:szCs w:val="23"/>
           <w:shd w:val="clear" w:color="auto" w:fill="FFFFFF"/>
         </w:rPr>
-        <w:t>can be operate</w:t>
-      </w:r>
-      <w:r>
-        <w:rPr>
-          <w:rFonts w:ascii="Open Sans" w:hAnsi="Open Sans" w:cs="Open Sans"/>
-          <w:color w:val="333333"/>
-          <w:sz w:val="23"/>
-          <w:szCs w:val="23"/>
-          <w:shd w:val="clear" w:color="auto" w:fill="FFFFFF"/>
-        </w:rPr>
-        <w:t xml:space="preserve"> faster and </w:t>
-      </w:r>
-      <w:r>
-        <w:rPr>
-          <w:rFonts w:ascii="Open Sans" w:hAnsi="Open Sans" w:cs="Open Sans"/>
-          <w:color w:val="333333"/>
-          <w:sz w:val="23"/>
-          <w:szCs w:val="23"/>
-          <w:shd w:val="clear" w:color="auto" w:fill="FFFFFF"/>
-        </w:rPr>
-        <w:t xml:space="preserve">manage </w:t>
-      </w:r>
-      <w:r>
-        <w:rPr>
-          <w:rFonts w:ascii="Open Sans" w:hAnsi="Open Sans" w:cs="Open Sans"/>
-          <w:color w:val="333333"/>
-          <w:sz w:val="23"/>
-          <w:szCs w:val="23"/>
-          <w:shd w:val="clear" w:color="auto" w:fill="FFFFFF"/>
-        </w:rPr>
-        <w:t xml:space="preserve">memory </w:t>
-      </w:r>
-      <w:r>
-        <w:rPr>
-          <w:rFonts w:ascii="Open Sans" w:hAnsi="Open Sans" w:cs="Open Sans"/>
-          <w:color w:val="333333"/>
-          <w:sz w:val="23"/>
-          <w:szCs w:val="23"/>
-          <w:shd w:val="clear" w:color="auto" w:fill="FFFFFF"/>
-        </w:rPr>
-        <w:t xml:space="preserve">in more </w:t>
-      </w:r>
-      <w:r>
-        <w:rPr>
-          <w:rFonts w:ascii="Open Sans" w:hAnsi="Open Sans" w:cs="Open Sans"/>
-          <w:color w:val="333333"/>
-          <w:sz w:val="23"/>
-          <w:szCs w:val="23"/>
-          <w:shd w:val="clear" w:color="auto" w:fill="FFFFFF"/>
-        </w:rPr>
-        <w:t>efficient</w:t>
-      </w:r>
-      <w:r>
-        <w:rPr>
-          <w:rFonts w:ascii="Open Sans" w:hAnsi="Open Sans" w:cs="Open Sans"/>
-          <w:color w:val="333333"/>
-          <w:sz w:val="23"/>
-          <w:szCs w:val="23"/>
-          <w:shd w:val="clear" w:color="auto" w:fill="FFFFFF"/>
-        </w:rPr>
-        <w:t xml:space="preserve"> way</w:t>
-      </w:r>
-      <w:r>
-        <w:rPr>
-          <w:rFonts w:ascii="Open Sans" w:hAnsi="Open Sans" w:cs="Open Sans"/>
-          <w:color w:val="333333"/>
-          <w:sz w:val="23"/>
-          <w:szCs w:val="23"/>
-          <w:shd w:val="clear" w:color="auto" w:fill="FFFFFF"/>
-        </w:rPr>
-        <w:t xml:space="preserve"> than Python lists</w:t>
-      </w:r>
-      <w:r>
-        <w:rPr>
-          <w:rFonts w:ascii="Open Sans" w:hAnsi="Open Sans" w:cs="Open Sans"/>
-          <w:color w:val="333333"/>
-          <w:sz w:val="23"/>
-          <w:szCs w:val="23"/>
-          <w:shd w:val="clear" w:color="auto" w:fill="FFFFFF"/>
-        </w:rPr>
-        <w:t>.</w:t>
+        <w:t>Lets see how to create n-d arrays using NumPy.</w:t>
       </w:r>
     </w:p>
     <w:p>
       <w:pPr>
-        <w:rPr>
-          <w:rFonts w:ascii="Open Sans" w:hAnsi="Open Sans" w:cs="Open Sans"/>
-          <w:color w:val="333333"/>
-          <w:sz w:val="23"/>
-          <w:szCs w:val="23"/>
-          <w:shd w:val="clear" w:color="auto" w:fill="FFFFFF"/>
-        </w:rPr>
-      </w:pPr>
-      <w:r>
-        <w:rPr>
-          <w:rFonts w:ascii="Open Sans" w:hAnsi="Open Sans" w:cs="Open Sans"/>
-          <w:color w:val="333333"/>
-          <w:sz w:val="23"/>
-          <w:szCs w:val="23"/>
-          <w:shd w:val="clear" w:color="auto" w:fill="FFFFFF"/>
-        </w:rPr>
-        <w:t>Lets see how to create n-d arrays using NumPy.</w:t>
+        <w:shd w:val="clear" w:color="auto" w:fill="EFECF4"/>
+        <w:rPr>
+          <w:rFonts w:ascii="Courier New" w:hAnsi="Courier New" w:cs="Courier New"/>
+          <w:color w:val="655F6D"/>
+        </w:rPr>
+      </w:pPr>
+      <w:r>
+        <w:rPr>
+          <w:rFonts w:ascii="Courier New" w:hAnsi="Courier New" w:cs="Courier New"/>
+          <w:color w:val="585260"/>
+        </w:rPr>
+        <w:br/>
+      </w:r>
+      <w:r>
+        <w:rPr>
+          <w:rFonts w:ascii="Courier New" w:hAnsi="Courier New" w:cs="Courier New"/>
+          <w:color w:val="955AE7"/>
+        </w:rPr>
+        <w:t>import</w:t>
+      </w:r>
+      <w:r>
+        <w:rPr>
+          <w:rFonts w:ascii="Courier New" w:hAnsi="Courier New" w:cs="Courier New"/>
+          <w:color w:val="585260"/>
+        </w:rPr>
+        <w:t xml:space="preserve"> numpy </w:t>
+      </w:r>
+      <w:r>
+        <w:rPr>
+          <w:rFonts w:ascii="Courier New" w:hAnsi="Courier New" w:cs="Courier New"/>
+          <w:color w:val="955AE7"/>
+        </w:rPr>
+        <w:t>as</w:t>
+      </w:r>
+      <w:r>
+        <w:rPr>
+          <w:rFonts w:ascii="Courier New" w:hAnsi="Courier New" w:cs="Courier New"/>
+          <w:color w:val="585260"/>
+        </w:rPr>
+        <w:t xml:space="preserve"> np</w:t>
+      </w:r>
+      <w:r>
+        <w:rPr>
+          <w:rFonts w:ascii="Courier New" w:hAnsi="Courier New" w:cs="Courier New"/>
+          <w:color w:val="585260"/>
+        </w:rPr>
+        <w:br/>
       </w:r>
     </w:p>
     <w:p>
@@ -55942,48 +56089,6 @@
       <w:r>
         <w:rPr>
           <w:rFonts w:ascii="Courier New" w:hAnsi="Courier New" w:cs="Courier New"/>
-          <w:color w:val="585260"/>
-        </w:rPr>
-        <w:br/>
-      </w:r>
-      <w:r>
-        <w:rPr>
-          <w:rFonts w:ascii="Courier New" w:hAnsi="Courier New" w:cs="Courier New"/>
-          <w:color w:val="955AE7"/>
-        </w:rPr>
-        <w:t>import</w:t>
-      </w:r>
-      <w:r>
-        <w:rPr>
-          <w:rFonts w:ascii="Courier New" w:hAnsi="Courier New" w:cs="Courier New"/>
-          <w:color w:val="585260"/>
-        </w:rPr>
-        <w:t xml:space="preserve"> numpy </w:t>
-      </w:r>
-      <w:r>
-        <w:rPr>
-          <w:rFonts w:ascii="Courier New" w:hAnsi="Courier New" w:cs="Courier New"/>
-          <w:color w:val="955AE7"/>
-        </w:rPr>
-        <w:t>as</w:t>
-      </w:r>
-      <w:r>
-        <w:rPr>
-          <w:rFonts w:ascii="Courier New" w:hAnsi="Courier New" w:cs="Courier New"/>
-          <w:color w:val="585260"/>
-        </w:rPr>
-        <w:t xml:space="preserve"> np</w:t>
-      </w:r>
-      <w:r>
-        <w:rPr>
-          <w:rFonts w:ascii="Courier New" w:hAnsi="Courier New" w:cs="Courier New"/>
-          <w:color w:val="585260"/>
-        </w:rPr>
-        <w:br/>
-      </w:r>
-      <w:r>
-        <w:rPr>
-          <w:rFonts w:ascii="Courier New" w:hAnsi="Courier New" w:cs="Courier New"/>
           <w:color w:val="655F6D"/>
         </w:rPr>
         <w:t>#One dimensional array</w:t>
@@ -56616,6 +56721,13 @@
           <w:color w:val="585260"/>
         </w:rPr>
         <w:br/>
+      </w:r>
+      <w:r>
+        <w:rPr>
+          <w:rFonts w:ascii="Courier New" w:hAnsi="Courier New" w:cs="Courier New"/>
+          <w:color w:val="585260"/>
+        </w:rPr>
+        <w:lastRenderedPageBreak/>
         <w:t xml:space="preserve">a = </w:t>
       </w:r>
       <w:proofErr w:type="spellStart"/>
@@ -56668,13 +56780,6 @@
           <w:color w:val="585260"/>
         </w:rPr>
         <w:br/>
-      </w:r>
-      <w:r>
-        <w:rPr>
-          <w:rFonts w:ascii="Courier New" w:hAnsi="Courier New" w:cs="Courier New"/>
-          <w:color w:val="585260"/>
-        </w:rPr>
-        <w:lastRenderedPageBreak/>
         <w:t>print(</w:t>
       </w:r>
       <w:r>
@@ -57042,10 +57147,1102 @@
           <w:szCs w:val="24"/>
         </w:rPr>
       </w:pPr>
+      <w:r>
+        <w:rPr>
+          <w:rFonts w:ascii="Segoe UI" w:hAnsi="Segoe UI" w:cs="Segoe UI"/>
+          <w:sz w:val="24"/>
+          <w:szCs w:val="24"/>
+        </w:rPr>
+        <w:t>You can delete items from array using delete function with array of index.</w:t>
+      </w:r>
     </w:p>
     <w:p>
       <w:pPr>
+        <w:rPr>
+          <w:rFonts w:ascii="Segoe UI" w:hAnsi="Segoe UI" w:cs="Segoe UI"/>
+          <w:sz w:val="24"/>
+          <w:szCs w:val="24"/>
+        </w:rPr>
+      </w:pPr>
+    </w:p>
+    <w:p>
+      <w:pPr>
+        <w:shd w:val="clear" w:color="auto" w:fill="EFECF4"/>
+        <w:rPr>
+          <w:rFonts w:ascii="Courier New" w:hAnsi="Courier New" w:cs="Courier New"/>
+          <w:color w:val="955AE7"/>
+        </w:rPr>
+      </w:pPr>
+    </w:p>
+    <w:p>
+      <w:pPr>
+        <w:shd w:val="clear" w:color="auto" w:fill="EFECF4"/>
+        <w:rPr>
+          <w:rFonts w:ascii="Courier New" w:hAnsi="Courier New" w:cs="Courier New"/>
+          <w:color w:val="585260"/>
+        </w:rPr>
+      </w:pPr>
+      <w:r>
+        <w:rPr>
+          <w:rFonts w:ascii="Courier New" w:hAnsi="Courier New" w:cs="Courier New"/>
+          <w:color w:val="955AE7"/>
+        </w:rPr>
+        <w:t>import</w:t>
+      </w:r>
+      <w:r>
+        <w:rPr>
+          <w:rFonts w:ascii="Courier New" w:hAnsi="Courier New" w:cs="Courier New"/>
+          <w:color w:val="585260"/>
+        </w:rPr>
+        <w:t xml:space="preserve"> numpy </w:t>
+      </w:r>
+      <w:r>
+        <w:rPr>
+          <w:rFonts w:ascii="Courier New" w:hAnsi="Courier New" w:cs="Courier New"/>
+          <w:color w:val="955AE7"/>
+        </w:rPr>
+        <w:t>as</w:t>
+      </w:r>
+      <w:r>
+        <w:rPr>
+          <w:rFonts w:ascii="Courier New" w:hAnsi="Courier New" w:cs="Courier New"/>
+          <w:color w:val="585260"/>
+        </w:rPr>
+        <w:t xml:space="preserve"> np</w:t>
+      </w:r>
+      <w:r>
+        <w:rPr>
+          <w:rFonts w:ascii="Courier New" w:hAnsi="Courier New" w:cs="Courier New"/>
+          <w:color w:val="585260"/>
+        </w:rPr>
+        <w:br/>
+      </w:r>
+      <w:r>
+        <w:rPr>
+          <w:rFonts w:ascii="Courier New" w:hAnsi="Courier New" w:cs="Courier New"/>
+          <w:color w:val="585260"/>
+        </w:rPr>
+        <w:br/>
+        <w:t xml:space="preserve">a = </w:t>
+      </w:r>
+      <w:proofErr w:type="spellStart"/>
+      <w:r>
+        <w:rPr>
+          <w:rFonts w:ascii="Courier New" w:hAnsi="Courier New" w:cs="Courier New"/>
+          <w:color w:val="585260"/>
+        </w:rPr>
+        <w:t>np.array</w:t>
+      </w:r>
+      <w:proofErr w:type="spellEnd"/>
+      <w:r>
+        <w:rPr>
+          <w:rFonts w:ascii="Courier New" w:hAnsi="Courier New" w:cs="Courier New"/>
+          <w:color w:val="585260"/>
+        </w:rPr>
+        <w:t>([</w:t>
+      </w:r>
+      <w:r>
+        <w:rPr>
+          <w:rFonts w:ascii="Courier New" w:hAnsi="Courier New" w:cs="Courier New"/>
+          <w:color w:val="AA573C"/>
+        </w:rPr>
+        <w:t>1</w:t>
+      </w:r>
+      <w:r>
+        <w:rPr>
+          <w:rFonts w:ascii="Courier New" w:hAnsi="Courier New" w:cs="Courier New"/>
+          <w:color w:val="585260"/>
+        </w:rPr>
+        <w:t xml:space="preserve">, </w:t>
+      </w:r>
+      <w:r>
+        <w:rPr>
+          <w:rFonts w:ascii="Courier New" w:hAnsi="Courier New" w:cs="Courier New"/>
+          <w:color w:val="AA573C"/>
+        </w:rPr>
+        <w:t>2</w:t>
+      </w:r>
+      <w:r>
+        <w:rPr>
+          <w:rFonts w:ascii="Courier New" w:hAnsi="Courier New" w:cs="Courier New"/>
+          <w:color w:val="585260"/>
+        </w:rPr>
+        <w:t xml:space="preserve">, </w:t>
+      </w:r>
+      <w:r>
+        <w:rPr>
+          <w:rFonts w:ascii="Courier New" w:hAnsi="Courier New" w:cs="Courier New"/>
+          <w:color w:val="AA573C"/>
+        </w:rPr>
+        <w:t>3</w:t>
+      </w:r>
+      <w:r>
+        <w:rPr>
+          <w:rFonts w:ascii="Courier New" w:hAnsi="Courier New" w:cs="Courier New"/>
+          <w:color w:val="585260"/>
+        </w:rPr>
+        <w:t xml:space="preserve">, </w:t>
+      </w:r>
+      <w:r>
+        <w:rPr>
+          <w:rFonts w:ascii="Courier New" w:hAnsi="Courier New" w:cs="Courier New"/>
+          <w:color w:val="AA573C"/>
+        </w:rPr>
+        <w:t>4</w:t>
+      </w:r>
+      <w:r>
+        <w:rPr>
+          <w:rFonts w:ascii="Courier New" w:hAnsi="Courier New" w:cs="Courier New"/>
+          <w:color w:val="585260"/>
+        </w:rPr>
+        <w:t xml:space="preserve">, </w:t>
+      </w:r>
+      <w:r>
+        <w:rPr>
+          <w:rFonts w:ascii="Courier New" w:hAnsi="Courier New" w:cs="Courier New"/>
+          <w:color w:val="AA573C"/>
+        </w:rPr>
+        <w:t>5</w:t>
+      </w:r>
+      <w:r>
+        <w:rPr>
+          <w:rFonts w:ascii="Courier New" w:hAnsi="Courier New" w:cs="Courier New"/>
+          <w:color w:val="585260"/>
+        </w:rPr>
+        <w:t xml:space="preserve">, </w:t>
+      </w:r>
+      <w:r>
+        <w:rPr>
+          <w:rFonts w:ascii="Courier New" w:hAnsi="Courier New" w:cs="Courier New"/>
+          <w:color w:val="AA573C"/>
+        </w:rPr>
+        <w:t>6</w:t>
+      </w:r>
+      <w:r>
+        <w:rPr>
+          <w:rFonts w:ascii="Courier New" w:hAnsi="Courier New" w:cs="Courier New"/>
+          <w:color w:val="585260"/>
+        </w:rPr>
+        <w:t xml:space="preserve">, </w:t>
+      </w:r>
+      <w:r>
+        <w:rPr>
+          <w:rFonts w:ascii="Courier New" w:hAnsi="Courier New" w:cs="Courier New"/>
+          <w:color w:val="AA573C"/>
+        </w:rPr>
+        <w:t>7</w:t>
+      </w:r>
+      <w:r>
+        <w:rPr>
+          <w:rFonts w:ascii="Courier New" w:hAnsi="Courier New" w:cs="Courier New"/>
+          <w:color w:val="585260"/>
+        </w:rPr>
+        <w:t xml:space="preserve">, </w:t>
+      </w:r>
+      <w:r>
+        <w:rPr>
+          <w:rFonts w:ascii="Courier New" w:hAnsi="Courier New" w:cs="Courier New"/>
+          <w:color w:val="AA573C"/>
+        </w:rPr>
+        <w:t>8</w:t>
+      </w:r>
+      <w:r>
+        <w:rPr>
+          <w:rFonts w:ascii="Courier New" w:hAnsi="Courier New" w:cs="Courier New"/>
+          <w:color w:val="585260"/>
+        </w:rPr>
+        <w:t xml:space="preserve">, </w:t>
+      </w:r>
+      <w:r>
+        <w:rPr>
+          <w:rFonts w:ascii="Courier New" w:hAnsi="Courier New" w:cs="Courier New"/>
+          <w:color w:val="AA573C"/>
+        </w:rPr>
+        <w:t>9</w:t>
+      </w:r>
+      <w:r>
+        <w:rPr>
+          <w:rFonts w:ascii="Courier New" w:hAnsi="Courier New" w:cs="Courier New"/>
+          <w:color w:val="585260"/>
+        </w:rPr>
+        <w:t xml:space="preserve">, </w:t>
+      </w:r>
+      <w:r>
+        <w:rPr>
+          <w:rFonts w:ascii="Courier New" w:hAnsi="Courier New" w:cs="Courier New"/>
+          <w:color w:val="AA573C"/>
+        </w:rPr>
+        <w:t>10</w:t>
+      </w:r>
+      <w:r>
+        <w:rPr>
+          <w:rFonts w:ascii="Courier New" w:hAnsi="Courier New" w:cs="Courier New"/>
+          <w:color w:val="585260"/>
+        </w:rPr>
+        <w:t>])</w:t>
+      </w:r>
+      <w:r>
+        <w:rPr>
+          <w:rFonts w:ascii="Courier New" w:hAnsi="Courier New" w:cs="Courier New"/>
+          <w:color w:val="585260"/>
+        </w:rPr>
+        <w:br/>
+        <w:t xml:space="preserve">b = </w:t>
+      </w:r>
+      <w:proofErr w:type="spellStart"/>
+      <w:r>
+        <w:rPr>
+          <w:rFonts w:ascii="Courier New" w:hAnsi="Courier New" w:cs="Courier New"/>
+          <w:color w:val="585260"/>
+        </w:rPr>
+        <w:t>np.delete</w:t>
+      </w:r>
+      <w:proofErr w:type="spellEnd"/>
+      <w:r>
+        <w:rPr>
+          <w:rFonts w:ascii="Courier New" w:hAnsi="Courier New" w:cs="Courier New"/>
+          <w:color w:val="585260"/>
+        </w:rPr>
+        <w:t>(a, [</w:t>
+      </w:r>
+      <w:r>
+        <w:rPr>
+          <w:rFonts w:ascii="Courier New" w:hAnsi="Courier New" w:cs="Courier New"/>
+          <w:color w:val="AA573C"/>
+        </w:rPr>
+        <w:t>4</w:t>
+      </w:r>
+      <w:r>
+        <w:rPr>
+          <w:rFonts w:ascii="Courier New" w:hAnsi="Courier New" w:cs="Courier New"/>
+          <w:color w:val="585260"/>
+        </w:rPr>
+        <w:t xml:space="preserve">, </w:t>
+      </w:r>
+      <w:r>
+        <w:rPr>
+          <w:rFonts w:ascii="Courier New" w:hAnsi="Courier New" w:cs="Courier New"/>
+          <w:color w:val="AA573C"/>
+        </w:rPr>
+        <w:t>6</w:t>
+      </w:r>
+      <w:r>
+        <w:rPr>
+          <w:rFonts w:ascii="Courier New" w:hAnsi="Courier New" w:cs="Courier New"/>
+          <w:color w:val="585260"/>
+        </w:rPr>
+        <w:t xml:space="preserve">]) </w:t>
+      </w:r>
+      <w:r>
+        <w:rPr>
+          <w:rFonts w:ascii="Courier New" w:hAnsi="Courier New" w:cs="Courier New"/>
+          <w:color w:val="655F6D"/>
+        </w:rPr>
+        <w:t># Delete item at index 4 and 6</w:t>
+      </w:r>
+      <w:r>
+        <w:rPr>
+          <w:rFonts w:ascii="Courier New" w:hAnsi="Courier New" w:cs="Courier New"/>
+          <w:color w:val="585260"/>
+        </w:rPr>
+        <w:br/>
+        <w:t>print(</w:t>
+      </w:r>
+      <w:r>
+        <w:rPr>
+          <w:rFonts w:ascii="Courier New" w:hAnsi="Courier New" w:cs="Courier New"/>
+          <w:color w:val="2A9292"/>
+        </w:rPr>
+        <w:t>'Deleted Array: '</w:t>
+      </w:r>
+      <w:r>
+        <w:rPr>
+          <w:rFonts w:ascii="Courier New" w:hAnsi="Courier New" w:cs="Courier New"/>
+          <w:color w:val="585260"/>
+        </w:rPr>
+        <w:t>, b)</w:t>
+      </w:r>
+    </w:p>
+    <w:p>
+      <w:pPr>
+        <w:shd w:val="clear" w:color="auto" w:fill="EFECF4"/>
+      </w:pPr>
+    </w:p>
+    <w:p/>
+    <w:p>
+      <w:pPr>
+        <w:rPr>
+          <w:rFonts w:ascii="Segoe UI" w:hAnsi="Segoe UI" w:cs="Segoe UI"/>
+          <w:sz w:val="24"/>
+          <w:szCs w:val="24"/>
+        </w:rPr>
+      </w:pPr>
+    </w:p>
+    <w:p>
+      <w:pPr>
+        <w:rPr>
+          <w:rFonts w:ascii="Segoe UI" w:hAnsi="Segoe UI" w:cs="Segoe UI"/>
+          <w:sz w:val="24"/>
+          <w:szCs w:val="24"/>
+        </w:rPr>
+      </w:pPr>
+      <w:r>
+        <w:rPr>
+          <w:rFonts w:ascii="Segoe UI" w:hAnsi="Segoe UI" w:cs="Segoe UI"/>
+          <w:b/>
+          <w:bCs/>
+          <w:sz w:val="24"/>
+          <w:szCs w:val="24"/>
+        </w:rPr>
+        <w:t>Output:</w:t>
+      </w:r>
+    </w:p>
+    <w:p>
+      <w:pPr>
         <w:pStyle w:val="Heading2"/>
+        <w:rPr>
+          <w:rFonts w:ascii="Segoe UI" w:eastAsiaTheme="minorHAnsi" w:hAnsi="Segoe UI" w:cs="Segoe UI"/>
+          <w:color w:val="auto"/>
+          <w:sz w:val="24"/>
+          <w:szCs w:val="24"/>
+        </w:rPr>
+      </w:pPr>
+      <w:r>
+        <w:rPr>
+          <w:rFonts w:ascii="Segoe UI" w:eastAsiaTheme="minorHAnsi" w:hAnsi="Segoe UI" w:cs="Segoe UI"/>
+          <w:color w:val="auto"/>
+          <w:sz w:val="24"/>
+          <w:szCs w:val="24"/>
+        </w:rPr>
+        <w:t>Deleted Array:  [ 1  2  3  4  6  8  9 10]</w:t>
+      </w:r>
+    </w:p>
+    <w:p/>
+    <w:p>
+      <w:pPr>
+        <w:rPr>
+          <w:rFonts w:ascii="Segoe UI" w:hAnsi="Segoe UI" w:cs="Segoe UI"/>
+          <w:b/>
+          <w:bCs/>
+          <w:sz w:val="24"/>
+          <w:szCs w:val="24"/>
+        </w:rPr>
+      </w:pPr>
+      <w:r>
+        <w:rPr>
+          <w:rFonts w:ascii="Segoe UI" w:hAnsi="Segoe UI" w:cs="Segoe UI"/>
+          <w:b/>
+          <w:bCs/>
+          <w:sz w:val="24"/>
+          <w:szCs w:val="24"/>
+        </w:rPr>
+        <w:t>Size and Shape:</w:t>
+      </w:r>
+    </w:p>
+    <w:p>
+      <w:pPr>
+        <w:rPr>
+          <w:rFonts w:ascii="Segoe UI" w:hAnsi="Segoe UI" w:cs="Segoe UI"/>
+          <w:sz w:val="24"/>
+          <w:szCs w:val="24"/>
+        </w:rPr>
+      </w:pPr>
+      <w:r>
+        <w:rPr>
+          <w:rFonts w:ascii="Segoe UI" w:hAnsi="Segoe UI" w:cs="Segoe UI"/>
+          <w:sz w:val="24"/>
+          <w:szCs w:val="24"/>
+        </w:rPr>
+        <w:t xml:space="preserve">To find the shape and size of array we can use the methods available in </w:t>
+      </w:r>
+      <w:proofErr w:type="spellStart"/>
+      <w:r>
+        <w:rPr>
+          <w:rFonts w:ascii="Segoe UI" w:hAnsi="Segoe UI" w:cs="Segoe UI"/>
+          <w:sz w:val="24"/>
+          <w:szCs w:val="24"/>
+        </w:rPr>
+        <w:t>n</w:t>
+      </w:r>
+      <w:r>
+        <w:rPr>
+          <w:rFonts w:ascii="Segoe UI" w:hAnsi="Segoe UI" w:cs="Segoe UI"/>
+          <w:sz w:val="24"/>
+          <w:szCs w:val="24"/>
+        </w:rPr>
+        <w:t>umPy</w:t>
+      </w:r>
+      <w:proofErr w:type="spellEnd"/>
+      <w:r>
+        <w:rPr>
+          <w:rFonts w:ascii="Segoe UI" w:hAnsi="Segoe UI" w:cs="Segoe UI"/>
+          <w:sz w:val="24"/>
+          <w:szCs w:val="24"/>
+        </w:rPr>
+        <w:t>.</w:t>
+      </w:r>
+    </w:p>
+    <w:p>
+      <w:pPr>
+        <w:rPr>
+          <w:rFonts w:ascii="Segoe UI" w:hAnsi="Segoe UI" w:cs="Segoe UI"/>
+          <w:sz w:val="24"/>
+          <w:szCs w:val="24"/>
+        </w:rPr>
+      </w:pPr>
+      <w:proofErr w:type="spellStart"/>
+      <w:r>
+        <w:rPr>
+          <w:rFonts w:ascii="Segoe UI" w:hAnsi="Segoe UI" w:cs="Segoe UI"/>
+          <w:sz w:val="24"/>
+          <w:szCs w:val="24"/>
+        </w:rPr>
+        <w:t>ndarray.size</w:t>
+      </w:r>
+      <w:proofErr w:type="spellEnd"/>
+      <w:r>
+        <w:rPr>
+          <w:rFonts w:ascii="Segoe UI" w:hAnsi="Segoe UI" w:cs="Segoe UI"/>
+          <w:sz w:val="24"/>
+          <w:szCs w:val="24"/>
+        </w:rPr>
+        <w:t xml:space="preserve"> </w:t>
+      </w:r>
+      <w:r>
+        <w:rPr>
+          <w:rFonts w:ascii="Segoe UI" w:hAnsi="Segoe UI" w:cs="Segoe UI"/>
+          <w:sz w:val="24"/>
+          <w:szCs w:val="24"/>
+        </w:rPr>
+        <w:t>r</w:t>
+      </w:r>
+      <w:r>
+        <w:rPr>
+          <w:rFonts w:ascii="Segoe UI" w:hAnsi="Segoe UI" w:cs="Segoe UI"/>
+          <w:sz w:val="24"/>
+          <w:szCs w:val="24"/>
+        </w:rPr>
+        <w:t>eturns the total number of elements in the array</w:t>
+      </w:r>
+      <w:r>
+        <w:rPr>
+          <w:rFonts w:ascii="Segoe UI" w:hAnsi="Segoe UI" w:cs="Segoe UI"/>
+          <w:sz w:val="24"/>
+          <w:szCs w:val="24"/>
+        </w:rPr>
+        <w:t>.</w:t>
+      </w:r>
+    </w:p>
+    <w:p>
+      <w:pPr>
+        <w:rPr>
+          <w:rFonts w:ascii="Segoe UI" w:hAnsi="Segoe UI" w:cs="Segoe UI"/>
+          <w:sz w:val="24"/>
+          <w:szCs w:val="24"/>
+        </w:rPr>
+      </w:pPr>
+      <w:proofErr w:type="spellStart"/>
+      <w:r>
+        <w:rPr>
+          <w:rFonts w:ascii="Segoe UI" w:hAnsi="Segoe UI" w:cs="Segoe UI"/>
+          <w:sz w:val="24"/>
+          <w:szCs w:val="24"/>
+        </w:rPr>
+        <w:t>ndarray.</w:t>
+      </w:r>
+      <w:r>
+        <w:rPr>
+          <w:rFonts w:ascii="Segoe UI" w:hAnsi="Segoe UI" w:cs="Segoe UI"/>
+          <w:sz w:val="24"/>
+          <w:szCs w:val="24"/>
+        </w:rPr>
+        <w:t>shape</w:t>
+      </w:r>
+      <w:proofErr w:type="spellEnd"/>
+      <w:r>
+        <w:rPr>
+          <w:rFonts w:ascii="Segoe UI" w:hAnsi="Segoe UI" w:cs="Segoe UI"/>
+          <w:sz w:val="24"/>
+          <w:szCs w:val="24"/>
+        </w:rPr>
+        <w:t xml:space="preserve"> </w:t>
+      </w:r>
+      <w:r>
+        <w:rPr>
+          <w:rFonts w:ascii="Segoe UI" w:hAnsi="Segoe UI" w:cs="Segoe UI"/>
+          <w:sz w:val="24"/>
+          <w:szCs w:val="24"/>
+        </w:rPr>
+        <w:t>returns the dimensions of the array as a tuple. Each element of the tuple represents the size of the array along that dimension.</w:t>
+      </w:r>
+    </w:p>
+    <w:p>
+      <w:pPr>
+        <w:rPr>
+          <w:rFonts w:ascii="Segoe UI" w:hAnsi="Segoe UI" w:cs="Segoe UI"/>
+          <w:sz w:val="24"/>
+          <w:szCs w:val="24"/>
+        </w:rPr>
+      </w:pPr>
+      <w:proofErr w:type="spellStart"/>
+      <w:r>
+        <w:rPr>
+          <w:rFonts w:ascii="Segoe UI" w:hAnsi="Segoe UI" w:cs="Segoe UI"/>
+          <w:sz w:val="24"/>
+          <w:szCs w:val="24"/>
+        </w:rPr>
+        <w:lastRenderedPageBreak/>
+        <w:t>ndarray.ndim</w:t>
+      </w:r>
+      <w:proofErr w:type="spellEnd"/>
+      <w:r>
+        <w:rPr>
+          <w:rFonts w:ascii="Segoe UI" w:hAnsi="Segoe UI" w:cs="Segoe UI"/>
+          <w:sz w:val="24"/>
+          <w:szCs w:val="24"/>
+        </w:rPr>
+        <w:t xml:space="preserve"> </w:t>
+      </w:r>
+      <w:r>
+        <w:rPr>
+          <w:rFonts w:ascii="Segoe UI" w:hAnsi="Segoe UI" w:cs="Segoe UI"/>
+          <w:sz w:val="24"/>
+          <w:szCs w:val="24"/>
+        </w:rPr>
+        <w:t>returns the number of dimensions (axes) of the array.</w:t>
+      </w:r>
+    </w:p>
+    <w:p>
+      <w:pPr>
+        <w:shd w:val="clear" w:color="auto" w:fill="EFECF4"/>
+      </w:pPr>
+      <w:r>
+        <w:rPr>
+          <w:rFonts w:ascii="Courier New" w:hAnsi="Courier New" w:cs="Courier New"/>
+          <w:color w:val="955AE7"/>
+        </w:rPr>
+        <w:t>import</w:t>
+      </w:r>
+      <w:r>
+        <w:rPr>
+          <w:rFonts w:ascii="Courier New" w:hAnsi="Courier New" w:cs="Courier New"/>
+          <w:color w:val="585260"/>
+        </w:rPr>
+        <w:t xml:space="preserve"> numpy </w:t>
+      </w:r>
+      <w:r>
+        <w:rPr>
+          <w:rFonts w:ascii="Courier New" w:hAnsi="Courier New" w:cs="Courier New"/>
+          <w:color w:val="955AE7"/>
+        </w:rPr>
+        <w:t>as</w:t>
+      </w:r>
+      <w:r>
+        <w:rPr>
+          <w:rFonts w:ascii="Courier New" w:hAnsi="Courier New" w:cs="Courier New"/>
+          <w:color w:val="585260"/>
+        </w:rPr>
+        <w:t xml:space="preserve"> np</w:t>
+      </w:r>
+      <w:r>
+        <w:rPr>
+          <w:rFonts w:ascii="Courier New" w:hAnsi="Courier New" w:cs="Courier New"/>
+          <w:color w:val="585260"/>
+        </w:rPr>
+        <w:br/>
+      </w:r>
+      <w:r>
+        <w:rPr>
+          <w:rFonts w:ascii="Courier New" w:hAnsi="Courier New" w:cs="Courier New"/>
+          <w:color w:val="585260"/>
+        </w:rPr>
+        <w:br/>
+        <w:t xml:space="preserve">a = </w:t>
+      </w:r>
+      <w:proofErr w:type="spellStart"/>
+      <w:r>
+        <w:rPr>
+          <w:rFonts w:ascii="Courier New" w:hAnsi="Courier New" w:cs="Courier New"/>
+          <w:color w:val="585260"/>
+        </w:rPr>
+        <w:t>np.array</w:t>
+      </w:r>
+      <w:proofErr w:type="spellEnd"/>
+      <w:r>
+        <w:rPr>
+          <w:rFonts w:ascii="Courier New" w:hAnsi="Courier New" w:cs="Courier New"/>
+          <w:color w:val="585260"/>
+        </w:rPr>
+        <w:t>([[</w:t>
+      </w:r>
+      <w:r>
+        <w:rPr>
+          <w:rFonts w:ascii="Courier New" w:hAnsi="Courier New" w:cs="Courier New"/>
+          <w:color w:val="AA573C"/>
+        </w:rPr>
+        <w:t>1</w:t>
+      </w:r>
+      <w:r>
+        <w:rPr>
+          <w:rFonts w:ascii="Courier New" w:hAnsi="Courier New" w:cs="Courier New"/>
+          <w:color w:val="585260"/>
+        </w:rPr>
+        <w:t xml:space="preserve">, </w:t>
+      </w:r>
+      <w:r>
+        <w:rPr>
+          <w:rFonts w:ascii="Courier New" w:hAnsi="Courier New" w:cs="Courier New"/>
+          <w:color w:val="AA573C"/>
+        </w:rPr>
+        <w:t>2</w:t>
+      </w:r>
+      <w:r>
+        <w:rPr>
+          <w:rFonts w:ascii="Courier New" w:hAnsi="Courier New" w:cs="Courier New"/>
+          <w:color w:val="585260"/>
+        </w:rPr>
+        <w:t xml:space="preserve">, </w:t>
+      </w:r>
+      <w:r>
+        <w:rPr>
+          <w:rFonts w:ascii="Courier New" w:hAnsi="Courier New" w:cs="Courier New"/>
+          <w:color w:val="AA573C"/>
+        </w:rPr>
+        <w:t>3</w:t>
+      </w:r>
+      <w:r>
+        <w:rPr>
+          <w:rFonts w:ascii="Courier New" w:hAnsi="Courier New" w:cs="Courier New"/>
+          <w:color w:val="585260"/>
+        </w:rPr>
+        <w:t>], [</w:t>
+      </w:r>
+      <w:r>
+        <w:rPr>
+          <w:rFonts w:ascii="Courier New" w:hAnsi="Courier New" w:cs="Courier New"/>
+          <w:color w:val="AA573C"/>
+        </w:rPr>
+        <w:t>4</w:t>
+      </w:r>
+      <w:r>
+        <w:rPr>
+          <w:rFonts w:ascii="Courier New" w:hAnsi="Courier New" w:cs="Courier New"/>
+          <w:color w:val="585260"/>
+        </w:rPr>
+        <w:t xml:space="preserve">, </w:t>
+      </w:r>
+      <w:r>
+        <w:rPr>
+          <w:rFonts w:ascii="Courier New" w:hAnsi="Courier New" w:cs="Courier New"/>
+          <w:color w:val="AA573C"/>
+        </w:rPr>
+        <w:t>5</w:t>
+      </w:r>
+      <w:r>
+        <w:rPr>
+          <w:rFonts w:ascii="Courier New" w:hAnsi="Courier New" w:cs="Courier New"/>
+          <w:color w:val="585260"/>
+        </w:rPr>
+        <w:t xml:space="preserve">, </w:t>
+      </w:r>
+      <w:r>
+        <w:rPr>
+          <w:rFonts w:ascii="Courier New" w:hAnsi="Courier New" w:cs="Courier New"/>
+          <w:color w:val="AA573C"/>
+        </w:rPr>
+        <w:t>6</w:t>
+      </w:r>
+      <w:r>
+        <w:rPr>
+          <w:rFonts w:ascii="Courier New" w:hAnsi="Courier New" w:cs="Courier New"/>
+          <w:color w:val="585260"/>
+        </w:rPr>
+        <w:t>]])</w:t>
+      </w:r>
+      <w:r>
+        <w:rPr>
+          <w:rFonts w:ascii="Courier New" w:hAnsi="Courier New" w:cs="Courier New"/>
+          <w:color w:val="585260"/>
+        </w:rPr>
+        <w:br/>
+        <w:t>print(</w:t>
+      </w:r>
+      <w:r>
+        <w:rPr>
+          <w:rFonts w:ascii="Courier New" w:hAnsi="Courier New" w:cs="Courier New"/>
+          <w:color w:val="2A9292"/>
+        </w:rPr>
+        <w:t>'Size of Array: '</w:t>
+      </w:r>
+      <w:r>
+        <w:rPr>
+          <w:rFonts w:ascii="Courier New" w:hAnsi="Courier New" w:cs="Courier New"/>
+          <w:color w:val="585260"/>
+        </w:rPr>
+        <w:t xml:space="preserve">, </w:t>
+      </w:r>
+      <w:proofErr w:type="spellStart"/>
+      <w:r>
+        <w:rPr>
+          <w:rFonts w:ascii="Courier New" w:hAnsi="Courier New" w:cs="Courier New"/>
+          <w:color w:val="585260"/>
+        </w:rPr>
+        <w:t>a.size</w:t>
+      </w:r>
+      <w:proofErr w:type="spellEnd"/>
+      <w:r>
+        <w:rPr>
+          <w:rFonts w:ascii="Courier New" w:hAnsi="Courier New" w:cs="Courier New"/>
+          <w:color w:val="585260"/>
+        </w:rPr>
+        <w:t>)</w:t>
+      </w:r>
+      <w:r>
+        <w:rPr>
+          <w:rFonts w:ascii="Courier New" w:hAnsi="Courier New" w:cs="Courier New"/>
+          <w:color w:val="585260"/>
+        </w:rPr>
+        <w:br/>
+        <w:t>print(</w:t>
+      </w:r>
+      <w:r>
+        <w:rPr>
+          <w:rFonts w:ascii="Courier New" w:hAnsi="Courier New" w:cs="Courier New"/>
+          <w:color w:val="2A9292"/>
+        </w:rPr>
+        <w:t>'Shape of Array: '</w:t>
+      </w:r>
+      <w:r>
+        <w:rPr>
+          <w:rFonts w:ascii="Courier New" w:hAnsi="Courier New" w:cs="Courier New"/>
+          <w:color w:val="585260"/>
+        </w:rPr>
+        <w:t xml:space="preserve">, </w:t>
+      </w:r>
+      <w:proofErr w:type="spellStart"/>
+      <w:r>
+        <w:rPr>
+          <w:rFonts w:ascii="Courier New" w:hAnsi="Courier New" w:cs="Courier New"/>
+          <w:color w:val="585260"/>
+        </w:rPr>
+        <w:t>a.shape</w:t>
+      </w:r>
+      <w:proofErr w:type="spellEnd"/>
+      <w:r>
+        <w:rPr>
+          <w:rFonts w:ascii="Courier New" w:hAnsi="Courier New" w:cs="Courier New"/>
+          <w:color w:val="585260"/>
+        </w:rPr>
+        <w:t>)</w:t>
+      </w:r>
+      <w:r>
+        <w:rPr>
+          <w:rFonts w:ascii="Courier New" w:hAnsi="Courier New" w:cs="Courier New"/>
+          <w:color w:val="585260"/>
+        </w:rPr>
+        <w:br/>
+        <w:t>print(</w:t>
+      </w:r>
+      <w:r>
+        <w:rPr>
+          <w:rFonts w:ascii="Courier New" w:hAnsi="Courier New" w:cs="Courier New"/>
+          <w:color w:val="2A9292"/>
+        </w:rPr>
+        <w:t>'Dimension of Array: '</w:t>
+      </w:r>
+      <w:r>
+        <w:rPr>
+          <w:rFonts w:ascii="Courier New" w:hAnsi="Courier New" w:cs="Courier New"/>
+          <w:color w:val="585260"/>
+        </w:rPr>
+        <w:t xml:space="preserve">, </w:t>
+      </w:r>
+      <w:proofErr w:type="spellStart"/>
+      <w:r>
+        <w:rPr>
+          <w:rFonts w:ascii="Courier New" w:hAnsi="Courier New" w:cs="Courier New"/>
+          <w:color w:val="585260"/>
+        </w:rPr>
+        <w:t>a.ndim</w:t>
+      </w:r>
+      <w:proofErr w:type="spellEnd"/>
+      <w:r>
+        <w:rPr>
+          <w:rFonts w:ascii="Courier New" w:hAnsi="Courier New" w:cs="Courier New"/>
+          <w:color w:val="585260"/>
+        </w:rPr>
+        <w:t>)</w:t>
+      </w:r>
+      <w:r>
+        <w:rPr>
+          <w:rFonts w:ascii="Courier New" w:hAnsi="Courier New" w:cs="Courier New"/>
+          <w:color w:val="585260"/>
+        </w:rPr>
+        <w:br/>
+      </w:r>
+      <w:r>
+        <w:rPr>
+          <w:rFonts w:ascii="Courier New" w:hAnsi="Courier New" w:cs="Courier New"/>
+          <w:color w:val="585260"/>
+        </w:rPr>
+        <w:br/>
+        <w:t xml:space="preserve">b = </w:t>
+      </w:r>
+      <w:proofErr w:type="spellStart"/>
+      <w:r>
+        <w:rPr>
+          <w:rFonts w:ascii="Courier New" w:hAnsi="Courier New" w:cs="Courier New"/>
+          <w:color w:val="585260"/>
+        </w:rPr>
+        <w:t>np.array</w:t>
+      </w:r>
+      <w:proofErr w:type="spellEnd"/>
+      <w:r>
+        <w:rPr>
+          <w:rFonts w:ascii="Courier New" w:hAnsi="Courier New" w:cs="Courier New"/>
+          <w:color w:val="585260"/>
+        </w:rPr>
+        <w:t>([[[</w:t>
+      </w:r>
+      <w:r>
+        <w:rPr>
+          <w:rFonts w:ascii="Courier New" w:hAnsi="Courier New" w:cs="Courier New"/>
+          <w:color w:val="AA573C"/>
+        </w:rPr>
+        <w:t>1</w:t>
+      </w:r>
+      <w:r>
+        <w:rPr>
+          <w:rFonts w:ascii="Courier New" w:hAnsi="Courier New" w:cs="Courier New"/>
+          <w:color w:val="585260"/>
+        </w:rPr>
+        <w:t xml:space="preserve">, </w:t>
+      </w:r>
+      <w:r>
+        <w:rPr>
+          <w:rFonts w:ascii="Courier New" w:hAnsi="Courier New" w:cs="Courier New"/>
+          <w:color w:val="AA573C"/>
+        </w:rPr>
+        <w:t>2</w:t>
+      </w:r>
+      <w:r>
+        <w:rPr>
+          <w:rFonts w:ascii="Courier New" w:hAnsi="Courier New" w:cs="Courier New"/>
+          <w:color w:val="585260"/>
+        </w:rPr>
+        <w:t>], [</w:t>
+      </w:r>
+      <w:r>
+        <w:rPr>
+          <w:rFonts w:ascii="Courier New" w:hAnsi="Courier New" w:cs="Courier New"/>
+          <w:color w:val="AA573C"/>
+        </w:rPr>
+        <w:t>3</w:t>
+      </w:r>
+      <w:r>
+        <w:rPr>
+          <w:rFonts w:ascii="Courier New" w:hAnsi="Courier New" w:cs="Courier New"/>
+          <w:color w:val="585260"/>
+        </w:rPr>
+        <w:t xml:space="preserve">, </w:t>
+      </w:r>
+      <w:r>
+        <w:rPr>
+          <w:rFonts w:ascii="Courier New" w:hAnsi="Courier New" w:cs="Courier New"/>
+          <w:color w:val="AA573C"/>
+        </w:rPr>
+        <w:t>4</w:t>
+      </w:r>
+      <w:r>
+        <w:rPr>
+          <w:rFonts w:ascii="Courier New" w:hAnsi="Courier New" w:cs="Courier New"/>
+          <w:color w:val="585260"/>
+        </w:rPr>
+        <w:t>]], [[</w:t>
+      </w:r>
+      <w:r>
+        <w:rPr>
+          <w:rFonts w:ascii="Courier New" w:hAnsi="Courier New" w:cs="Courier New"/>
+          <w:color w:val="AA573C"/>
+        </w:rPr>
+        <w:t>5</w:t>
+      </w:r>
+      <w:r>
+        <w:rPr>
+          <w:rFonts w:ascii="Courier New" w:hAnsi="Courier New" w:cs="Courier New"/>
+          <w:color w:val="585260"/>
+        </w:rPr>
+        <w:t xml:space="preserve">, </w:t>
+      </w:r>
+      <w:r>
+        <w:rPr>
+          <w:rFonts w:ascii="Courier New" w:hAnsi="Courier New" w:cs="Courier New"/>
+          <w:color w:val="AA573C"/>
+        </w:rPr>
+        <w:t>6</w:t>
+      </w:r>
+      <w:r>
+        <w:rPr>
+          <w:rFonts w:ascii="Courier New" w:hAnsi="Courier New" w:cs="Courier New"/>
+          <w:color w:val="585260"/>
+        </w:rPr>
+        <w:t>], [</w:t>
+      </w:r>
+      <w:r>
+        <w:rPr>
+          <w:rFonts w:ascii="Courier New" w:hAnsi="Courier New" w:cs="Courier New"/>
+          <w:color w:val="AA573C"/>
+        </w:rPr>
+        <w:t>7</w:t>
+      </w:r>
+      <w:r>
+        <w:rPr>
+          <w:rFonts w:ascii="Courier New" w:hAnsi="Courier New" w:cs="Courier New"/>
+          <w:color w:val="585260"/>
+        </w:rPr>
+        <w:t xml:space="preserve">, </w:t>
+      </w:r>
+      <w:r>
+        <w:rPr>
+          <w:rFonts w:ascii="Courier New" w:hAnsi="Courier New" w:cs="Courier New"/>
+          <w:color w:val="AA573C"/>
+        </w:rPr>
+        <w:t>8</w:t>
+      </w:r>
+      <w:r>
+        <w:rPr>
+          <w:rFonts w:ascii="Courier New" w:hAnsi="Courier New" w:cs="Courier New"/>
+          <w:color w:val="585260"/>
+        </w:rPr>
+        <w:t>]]])</w:t>
+      </w:r>
+      <w:r>
+        <w:rPr>
+          <w:rFonts w:ascii="Courier New" w:hAnsi="Courier New" w:cs="Courier New"/>
+          <w:color w:val="585260"/>
+        </w:rPr>
+        <w:br/>
+        <w:t>print(</w:t>
+      </w:r>
+      <w:r>
+        <w:rPr>
+          <w:rFonts w:ascii="Courier New" w:hAnsi="Courier New" w:cs="Courier New"/>
+          <w:color w:val="2A9292"/>
+        </w:rPr>
+        <w:t>'Size of Array: '</w:t>
+      </w:r>
+      <w:r>
+        <w:rPr>
+          <w:rFonts w:ascii="Courier New" w:hAnsi="Courier New" w:cs="Courier New"/>
+          <w:color w:val="585260"/>
+        </w:rPr>
+        <w:t xml:space="preserve">, </w:t>
+      </w:r>
+      <w:proofErr w:type="spellStart"/>
+      <w:r>
+        <w:rPr>
+          <w:rFonts w:ascii="Courier New" w:hAnsi="Courier New" w:cs="Courier New"/>
+          <w:color w:val="585260"/>
+        </w:rPr>
+        <w:t>b.size</w:t>
+      </w:r>
+      <w:proofErr w:type="spellEnd"/>
+      <w:r>
+        <w:rPr>
+          <w:rFonts w:ascii="Courier New" w:hAnsi="Courier New" w:cs="Courier New"/>
+          <w:color w:val="585260"/>
+        </w:rPr>
+        <w:t>)</w:t>
+      </w:r>
+      <w:r>
+        <w:rPr>
+          <w:rFonts w:ascii="Courier New" w:hAnsi="Courier New" w:cs="Courier New"/>
+          <w:color w:val="585260"/>
+        </w:rPr>
+        <w:br/>
+        <w:t>print(</w:t>
+      </w:r>
+      <w:r>
+        <w:rPr>
+          <w:rFonts w:ascii="Courier New" w:hAnsi="Courier New" w:cs="Courier New"/>
+          <w:color w:val="2A9292"/>
+        </w:rPr>
+        <w:t>'Shape of Array: '</w:t>
+      </w:r>
+      <w:r>
+        <w:rPr>
+          <w:rFonts w:ascii="Courier New" w:hAnsi="Courier New" w:cs="Courier New"/>
+          <w:color w:val="585260"/>
+        </w:rPr>
+        <w:t xml:space="preserve">, </w:t>
+      </w:r>
+      <w:proofErr w:type="spellStart"/>
+      <w:r>
+        <w:rPr>
+          <w:rFonts w:ascii="Courier New" w:hAnsi="Courier New" w:cs="Courier New"/>
+          <w:color w:val="585260"/>
+        </w:rPr>
+        <w:t>b.shape</w:t>
+      </w:r>
+      <w:proofErr w:type="spellEnd"/>
+      <w:r>
+        <w:rPr>
+          <w:rFonts w:ascii="Courier New" w:hAnsi="Courier New" w:cs="Courier New"/>
+          <w:color w:val="585260"/>
+        </w:rPr>
+        <w:t>)</w:t>
+      </w:r>
+      <w:r>
+        <w:rPr>
+          <w:rFonts w:ascii="Courier New" w:hAnsi="Courier New" w:cs="Courier New"/>
+          <w:color w:val="585260"/>
+        </w:rPr>
+        <w:br/>
+        <w:t>print(</w:t>
+      </w:r>
+      <w:r>
+        <w:rPr>
+          <w:rFonts w:ascii="Courier New" w:hAnsi="Courier New" w:cs="Courier New"/>
+          <w:color w:val="2A9292"/>
+        </w:rPr>
+        <w:t>'Dimension of Array: '</w:t>
+      </w:r>
+      <w:r>
+        <w:rPr>
+          <w:rFonts w:ascii="Courier New" w:hAnsi="Courier New" w:cs="Courier New"/>
+          <w:color w:val="585260"/>
+        </w:rPr>
+        <w:t xml:space="preserve">, </w:t>
+      </w:r>
+      <w:proofErr w:type="spellStart"/>
+      <w:r>
+        <w:rPr>
+          <w:rFonts w:ascii="Courier New" w:hAnsi="Courier New" w:cs="Courier New"/>
+          <w:color w:val="585260"/>
+        </w:rPr>
+        <w:t>b.ndim</w:t>
+      </w:r>
+      <w:proofErr w:type="spellEnd"/>
+      <w:r>
+        <w:rPr>
+          <w:rFonts w:ascii="Courier New" w:hAnsi="Courier New" w:cs="Courier New"/>
+          <w:color w:val="585260"/>
+        </w:rPr>
+        <w:t>)</w:t>
+      </w:r>
+    </w:p>
+    <w:p>
+      <w:pPr>
+        <w:shd w:val="clear" w:color="auto" w:fill="EFECF4"/>
+      </w:pPr>
+    </w:p>
+    <w:p>
+      <w:pPr>
+        <w:rPr>
+          <w:rFonts w:ascii="Segoe UI" w:hAnsi="Segoe UI" w:cs="Segoe UI"/>
+          <w:sz w:val="24"/>
+          <w:szCs w:val="24"/>
+        </w:rPr>
       </w:pPr>
     </w:p>
     <w:p>
@@ -57184,7 +58381,6 @@
       </w:pPr>
       <w:bookmarkStart w:id="42" w:name="_Toc157791245"/>
       <w:r>
-        <w:lastRenderedPageBreak/>
         <w:t>Loading and processing data in PyQt6 applications</w:t>
       </w:r>
       <w:bookmarkEnd w:id="42"/>
@@ -57232,6 +58428,7 @@
       </w:pPr>
       <w:bookmarkStart w:id="46" w:name="_Toc157791249"/>
       <w:r>
+        <w:lastRenderedPageBreak/>
         <w:t>Multi-threading in PyQt6 applications</w:t>
       </w:r>
       <w:bookmarkEnd w:id="46"/>

</xml_diff>